<commit_message>
use correct judge name in howard file
</commit_message>
<xml_diff>
--- a/app/documents/templates/howard_county_report_template.docx
+++ b/app/documents/templates/howard_county_report_template.docx
@@ -70,7 +70,21 @@
           <w:rFonts w:ascii="Century" w:hAnsi="Century" w:cs="Times New Roman"/>
           <w:szCs w:val="24"/>
         </w:rPr>
-        <w:instrText xml:space="preserve"> MERGEFIELD =judge_name \* MERGEFORMAT </w:instrText>
+        <w:instrText xml:space="preserve"> MERGEFIELD =</w:instrText>
+      </w:r>
+      <w:r>
+        <w:rPr>
+          <w:rFonts w:ascii="Century" w:hAnsi="Century" w:cs="Times New Roman"/>
+          <w:szCs w:val="24"/>
+        </w:rPr>
+        <w:instrText>casa_case.j</w:instrText>
+      </w:r>
+      <w:r>
+        <w:rPr>
+          <w:rFonts w:ascii="Century" w:hAnsi="Century" w:cs="Times New Roman"/>
+          <w:szCs w:val="24"/>
+        </w:rPr>
+        <w:instrText xml:space="preserve">udge_name \* MERGEFORMAT </w:instrText>
       </w:r>
       <w:r>
         <w:rPr>
@@ -1436,7 +1450,127 @@
           <w:color w:val="984806" w:themeColor="accent6" w:themeShade="80"/>
           <w:szCs w:val="24"/>
         </w:rPr>
-        <w:t xml:space="preserve"> Summarize factual information gathered from your contacts. Just the Facts! Your fact-based opinions come later! Indicate sources and dates from school personnel, physicians,psychological reports, psychiatric reports, etc. (For example: This CASA spoke with Ms. Teacheron January 12, 2009. Ms. Teacher stated...) After each sentence if someone asked “says who?”the answer should be “Jordy, Mom, DSS, school, foster parents, my eyes”,the answer shouldnot be “the CASA volunteer thinks so”.</w:t>
+        <w:t xml:space="preserve"> Summarize </w:t>
+      </w:r>
+      <w:proofErr w:type="gramStart"/>
+      <w:r>
+        <w:rPr>
+          <w:rFonts w:ascii="Century" w:hAnsi="Century" w:cs="Times New Roman"/>
+          <w:color w:val="984806" w:themeColor="accent6" w:themeShade="80"/>
+          <w:szCs w:val="24"/>
+        </w:rPr>
+        <w:t>factual information</w:t>
+      </w:r>
+      <w:proofErr w:type="gramEnd"/>
+      <w:r>
+        <w:rPr>
+          <w:rFonts w:ascii="Century" w:hAnsi="Century" w:cs="Times New Roman"/>
+          <w:color w:val="984806" w:themeColor="accent6" w:themeShade="80"/>
+          <w:szCs w:val="24"/>
+        </w:rPr>
+        <w:t xml:space="preserve"> gathered from your contacts. Just the Facts! Your fact-based opinions come later! Indicate sources and dates from school personnel, </w:t>
+      </w:r>
+      <w:proofErr w:type="spellStart"/>
+      <w:proofErr w:type="gramStart"/>
+      <w:r>
+        <w:rPr>
+          <w:rFonts w:ascii="Century" w:hAnsi="Century" w:cs="Times New Roman"/>
+          <w:color w:val="984806" w:themeColor="accent6" w:themeShade="80"/>
+          <w:szCs w:val="24"/>
+        </w:rPr>
+        <w:t>physicians,psychological</w:t>
+      </w:r>
+      <w:proofErr w:type="spellEnd"/>
+      <w:proofErr w:type="gramEnd"/>
+      <w:r>
+        <w:rPr>
+          <w:rFonts w:ascii="Century" w:hAnsi="Century" w:cs="Times New Roman"/>
+          <w:color w:val="984806" w:themeColor="accent6" w:themeShade="80"/>
+          <w:szCs w:val="24"/>
+        </w:rPr>
+        <w:t xml:space="preserve"> reports, psychiatric reports, etc. (For example: This CASA spoke with Ms. </w:t>
+      </w:r>
+      <w:proofErr w:type="spellStart"/>
+      <w:r>
+        <w:rPr>
+          <w:rFonts w:ascii="Century" w:hAnsi="Century" w:cs="Times New Roman"/>
+          <w:color w:val="984806" w:themeColor="accent6" w:themeShade="80"/>
+          <w:szCs w:val="24"/>
+        </w:rPr>
+        <w:t>Teacheron</w:t>
+      </w:r>
+      <w:proofErr w:type="spellEnd"/>
+      <w:r>
+        <w:rPr>
+          <w:rFonts w:ascii="Century" w:hAnsi="Century" w:cs="Times New Roman"/>
+          <w:color w:val="984806" w:themeColor="accent6" w:themeShade="80"/>
+          <w:szCs w:val="24"/>
+        </w:rPr>
+        <w:t xml:space="preserve"> January 12, 2009. Ms. Teacher stated...) After each sentence if someone asked “says </w:t>
+      </w:r>
+      <w:proofErr w:type="spellStart"/>
+      <w:r>
+        <w:rPr>
+          <w:rFonts w:ascii="Century" w:hAnsi="Century" w:cs="Times New Roman"/>
+          <w:color w:val="984806" w:themeColor="accent6" w:themeShade="80"/>
+          <w:szCs w:val="24"/>
+        </w:rPr>
+        <w:t>who</w:t>
+      </w:r>
+      <w:proofErr w:type="gramStart"/>
+      <w:r>
+        <w:rPr>
+          <w:rFonts w:ascii="Century" w:hAnsi="Century" w:cs="Times New Roman"/>
+          <w:color w:val="984806" w:themeColor="accent6" w:themeShade="80"/>
+          <w:szCs w:val="24"/>
+        </w:rPr>
+        <w:t>?”the</w:t>
+      </w:r>
+      <w:proofErr w:type="spellEnd"/>
+      <w:proofErr w:type="gramEnd"/>
+      <w:r>
+        <w:rPr>
+          <w:rFonts w:ascii="Century" w:hAnsi="Century" w:cs="Times New Roman"/>
+          <w:color w:val="984806" w:themeColor="accent6" w:themeShade="80"/>
+          <w:szCs w:val="24"/>
+        </w:rPr>
+        <w:t xml:space="preserve"> answer should be “Jordy, Mom, DSS, school, foster parents, my </w:t>
+      </w:r>
+      <w:proofErr w:type="spellStart"/>
+      <w:r>
+        <w:rPr>
+          <w:rFonts w:ascii="Century" w:hAnsi="Century" w:cs="Times New Roman"/>
+          <w:color w:val="984806" w:themeColor="accent6" w:themeShade="80"/>
+          <w:szCs w:val="24"/>
+        </w:rPr>
+        <w:t>eyes”,the</w:t>
+      </w:r>
+      <w:proofErr w:type="spellEnd"/>
+      <w:r>
+        <w:rPr>
+          <w:rFonts w:ascii="Century" w:hAnsi="Century" w:cs="Times New Roman"/>
+          <w:color w:val="984806" w:themeColor="accent6" w:themeShade="80"/>
+          <w:szCs w:val="24"/>
+        </w:rPr>
+        <w:t xml:space="preserve"> answer </w:t>
+      </w:r>
+      <w:proofErr w:type="spellStart"/>
+      <w:r>
+        <w:rPr>
+          <w:rFonts w:ascii="Century" w:hAnsi="Century" w:cs="Times New Roman"/>
+          <w:color w:val="984806" w:themeColor="accent6" w:themeShade="80"/>
+          <w:szCs w:val="24"/>
+        </w:rPr>
+        <w:t>shouldnot</w:t>
+      </w:r>
+      <w:proofErr w:type="spellEnd"/>
+      <w:r>
+        <w:rPr>
+          <w:rFonts w:ascii="Century" w:hAnsi="Century" w:cs="Times New Roman"/>
+          <w:color w:val="984806" w:themeColor="accent6" w:themeShade="80"/>
+          <w:szCs w:val="24"/>
+        </w:rPr>
+        <w:t xml:space="preserve"> be “the CASA volunteer thinks so”.</w:t>
       </w:r>
     </w:p>
     <w:p>
@@ -1464,6 +1598,7 @@
           <w:szCs w:val="24"/>
           <w:lang w:val="en-AU" w:eastAsia="en-GB"/>
         </w:rPr>
+        <w:lastRenderedPageBreak/>
         <w:t>Each section should be written in full sentences and paragraph format. The sample questions below are just a guide to assist in developing the report.</w:t>
       </w:r>
     </w:p>
@@ -1633,7 +1768,23 @@
           <w:rFonts w:ascii="Century" w:hAnsi="Century"/>
           <w:color w:val="984806" w:themeColor="accent6" w:themeShade="80"/>
         </w:rPr>
-        <w:t>Are there any issues or concerns at this point in time at the placement?</w:t>
+        <w:t xml:space="preserve">Are there any issues or concerns </w:t>
+      </w:r>
+      <w:proofErr w:type="gramStart"/>
+      <w:r>
+        <w:rPr>
+          <w:rFonts w:ascii="Century" w:hAnsi="Century"/>
+          <w:color w:val="984806" w:themeColor="accent6" w:themeShade="80"/>
+        </w:rPr>
+        <w:t>at this point in time</w:t>
+      </w:r>
+      <w:proofErr w:type="gramEnd"/>
+      <w:r>
+        <w:rPr>
+          <w:rFonts w:ascii="Century" w:hAnsi="Century"/>
+          <w:color w:val="984806" w:themeColor="accent6" w:themeShade="80"/>
+        </w:rPr>
+        <w:t xml:space="preserve"> at the placement?</w:t>
       </w:r>
     </w:p>
     <w:p>
@@ -1804,7 +1955,43 @@
           <w:color w:val="984806" w:themeColor="accent6" w:themeShade="80"/>
           <w:szCs w:val="24"/>
         </w:rPr>
-        <w:t>Where is the child placed for education (public school, non-public school, GED, JobCorps, etc)?</w:t>
+        <w:t xml:space="preserve">Where is the child placed for education (public school, non-public school, GED, </w:t>
+      </w:r>
+      <w:proofErr w:type="spellStart"/>
+      <w:r>
+        <w:rPr>
+          <w:rFonts w:ascii="Century" w:hAnsi="Century" w:cs="Times New Roman"/>
+          <w:color w:val="984806" w:themeColor="accent6" w:themeShade="80"/>
+          <w:szCs w:val="24"/>
+        </w:rPr>
+        <w:t>JobCorps</w:t>
+      </w:r>
+      <w:proofErr w:type="spellEnd"/>
+      <w:r>
+        <w:rPr>
+          <w:rFonts w:ascii="Century" w:hAnsi="Century" w:cs="Times New Roman"/>
+          <w:color w:val="984806" w:themeColor="accent6" w:themeShade="80"/>
+          <w:szCs w:val="24"/>
+        </w:rPr>
+        <w:t xml:space="preserve">, </w:t>
+      </w:r>
+      <w:proofErr w:type="spellStart"/>
+      <w:r>
+        <w:rPr>
+          <w:rFonts w:ascii="Century" w:hAnsi="Century" w:cs="Times New Roman"/>
+          <w:color w:val="984806" w:themeColor="accent6" w:themeShade="80"/>
+          <w:szCs w:val="24"/>
+        </w:rPr>
+        <w:t>etc</w:t>
+      </w:r>
+      <w:proofErr w:type="spellEnd"/>
+      <w:r>
+        <w:rPr>
+          <w:rFonts w:ascii="Century" w:hAnsi="Century" w:cs="Times New Roman"/>
+          <w:color w:val="984806" w:themeColor="accent6" w:themeShade="80"/>
+          <w:szCs w:val="24"/>
+        </w:rPr>
+        <w:t>)?</w:t>
       </w:r>
     </w:p>
     <w:p>
@@ -1838,7 +2025,25 @@
           <w:color w:val="984806" w:themeColor="accent6" w:themeShade="80"/>
           <w:szCs w:val="24"/>
         </w:rPr>
-        <w:t xml:space="preserve">Are there any concerns at this point in time? </w:t>
+        <w:t xml:space="preserve">Are there any concerns </w:t>
+      </w:r>
+      <w:proofErr w:type="gramStart"/>
+      <w:r>
+        <w:rPr>
+          <w:rFonts w:ascii="Century" w:hAnsi="Century" w:cs="Times New Roman"/>
+          <w:color w:val="984806" w:themeColor="accent6" w:themeShade="80"/>
+          <w:szCs w:val="24"/>
+        </w:rPr>
+        <w:t>at this point in time</w:t>
+      </w:r>
+      <w:proofErr w:type="gramEnd"/>
+      <w:r>
+        <w:rPr>
+          <w:rFonts w:ascii="Century" w:hAnsi="Century" w:cs="Times New Roman"/>
+          <w:color w:val="984806" w:themeColor="accent6" w:themeShade="80"/>
+          <w:szCs w:val="24"/>
+        </w:rPr>
+        <w:t xml:space="preserve">? </w:t>
       </w:r>
     </w:p>
     <w:p>
@@ -1940,8 +2145,18 @@
           <w:color w:val="984806" w:themeColor="accent6" w:themeShade="80"/>
           <w:szCs w:val="24"/>
         </w:rPr>
-        <w:t>Do they have any other life skills needs? (Driver’s education, state ID, transportation assistance, clothing voucher, etc. )</w:t>
-      </w:r>
+        <w:t xml:space="preserve">Do they have any other life skills needs? (Driver’s education, state ID, transportation assistance, clothing voucher, </w:t>
+      </w:r>
+      <w:proofErr w:type="gramStart"/>
+      <w:r>
+        <w:rPr>
+          <w:rFonts w:ascii="Century" w:hAnsi="Century" w:cs="Times New Roman"/>
+          <w:color w:val="984806" w:themeColor="accent6" w:themeShade="80"/>
+          <w:szCs w:val="24"/>
+        </w:rPr>
+        <w:t>etc. )</w:t>
+      </w:r>
+      <w:proofErr w:type="gramEnd"/>
     </w:p>
     <w:p>
       <w:pPr>
@@ -2128,6 +2343,7 @@
           <w:rFonts w:ascii="Century" w:hAnsi="Century"/>
           <w:color w:val="984806" w:themeColor="accent6" w:themeShade="80"/>
         </w:rPr>
+        <w:lastRenderedPageBreak/>
         <w:t>Is the child up to date with medical exams?</w:t>
       </w:r>
     </w:p>
@@ -2351,7 +2567,23 @@
           <w:rFonts w:ascii="Century" w:hAnsi="Century"/>
           <w:color w:val="984806" w:themeColor="accent6" w:themeShade="80"/>
         </w:rPr>
-        <w:t>Is this child seeing parents, siblings, other relatives? If so, who is the child visiting, and howoften?</w:t>
+        <w:t xml:space="preserve">Is this child seeing parents, siblings, other relatives? If so, who is the child visiting, and </w:t>
+      </w:r>
+      <w:proofErr w:type="spellStart"/>
+      <w:r>
+        <w:rPr>
+          <w:rFonts w:ascii="Century" w:hAnsi="Century"/>
+          <w:color w:val="984806" w:themeColor="accent6" w:themeShade="80"/>
+        </w:rPr>
+        <w:t>howoften</w:t>
+      </w:r>
+      <w:proofErr w:type="spellEnd"/>
+      <w:r>
+        <w:rPr>
+          <w:rFonts w:ascii="Century" w:hAnsi="Century"/>
+          <w:color w:val="984806" w:themeColor="accent6" w:themeShade="80"/>
+        </w:rPr>
+        <w:t>?</w:t>
       </w:r>
     </w:p>
     <w:p>
@@ -2695,7 +2927,25 @@
           <w:color w:val="984806" w:themeColor="accent6" w:themeShade="80"/>
           <w:szCs w:val="24"/>
         </w:rPr>
-        <w:t>This section should provide information that leads to your recommendations, but be based on the objective information included in the section above.</w:t>
+        <w:t xml:space="preserve">This section should provide information that leads to your </w:t>
+      </w:r>
+      <w:proofErr w:type="gramStart"/>
+      <w:r>
+        <w:rPr>
+          <w:rFonts w:ascii="Century" w:hAnsi="Century" w:cs="Times New Roman"/>
+          <w:color w:val="984806" w:themeColor="accent6" w:themeShade="80"/>
+          <w:szCs w:val="24"/>
+        </w:rPr>
+        <w:t>recommendations, but</w:t>
+      </w:r>
+      <w:proofErr w:type="gramEnd"/>
+      <w:r>
+        <w:rPr>
+          <w:rFonts w:ascii="Century" w:hAnsi="Century" w:cs="Times New Roman"/>
+          <w:color w:val="984806" w:themeColor="accent6" w:themeShade="80"/>
+          <w:szCs w:val="24"/>
+        </w:rPr>
+        <w:t xml:space="preserve"> be based on the objective information included in the section above.</w:t>
       </w:r>
     </w:p>
     <w:p>
@@ -2745,6 +2995,7 @@
           <w:color w:val="984806" w:themeColor="accent6" w:themeShade="80"/>
           <w:szCs w:val="24"/>
         </w:rPr>
+        <w:lastRenderedPageBreak/>
         <w:t>What are the current concerns for the child? Is there a need that is not being met?</w:t>
       </w:r>
       <w:r>
@@ -2754,7 +3005,25 @@
           <w:szCs w:val="24"/>
         </w:rPr>
         <w:br/>
-        <w:t>You are presenting your opinion about the case (using factual information). For example: Family therapy is currently not in place. It is important that this service begins because...</w:t>
+        <w:t xml:space="preserve">You are presenting your opinion about the case (using </w:t>
+      </w:r>
+      <w:proofErr w:type="gramStart"/>
+      <w:r>
+        <w:rPr>
+          <w:rFonts w:ascii="Century" w:hAnsi="Century" w:cs="Times New Roman"/>
+          <w:color w:val="984806" w:themeColor="accent6" w:themeShade="80"/>
+          <w:szCs w:val="24"/>
+        </w:rPr>
+        <w:t>factual information</w:t>
+      </w:r>
+      <w:proofErr w:type="gramEnd"/>
+      <w:r>
+        <w:rPr>
+          <w:rFonts w:ascii="Century" w:hAnsi="Century" w:cs="Times New Roman"/>
+          <w:color w:val="984806" w:themeColor="accent6" w:themeShade="80"/>
+          <w:szCs w:val="24"/>
+        </w:rPr>
+        <w:t>). For example: Family therapy is currently not in place. It is important that this service begins because...</w:t>
       </w:r>
     </w:p>
     <w:p>
@@ -2821,7 +3090,25 @@
           <w:szCs w:val="24"/>
         </w:rPr>
         <w:br/>
-        <w:t>Is this the most appropriate plan at this time? Describe why or why not.</w:t>
+        <w:t xml:space="preserve">Is this the most appropriate plan </w:t>
+      </w:r>
+      <w:proofErr w:type="gramStart"/>
+      <w:r>
+        <w:rPr>
+          <w:rFonts w:ascii="Century" w:hAnsi="Century" w:cs="Times New Roman"/>
+          <w:color w:val="984806" w:themeColor="accent6" w:themeShade="80"/>
+          <w:szCs w:val="24"/>
+        </w:rPr>
+        <w:t>at this time</w:t>
+      </w:r>
+      <w:proofErr w:type="gramEnd"/>
+      <w:r>
+        <w:rPr>
+          <w:rFonts w:ascii="Century" w:hAnsi="Century" w:cs="Times New Roman"/>
+          <w:color w:val="984806" w:themeColor="accent6" w:themeShade="80"/>
+          <w:szCs w:val="24"/>
+        </w:rPr>
+        <w:t>? Describe why or why not.</w:t>
       </w:r>
       <w:r>
         <w:rPr>
@@ -2945,8 +3232,17 @@
           <w:rFonts w:ascii="Century" w:hAnsi="Century" w:cs="Times New Roman"/>
           <w:szCs w:val="24"/>
         </w:rPr>
-        <w:t>Recommendation…;</w:t>
-      </w:r>
+        <w:t>Recommendation</w:t>
+      </w:r>
+      <w:proofErr w:type="gramStart"/>
+      <w:r>
+        <w:rPr>
+          <w:rFonts w:ascii="Century" w:hAnsi="Century" w:cs="Times New Roman"/>
+          <w:szCs w:val="24"/>
+        </w:rPr>
+        <w:t>…;</w:t>
+      </w:r>
+      <w:proofErr w:type="gramEnd"/>
     </w:p>
     <w:p>
       <w:pPr>
@@ -2970,8 +3266,17 @@
           <w:rFonts w:ascii="Century" w:hAnsi="Century" w:cs="Times New Roman"/>
           <w:szCs w:val="24"/>
         </w:rPr>
-        <w:t>Recommendation…;</w:t>
-      </w:r>
+        <w:t>Recommendation</w:t>
+      </w:r>
+      <w:proofErr w:type="gramStart"/>
+      <w:r>
+        <w:rPr>
+          <w:rFonts w:ascii="Century" w:hAnsi="Century" w:cs="Times New Roman"/>
+          <w:szCs w:val="24"/>
+        </w:rPr>
+        <w:t>…;</w:t>
+      </w:r>
+      <w:proofErr w:type="gramEnd"/>
     </w:p>
     <w:p>
       <w:pPr>
@@ -2995,8 +3300,17 @@
           <w:rFonts w:ascii="Century" w:hAnsi="Century" w:cs="Times New Roman"/>
           <w:szCs w:val="24"/>
         </w:rPr>
-        <w:t>Recommendation…;</w:t>
-      </w:r>
+        <w:t>Recommendation</w:t>
+      </w:r>
+      <w:proofErr w:type="gramStart"/>
+      <w:r>
+        <w:rPr>
+          <w:rFonts w:ascii="Century" w:hAnsi="Century" w:cs="Times New Roman"/>
+          <w:szCs w:val="24"/>
+        </w:rPr>
+        <w:t>…;</w:t>
+      </w:r>
+      <w:proofErr w:type="gramEnd"/>
     </w:p>
     <w:p>
       <w:pPr>
@@ -3069,7 +3383,16 @@
           <w:color w:val="984806" w:themeColor="accent6" w:themeShade="80"/>
           <w:szCs w:val="24"/>
         </w:rPr>
-        <w:t>Recommendation…</w:t>
+        <w:t>Recommendation</w:t>
+      </w:r>
+      <w:proofErr w:type="gramStart"/>
+      <w:r>
+        <w:rPr>
+          <w:rFonts w:ascii="Century" w:hAnsi="Century" w:cs="Times New Roman"/>
+          <w:color w:val="984806" w:themeColor="accent6" w:themeShade="80"/>
+          <w:szCs w:val="24"/>
+        </w:rPr>
+        <w:t>…</w:t>
       </w:r>
       <w:r>
         <w:rPr>
@@ -3079,6 +3402,7 @@
         </w:rPr>
         <w:t>;</w:t>
       </w:r>
+      <w:proofErr w:type="gramEnd"/>
     </w:p>
     <w:p>
       <w:pPr>
@@ -3104,7 +3428,16 @@
           <w:color w:val="984806" w:themeColor="accent6" w:themeShade="80"/>
           <w:szCs w:val="24"/>
         </w:rPr>
-        <w:t>Recommendation…</w:t>
+        <w:t>Recommendation</w:t>
+      </w:r>
+      <w:proofErr w:type="gramStart"/>
+      <w:r>
+        <w:rPr>
+          <w:rFonts w:ascii="Century" w:hAnsi="Century" w:cs="Times New Roman"/>
+          <w:color w:val="984806" w:themeColor="accent6" w:themeShade="80"/>
+          <w:szCs w:val="24"/>
+        </w:rPr>
+        <w:t>…</w:t>
       </w:r>
       <w:r>
         <w:rPr>
@@ -3114,6 +3447,7 @@
         </w:rPr>
         <w:t>;</w:t>
       </w:r>
+      <w:proofErr w:type="gramEnd"/>
     </w:p>
     <w:p>
       <w:pPr>
@@ -3139,7 +3473,16 @@
           <w:color w:val="984806" w:themeColor="accent6" w:themeShade="80"/>
           <w:szCs w:val="24"/>
         </w:rPr>
-        <w:t>Recommendation…</w:t>
+        <w:t>Recommendation</w:t>
+      </w:r>
+      <w:proofErr w:type="gramStart"/>
+      <w:r>
+        <w:rPr>
+          <w:rFonts w:ascii="Century" w:hAnsi="Century" w:cs="Times New Roman"/>
+          <w:color w:val="984806" w:themeColor="accent6" w:themeShade="80"/>
+          <w:szCs w:val="24"/>
+        </w:rPr>
+        <w:t>…</w:t>
       </w:r>
       <w:r>
         <w:rPr>
@@ -3149,6 +3492,7 @@
         </w:rPr>
         <w:t>;</w:t>
       </w:r>
+      <w:proofErr w:type="gramEnd"/>
     </w:p>
     <w:p>
       <w:pPr>
@@ -3585,7 +3929,7 @@
           <v:path o:extrusionok="f" gradientshapeok="t" o:connecttype="rect"/>
           <o:lock v:ext="edit" aspectratio="t"/>
         </v:shapetype>
-        <v:shape id="WordPictureWatermark743596363" o:spid="_x0000_s1029" type="#_x0000_t75" alt="" style="position:absolute;margin-left:0;margin-top:0;width:612pt;height:11in;z-index:-251657728;mso-wrap-edited:f;mso-position-horizontal:center;mso-position-horizontal-relative:margin;mso-position-vertical:center;mso-position-vertical-relative:margin" o:allowincell="f">
+        <v:shape id="WordPictureWatermark743596363" o:spid="_x0000_s1025" type="#_x0000_t75" alt="" style="position:absolute;margin-left:0;margin-top:0;width:612pt;height:11in;z-index:-251658240;mso-wrap-edited:f;mso-width-percent:0;mso-height-percent:0;mso-position-horizontal:center;mso-position-horizontal-relative:margin;mso-position-vertical:center;mso-position-vertical-relative:margin;mso-width-percent:0;mso-height-percent:0" o:allowincell="f">
           <v:imagedata r:id="rId1" o:title="CASA_Letterhead-01"/>
           <w10:wrap anchorx="margin" anchory="margin"/>
         </v:shape>
@@ -3821,7 +4165,7 @@
       <mc:AlternateContent>
         <mc:Choice Requires="wps">
           <w:drawing>
-            <wp:anchor distT="0" distB="0" distL="114300" distR="114300" simplePos="0" relativeHeight="251657728" behindDoc="0" locked="0" layoutInCell="1" allowOverlap="1" wp14:anchorId="0F828ADC" wp14:editId="015A4BB6">
+            <wp:anchor distT="0" distB="0" distL="114300" distR="114300" simplePos="0" relativeHeight="251657216" behindDoc="0" locked="0" layoutInCell="1" allowOverlap="1" wp14:anchorId="0F828ADC" wp14:editId="015A4BB6">
               <wp:simplePos x="0" y="0"/>
               <wp:positionH relativeFrom="column">
                 <wp:posOffset>-15240</wp:posOffset>

</xml_diff>

<commit_message>
CASA Assigned: now appears
</commit_message>
<xml_diff>
--- a/app/documents/templates/howard_county_report_template.docx
+++ b/app/documents/templates/howard_county_report_template.docx
@@ -327,6 +327,65 @@
     </w:p>
     <w:p>
       <w:pPr>
+        <w:spacing w:line="240" w:lineRule="auto"/>
+        <w:rPr>
+          <w:rFonts w:ascii="Century" w:hAnsi="Century" w:cs="Times New Roman"/>
+          <w:b/>
+          <w:szCs w:val="24"/>
+        </w:rPr>
+      </w:pPr>
+      <w:r>
+        <w:rPr>
+          <w:rFonts w:ascii="Century" w:hAnsi="Century" w:cs="Times New Roman"/>
+          <w:b/>
+          <w:szCs w:val="24"/>
+        </w:rPr>
+        <w:t xml:space="preserve">CASA Assigned: </w:t>
+      </w:r>
+      <w:r>
+        <w:rPr>
+          <w:rFonts w:ascii="Century" w:hAnsi="Century" w:cs="Times New Roman"/>
+          <w:b/>
+          <w:szCs w:val="24"/>
+        </w:rPr>
+        <w:fldChar w:fldCharType="begin"/>
+      </w:r>
+      <w:r>
+        <w:rPr>
+          <w:rFonts w:ascii="Century" w:hAnsi="Century" w:cs="Times New Roman"/>
+          <w:b/>
+          <w:szCs w:val="24"/>
+        </w:rPr>
+        <w:instrText xml:space="preserve"> MERGEFIELD =volunteer.assignment_date \* MERGEFORMAT </w:instrText>
+      </w:r>
+      <w:r>
+        <w:rPr>
+          <w:rFonts w:ascii="Century" w:hAnsi="Century" w:cs="Times New Roman"/>
+          <w:b/>
+          <w:szCs w:val="24"/>
+        </w:rPr>
+        <w:fldChar w:fldCharType="separate"/>
+      </w:r>
+      <w:r>
+        <w:rPr>
+          <w:rFonts w:ascii="Century" w:hAnsi="Century" w:cs="Times New Roman"/>
+          <w:b/>
+          <w:noProof/>
+          <w:szCs w:val="24"/>
+        </w:rPr>
+        <w:t>«=volunteer.assignment_date»</w:t>
+      </w:r>
+      <w:r>
+        <w:rPr>
+          <w:rFonts w:ascii="Century" w:hAnsi="Century" w:cs="Times New Roman"/>
+          <w:b/>
+          <w:szCs w:val="24"/>
+        </w:rPr>
+        <w:fldChar w:fldCharType="end"/>
+      </w:r>
+    </w:p>
+    <w:p>
+      <w:pPr>
         <w:tabs>
           <w:tab w:val="left" w:pos="720"/>
           <w:tab w:val="left" w:pos="1440"/>
@@ -364,6 +423,26 @@
           <w:szCs w:val="24"/>
         </w:rPr>
       </w:pPr>
+    </w:p>
+    <w:p>
+      <w:pPr>
+        <w:tabs>
+          <w:tab w:val="left" w:pos="720"/>
+          <w:tab w:val="left" w:pos="1440"/>
+          <w:tab w:val="left" w:pos="2160"/>
+          <w:tab w:val="left" w:pos="2880"/>
+          <w:tab w:val="left" w:pos="3600"/>
+          <w:tab w:val="left" w:pos="4320"/>
+          <w:tab w:val="left" w:pos="5040"/>
+          <w:tab w:val="left" w:pos="5760"/>
+          <w:tab w:val="left" w:pos="6480"/>
+          <w:tab w:val="left" w:pos="7200"/>
+        </w:tabs>
+        <w:rPr>
+          <w:rFonts w:ascii="Century" w:hAnsi="Century" w:cs="Times New Roman"/>
+          <w:szCs w:val="24"/>
+        </w:rPr>
+      </w:pPr>
       <w:fldSimple w:instr=" MERGEFIELD  case_contacts:if \* MERGEFORMAT ">
         <w:r>
           <w:rPr>
@@ -374,6 +453,26 @@
           <w:t>«case_contacts:if»</w:t>
         </w:r>
       </w:fldSimple>
+    </w:p>
+    <w:p>
+      <w:pPr>
+        <w:spacing w:line="240" w:lineRule="auto"/>
+        <w:rPr>
+          <w:rFonts w:ascii="Century" w:hAnsi="Century" w:cs="Times New Roman"/>
+          <w:b/>
+          <w:szCs w:val="24"/>
+        </w:rPr>
+      </w:pPr>
+    </w:p>
+    <w:p>
+      <w:pPr>
+        <w:spacing w:line="240" w:lineRule="auto"/>
+        <w:rPr>
+          <w:rFonts w:ascii="Century" w:hAnsi="Century" w:cs="Times New Roman"/>
+          <w:b/>
+          <w:szCs w:val="24"/>
+        </w:rPr>
+      </w:pPr>
     </w:p>
     <w:p>
       <w:pPr>
@@ -1534,7 +1633,16 @@
           <w:color w:val="984806" w:themeColor="accent6" w:themeShade="80"/>
           <w:szCs w:val="24"/>
         </w:rPr>
-        <w:t xml:space="preserve"> answer should be “Jordy, Mom, DSS, school, foster parents, my </w:t>
+        <w:t xml:space="preserve"> answer should be “Jordy, </w:t>
+      </w:r>
+      <w:r>
+        <w:rPr>
+          <w:rFonts w:ascii="Century" w:hAnsi="Century" w:cs="Times New Roman"/>
+          <w:color w:val="984806" w:themeColor="accent6" w:themeShade="80"/>
+          <w:szCs w:val="24"/>
+        </w:rPr>
+        <w:lastRenderedPageBreak/>
+        <w:t xml:space="preserve">Mom, DSS, school, foster parents, my </w:t>
       </w:r>
       <w:proofErr w:type="spellStart"/>
       <w:r>
@@ -1598,7 +1706,6 @@
           <w:szCs w:val="24"/>
           <w:lang w:val="en-AU" w:eastAsia="en-GB"/>
         </w:rPr>
-        <w:lastRenderedPageBreak/>
         <w:t>Each section should be written in full sentences and paragraph format. The sample questions below are just a guide to assist in developing the report.</w:t>
       </w:r>
     </w:p>
@@ -2260,6 +2367,7 @@
           <w:rFonts w:ascii="Century" w:hAnsi="Century" w:cs="Times New Roman"/>
           <w:szCs w:val="24"/>
         </w:rPr>
+        <w:lastRenderedPageBreak/>
         <w:t>&lt;</w:t>
       </w:r>
       <w:r>
@@ -2343,7 +2451,6 @@
           <w:rFonts w:ascii="Century" w:hAnsi="Century"/>
           <w:color w:val="984806" w:themeColor="accent6" w:themeShade="80"/>
         </w:rPr>
-        <w:lastRenderedPageBreak/>
         <w:t>Is the child up to date with medical exams?</w:t>
       </w:r>
     </w:p>
@@ -2970,6 +3077,7 @@
           <w:color w:val="984806" w:themeColor="accent6" w:themeShade="80"/>
           <w:szCs w:val="24"/>
         </w:rPr>
+        <w:lastRenderedPageBreak/>
         <w:t xml:space="preserve">Describe how the child is doing. Include a statement about the CASA’s role in the child’s life. Describe the relationship the CASA and the child currently have. </w:t>
       </w:r>
     </w:p>
@@ -2995,7 +3103,6 @@
           <w:color w:val="984806" w:themeColor="accent6" w:themeShade="80"/>
           <w:szCs w:val="24"/>
         </w:rPr>
-        <w:lastRenderedPageBreak/>
         <w:t>What are the current concerns for the child? Is there a need that is not being met?</w:t>
       </w:r>
       <w:r>
@@ -3693,6 +3800,7 @@
                 <w:rFonts w:ascii="Century" w:hAnsi="Century" w:cs="Times New Roman"/>
                 <w:szCs w:val="24"/>
               </w:rPr>
+              <w:lastRenderedPageBreak/>
               <w:t xml:space="preserve">Appointed: </w:t>
             </w:r>
             <w:fldSimple w:instr=" MERGEFIELD =volunteer.assignment_date \* MERGEFORMAT ">
@@ -3737,6 +3845,7 @@
                 <w:rFonts w:ascii="Century" w:hAnsi="Century" w:cs="Times New Roman"/>
                 <w:szCs w:val="24"/>
               </w:rPr>
+              <w:lastRenderedPageBreak/>
               <w:t>__________________________</w:t>
             </w:r>
           </w:p>

</xml_diff>

<commit_message>
Howard court report column data splitting and de bolding
</commit_message>
<xml_diff>
--- a/app/documents/templates/howard_county_report_template.docx
+++ b/app/documents/templates/howard_county_report_template.docx
@@ -128,50 +128,34 @@
           <w:szCs w:val="24"/>
         </w:rPr>
       </w:pPr>
-      <w:r>
-        <w:fldChar w:fldCharType="begin"/>
-      </w:r>
-      <w:r>
-        <w:instrText xml:space="preserve"> MERGEFIELD =casa_case.court_date \* MERGEFORMAT </w:instrText>
-      </w:r>
-      <w:r>
-        <w:fldChar w:fldCharType="separate"/>
-      </w:r>
-      <w:r>
-        <w:rPr>
-          <w:rFonts w:ascii="Century" w:hAnsi="Century" w:cs="Times New Roman"/>
-          <w:bCs/>
-          <w:noProof/>
-          <w:szCs w:val="24"/>
-        </w:rPr>
-        <w:t>«=</w:t>
-      </w:r>
-      <w:r>
-        <w:rPr>
-          <w:rFonts w:ascii="Century" w:hAnsi="Century" w:cs="Times New Roman"/>
-          <w:noProof/>
-          <w:szCs w:val="24"/>
-        </w:rPr>
-        <w:t>casa_case.</w:t>
-      </w:r>
-      <w:r>
-        <w:rPr>
-          <w:rFonts w:ascii="Century" w:hAnsi="Century" w:cs="Times New Roman"/>
-          <w:bCs/>
-          <w:noProof/>
-          <w:szCs w:val="24"/>
-        </w:rPr>
-        <w:t>court_date»</w:t>
-      </w:r>
-      <w:r>
-        <w:rPr>
-          <w:rFonts w:ascii="Century" w:hAnsi="Century" w:cs="Times New Roman"/>
-          <w:bCs/>
-          <w:noProof/>
-          <w:szCs w:val="24"/>
-        </w:rPr>
-        <w:fldChar w:fldCharType="end"/>
-      </w:r>
+      <w:fldSimple w:instr=" MERGEFIELD =casa_case.court_date \* MERGEFORMAT ">
+        <w:r>
+          <w:rPr>
+            <w:rFonts w:ascii="Century" w:hAnsi="Century" w:cs="Times New Roman"/>
+            <w:bCs/>
+            <w:noProof/>
+            <w:szCs w:val="24"/>
+          </w:rPr>
+          <w:t>«=</w:t>
+        </w:r>
+        <w:r>
+          <w:rPr>
+            <w:rFonts w:ascii="Century" w:hAnsi="Century" w:cs="Times New Roman"/>
+            <w:noProof/>
+            <w:szCs w:val="24"/>
+          </w:rPr>
+          <w:t>casa_case.</w:t>
+        </w:r>
+        <w:r>
+          <w:rPr>
+            <w:rFonts w:ascii="Century" w:hAnsi="Century" w:cs="Times New Roman"/>
+            <w:bCs/>
+            <w:noProof/>
+            <w:szCs w:val="24"/>
+          </w:rPr>
+          <w:t>court_date»</w:t>
+        </w:r>
+      </w:fldSimple>
     </w:p>
     <w:p>
       <w:pPr>
@@ -276,33 +260,26 @@
         <w:t>#:</w:t>
       </w:r>
       <w:r>
-        <w:fldChar w:fldCharType="begin"/>
-      </w:r>
-      <w:r>
-        <w:instrText xml:space="preserve"> MERGEFIELD =casa_case.case_number \* MERGEFORMAT </w:instrText>
-      </w:r>
-      <w:r>
-        <w:fldChar w:fldCharType="separate"/>
-      </w:r>
+        <w:rPr>
+          <w:rFonts w:cs="Times New Roman"/>
+          <w:b/>
+          <w:szCs w:val="24"/>
+        </w:rPr>
+        <w:t xml:space="preserve"> </w:t>
+      </w:r>
+      <w:fldSimple w:instr=" MERGEFIELD =casa_case.case_number \* MERGEFORMAT ">
+        <w:r>
+          <w:rPr>
+            <w:rFonts w:ascii="Century" w:hAnsi="Century" w:cs="Times New Roman"/>
+            <w:noProof/>
+            <w:szCs w:val="24"/>
+          </w:rPr>
+          <w:t>«=casa_case.case_number»</w:t>
+        </w:r>
+      </w:fldSimple>
       <w:r>
         <w:rPr>
           <w:rFonts w:ascii="Century" w:hAnsi="Century" w:cs="Times New Roman"/>
-          <w:noProof/>
-          <w:szCs w:val="24"/>
-        </w:rPr>
-        <w:t>«=casa_case.case_number»</w:t>
-      </w:r>
-      <w:r>
-        <w:rPr>
-          <w:rFonts w:ascii="Century" w:hAnsi="Century" w:cs="Times New Roman"/>
-          <w:noProof/>
-          <w:szCs w:val="24"/>
-        </w:rPr>
-        <w:fldChar w:fldCharType="end"/>
-      </w:r>
-      <w:r>
-        <w:rPr>
-          <w:rFonts w:ascii="Century" w:hAnsi="Century" w:cs="Times New Roman"/>
           <w:szCs w:val="24"/>
         </w:rPr>
         <w:tab/>
@@ -336,31 +313,16 @@
         </w:rPr>
         <w:t xml:space="preserve">: </w:t>
       </w:r>
-      <w:r>
-        <w:fldChar w:fldCharType="begin"/>
-      </w:r>
-      <w:r>
-        <w:instrText xml:space="preserve"> MERGEFIELD  =casa_case.dob \* MERGEFORMAT </w:instrText>
-      </w:r>
-      <w:r>
-        <w:fldChar w:fldCharType="separate"/>
-      </w:r>
-      <w:r>
-        <w:rPr>
-          <w:rFonts w:ascii="Century" w:hAnsi="Century" w:cs="Times New Roman"/>
-          <w:noProof/>
-          <w:szCs w:val="24"/>
-        </w:rPr>
-        <w:t>«=casa_case.dob»</w:t>
-      </w:r>
-      <w:r>
-        <w:rPr>
-          <w:rFonts w:ascii="Century" w:hAnsi="Century" w:cs="Times New Roman"/>
-          <w:noProof/>
-          <w:szCs w:val="24"/>
-        </w:rPr>
-        <w:fldChar w:fldCharType="end"/>
-      </w:r>
+      <w:fldSimple w:instr=" MERGEFIELD  =casa_case.dob \* MERGEFORMAT ">
+        <w:r>
+          <w:rPr>
+            <w:rFonts w:ascii="Century" w:hAnsi="Century" w:cs="Times New Roman"/>
+            <w:noProof/>
+            <w:szCs w:val="24"/>
+          </w:rPr>
+          <w:t>«=casa_case.dob»</w:t>
+        </w:r>
+      </w:fldSimple>
     </w:p>
     <w:p>
       <w:pPr>
@@ -663,31 +625,16 @@
                 <w:szCs w:val="24"/>
               </w:rPr>
             </w:pPr>
-            <w:r>
-              <w:fldChar w:fldCharType="begin"/>
-            </w:r>
-            <w:r>
-              <w:instrText xml:space="preserve"> MERGEFIELD case_contacts:each(contact) \* MERGEFORMAT </w:instrText>
-            </w:r>
-            <w:r>
-              <w:fldChar w:fldCharType="separate"/>
-            </w:r>
-            <w:r>
-              <w:rPr>
-                <w:rFonts w:ascii="Century" w:hAnsi="Century" w:cs="Times New Roman"/>
-                <w:noProof/>
-                <w:szCs w:val="24"/>
-              </w:rPr>
-              <w:t>«case_contacts:each(contact)»</w:t>
-            </w:r>
-            <w:r>
-              <w:rPr>
-                <w:rFonts w:ascii="Century" w:hAnsi="Century" w:cs="Times New Roman"/>
-                <w:noProof/>
-                <w:szCs w:val="24"/>
-              </w:rPr>
-              <w:fldChar w:fldCharType="end"/>
-            </w:r>
+            <w:fldSimple w:instr=" MERGEFIELD case_contacts:each(contact) \* MERGEFORMAT ">
+              <w:r>
+                <w:rPr>
+                  <w:rFonts w:ascii="Century" w:hAnsi="Century" w:cs="Times New Roman"/>
+                  <w:noProof/>
+                  <w:szCs w:val="24"/>
+                </w:rPr>
+                <w:t>«case_contacts:each(contact)»</w:t>
+              </w:r>
+            </w:fldSimple>
           </w:p>
         </w:tc>
         <w:tc>
@@ -809,6 +756,31 @@
                 <w:szCs w:val="24"/>
               </w:rPr>
             </w:pPr>
+            <w:r>
+              <w:fldChar w:fldCharType="begin"/>
+            </w:r>
+            <w:r>
+              <w:instrText xml:space="preserve"> MERGEFIELD  =contact.name  \* MERGEFORMAT </w:instrText>
+            </w:r>
+            <w:r>
+              <w:fldChar w:fldCharType="separate"/>
+            </w:r>
+            <w:r>
+              <w:rPr>
+                <w:rFonts w:ascii="Century" w:hAnsi="Century" w:cs="Times New Roman"/>
+                <w:noProof/>
+                <w:szCs w:val="24"/>
+              </w:rPr>
+              <w:t>«=contact.name»</w:t>
+            </w:r>
+            <w:r>
+              <w:rPr>
+                <w:rFonts w:ascii="Century" w:hAnsi="Century" w:cs="Times New Roman"/>
+                <w:noProof/>
+                <w:szCs w:val="24"/>
+              </w:rPr>
+              <w:fldChar w:fldCharType="end"/>
+            </w:r>
           </w:p>
         </w:tc>
         <w:tc>
@@ -841,7 +813,7 @@
               <w:fldChar w:fldCharType="begin"/>
             </w:r>
             <w:r>
-              <w:instrText xml:space="preserve"> MERGEFIELD  =contact.name  \* MERGEFORMAT </w:instrText>
+              <w:instrText xml:space="preserve"> MERGEFIELD  =contact.type  \* MERGEFORMAT </w:instrText>
             </w:r>
             <w:r>
               <w:fldChar w:fldCharType="separate"/>
@@ -852,7 +824,7 @@
                 <w:noProof/>
                 <w:szCs w:val="24"/>
               </w:rPr>
-              <w:t>«=contact.name»</w:t>
+              <w:t>«=contact.type»</w:t>
             </w:r>
             <w:r>
               <w:rPr>
@@ -863,24 +835,6 @@
               <w:fldChar w:fldCharType="end"/>
             </w:r>
           </w:p>
-        </w:tc>
-        <w:tc>
-          <w:tcPr>
-            <w:tcW w:w="2339" w:type="dxa"/>
-            <w:tcBorders>
-              <w:top w:val="single" w:sz="4" w:space="0" w:color="000000"/>
-              <w:left w:val="single" w:sz="2" w:space="0" w:color="000000"/>
-              <w:bottom w:val="single" w:sz="4" w:space="0" w:color="000000"/>
-              <w:right w:val="single" w:sz="2" w:space="0" w:color="000000"/>
-            </w:tcBorders>
-            <w:shd w:val="clear" w:color="auto" w:fill="auto"/>
-            <w:tcMar>
-              <w:top w:w="80" w:type="dxa"/>
-              <w:left w:w="80" w:type="dxa"/>
-              <w:bottom w:w="80" w:type="dxa"/>
-              <w:right w:w="80" w:type="dxa"/>
-            </w:tcMar>
-          </w:tcPr>
           <w:p>
             <w:pPr>
               <w:pStyle w:val="TableStyle2"/>
@@ -888,39 +842,6 @@
                 <w:rFonts w:ascii="Times New Roman" w:hAnsi="Times New Roman" w:cs="Times New Roman"/>
                 <w:sz w:val="24"/>
                 <w:szCs w:val="24"/>
-              </w:rPr>
-            </w:pPr>
-            <w:r>
-              <w:fldChar w:fldCharType="begin"/>
-            </w:r>
-            <w:r>
-              <w:instrText xml:space="preserve"> MERGEFIELD  =contact.type  \* MERGEFORMAT </w:instrText>
-            </w:r>
-            <w:r>
-              <w:fldChar w:fldCharType="separate"/>
-            </w:r>
-            <w:r>
-              <w:rPr>
-                <w:rFonts w:ascii="Century" w:hAnsi="Century" w:cs="Times New Roman"/>
-                <w:noProof/>
-                <w:szCs w:val="24"/>
-              </w:rPr>
-              <w:t>«=contact.type»</w:t>
-            </w:r>
-            <w:r>
-              <w:rPr>
-                <w:rFonts w:ascii="Century" w:hAnsi="Century" w:cs="Times New Roman"/>
-                <w:noProof/>
-                <w:szCs w:val="24"/>
-              </w:rPr>
-              <w:fldChar w:fldCharType="end"/>
-            </w:r>
-          </w:p>
-          <w:p>
-            <w:pPr>
-              <w:jc w:val="center"/>
-              <w:rPr>
-                <w:lang w:val="en-US"/>
               </w:rPr>
             </w:pPr>
           </w:p>
@@ -1001,8 +922,6 @@
             <w:r>
               <w:rPr>
                 <w:rFonts w:ascii="Century" w:hAnsi="Century" w:cs="Times New Roman"/>
-                <w:b/>
-                <w:bCs/>
                 <w:szCs w:val="24"/>
               </w:rPr>
               <w:fldChar w:fldCharType="begin"/>
@@ -1010,107 +929,9 @@
             <w:r>
               <w:rPr>
                 <w:rFonts w:ascii="Century" w:hAnsi="Century" w:cs="Times New Roman"/>
-                <w:b/>
-                <w:bCs/>
-                <w:szCs w:val="24"/>
-              </w:rPr>
-              <w:instrText xml:space="preserve"> MERGEFIELD =</w:instrText>
-            </w:r>
-            <w:r>
-              <w:rPr>
-                <w:rFonts w:ascii="Century" w:hAnsi="Century" w:cs="Times New Roman"/>
-                <w:b/>
-                <w:bCs/>
-                <w:szCs w:val="24"/>
-              </w:rPr>
-              <w:instrText>date.first</w:instrText>
-            </w:r>
-            <w:r>
-              <w:rPr>
-                <w:rFonts w:ascii="Century" w:hAnsi="Century" w:cs="Times New Roman"/>
-                <w:b/>
-                <w:bCs/>
-                <w:szCs w:val="24"/>
-              </w:rPr>
-              <w:instrText xml:space="preserve">  \* MERGEFORMAT </w:instrText>
-            </w:r>
-            <w:r>
-              <w:rPr>
-                <w:rFonts w:ascii="Century" w:hAnsi="Century" w:cs="Times New Roman"/>
-                <w:b/>
-                <w:bCs/>
-                <w:szCs w:val="24"/>
-              </w:rPr>
-              <w:fldChar w:fldCharType="separate"/>
-            </w:r>
-            <w:r>
-              <w:rPr>
-                <w:rFonts w:ascii="Century" w:hAnsi="Century" w:cs="Times New Roman"/>
-                <w:b/>
-                <w:bCs/>
-                <w:noProof/>
-                <w:szCs w:val="24"/>
-              </w:rPr>
-              <w:t>«=</w:t>
-            </w:r>
-            <w:r>
-              <w:rPr>
-                <w:rFonts w:ascii="Century" w:hAnsi="Century" w:cs="Times New Roman"/>
-                <w:b/>
-                <w:bCs/>
-                <w:noProof/>
-                <w:szCs w:val="24"/>
-              </w:rPr>
-              <w:t>date.first</w:t>
-            </w:r>
-            <w:r>
-              <w:rPr>
-                <w:rFonts w:ascii="Century" w:hAnsi="Century" w:cs="Times New Roman"/>
-                <w:b/>
-                <w:bCs/>
-                <w:noProof/>
-                <w:szCs w:val="24"/>
-              </w:rPr>
-              <w:t>»</w:t>
-            </w:r>
-            <w:r>
-              <w:rPr>
-                <w:rFonts w:ascii="Century" w:hAnsi="Century" w:cs="Times New Roman"/>
-                <w:b/>
-                <w:bCs/>
-                <w:szCs w:val="24"/>
-              </w:rPr>
-              <w:fldChar w:fldCharType="end"/>
-            </w:r>
-            <w:r>
-              <w:rPr>
-                <w:rFonts w:ascii="Century" w:hAnsi="Century" w:cs="Times New Roman"/>
-                <w:b/>
-                <w:bCs/>
-                <w:szCs w:val="24"/>
-              </w:rPr>
-              <w:t>:</w:t>
-            </w:r>
-            <w:r>
-              <w:rPr>
-                <w:rFonts w:ascii="Century" w:hAnsi="Century" w:cs="Times New Roman"/>
-                <w:szCs w:val="24"/>
-              </w:rPr>
-              <w:t xml:space="preserve"> </w:t>
-            </w:r>
-            <w:r>
-              <w:rPr>
-                <w:rFonts w:ascii="Century" w:hAnsi="Century" w:cs="Times New Roman"/>
-                <w:szCs w:val="24"/>
-              </w:rPr>
-              <w:fldChar w:fldCharType="begin"/>
-            </w:r>
-            <w:r>
-              <w:rPr>
-                <w:rFonts w:ascii="Century" w:hAnsi="Century" w:cs="Times New Roman"/>
-                <w:szCs w:val="24"/>
-              </w:rPr>
-              <w:instrText xml:space="preserve"> MERGEFIELD =date.last  \* MERGEFORMAT </w:instrText>
+                <w:szCs w:val="24"/>
+              </w:rPr>
+              <w:instrText xml:space="preserve"> MERGEFIELD =date.first  \* MERGEFORMAT </w:instrText>
             </w:r>
             <w:r>
               <w:rPr>
@@ -1125,7 +946,7 @@
                 <w:noProof/>
                 <w:szCs w:val="24"/>
               </w:rPr>
-              <w:t>«=date.last»</w:t>
+              <w:t>«=date.first»</w:t>
             </w:r>
             <w:r>
               <w:rPr>
@@ -1138,6 +959,158 @@
           <w:p>
             <w:pPr>
               <w:pStyle w:val="TableStyle2"/>
+            </w:pPr>
+            <w:r>
+              <w:rPr>
+                <w:rFonts w:ascii="Century" w:hAnsi="Century" w:cs="Times New Roman"/>
+                <w:szCs w:val="24"/>
+              </w:rPr>
+              <w:fldChar w:fldCharType="begin"/>
+            </w:r>
+            <w:r>
+              <w:rPr>
+                <w:rFonts w:ascii="Century" w:hAnsi="Century" w:cs="Times New Roman"/>
+                <w:szCs w:val="24"/>
+              </w:rPr>
+              <w:instrText xml:space="preserve"> MERGEFIELD contact.dates_by_medium_type:endEach \* MERGEFORMAT </w:instrText>
+            </w:r>
+            <w:r>
+              <w:rPr>
+                <w:rFonts w:ascii="Century" w:hAnsi="Century" w:cs="Times New Roman"/>
+                <w:szCs w:val="24"/>
+              </w:rPr>
+              <w:fldChar w:fldCharType="separate"/>
+            </w:r>
+            <w:r>
+              <w:rPr>
+                <w:rFonts w:ascii="Century" w:hAnsi="Century" w:cs="Times New Roman"/>
+                <w:noProof/>
+                <w:szCs w:val="24"/>
+              </w:rPr>
+              <w:t>«contact.dates_by_medium_type:endEach»</w:t>
+            </w:r>
+            <w:r>
+              <w:rPr>
+                <w:rFonts w:ascii="Century" w:hAnsi="Century" w:cs="Times New Roman"/>
+                <w:szCs w:val="24"/>
+              </w:rPr>
+              <w:fldChar w:fldCharType="end"/>
+            </w:r>
+          </w:p>
+        </w:tc>
+        <w:tc>
+          <w:tcPr>
+            <w:tcW w:w="2339" w:type="dxa"/>
+            <w:tcBorders>
+              <w:top w:val="single" w:sz="4" w:space="0" w:color="000000"/>
+              <w:left w:val="single" w:sz="2" w:space="0" w:color="000000"/>
+              <w:bottom w:val="single" w:sz="4" w:space="0" w:color="000000"/>
+              <w:right w:val="single" w:sz="2" w:space="0" w:color="000000"/>
+            </w:tcBorders>
+            <w:shd w:val="clear" w:color="auto" w:fill="auto"/>
+            <w:tcMar>
+              <w:top w:w="80" w:type="dxa"/>
+              <w:left w:w="80" w:type="dxa"/>
+              <w:bottom w:w="80" w:type="dxa"/>
+              <w:right w:w="80" w:type="dxa"/>
+            </w:tcMar>
+          </w:tcPr>
+          <w:p>
+            <w:pPr>
+              <w:rPr>
+                <w:rFonts w:ascii="Century" w:hAnsi="Century" w:cs="Times New Roman"/>
+                <w:noProof/>
+                <w:szCs w:val="24"/>
+              </w:rPr>
+            </w:pPr>
+            <w:r>
+              <w:rPr>
+                <w:rFonts w:ascii="Century" w:hAnsi="Century" w:cs="Times New Roman"/>
+                <w:noProof/>
+                <w:szCs w:val="24"/>
+              </w:rPr>
+              <w:fldChar w:fldCharType="begin"/>
+            </w:r>
+            <w:r>
+              <w:rPr>
+                <w:rFonts w:ascii="Century" w:hAnsi="Century" w:cs="Times New Roman"/>
+                <w:noProof/>
+                <w:szCs w:val="24"/>
+              </w:rPr>
+              <w:instrText xml:space="preserve"> MERGEFIELD contact.dates_by_medium_type:each(date)  \* MERGEFORMAT </w:instrText>
+            </w:r>
+            <w:r>
+              <w:rPr>
+                <w:rFonts w:ascii="Century" w:hAnsi="Century" w:cs="Times New Roman"/>
+                <w:noProof/>
+                <w:szCs w:val="24"/>
+              </w:rPr>
+              <w:fldChar w:fldCharType="separate"/>
+            </w:r>
+            <w:r>
+              <w:rPr>
+                <w:rFonts w:ascii="Century" w:hAnsi="Century" w:cs="Times New Roman"/>
+                <w:noProof/>
+                <w:szCs w:val="24"/>
+              </w:rPr>
+              <w:t>«contact.dates_by_medium_type:each(date)»</w:t>
+            </w:r>
+            <w:r>
+              <w:rPr>
+                <w:rFonts w:ascii="Century" w:hAnsi="Century" w:cs="Times New Roman"/>
+                <w:noProof/>
+                <w:szCs w:val="24"/>
+              </w:rPr>
+              <w:fldChar w:fldCharType="end"/>
+            </w:r>
+          </w:p>
+          <w:p>
+            <w:pPr>
+              <w:rPr>
+                <w:rFonts w:ascii="Century" w:hAnsi="Century" w:cs="Times New Roman"/>
+                <w:szCs w:val="24"/>
+              </w:rPr>
+            </w:pPr>
+            <w:r>
+              <w:rPr>
+                <w:rFonts w:ascii="Century" w:hAnsi="Century" w:cs="Times New Roman"/>
+                <w:szCs w:val="24"/>
+              </w:rPr>
+              <w:fldChar w:fldCharType="begin"/>
+            </w:r>
+            <w:r>
+              <w:rPr>
+                <w:rFonts w:ascii="Century" w:hAnsi="Century" w:cs="Times New Roman"/>
+                <w:szCs w:val="24"/>
+              </w:rPr>
+              <w:instrText xml:space="preserve"> MERGEFIELD =date.last  \* MERGEFORMAT </w:instrText>
+            </w:r>
+            <w:r>
+              <w:rPr>
+                <w:rFonts w:ascii="Century" w:hAnsi="Century" w:cs="Times New Roman"/>
+                <w:szCs w:val="24"/>
+              </w:rPr>
+              <w:fldChar w:fldCharType="separate"/>
+            </w:r>
+            <w:r>
+              <w:rPr>
+                <w:rFonts w:ascii="Century" w:hAnsi="Century" w:cs="Times New Roman"/>
+                <w:noProof/>
+                <w:szCs w:val="24"/>
+              </w:rPr>
+              <w:t>«=date.last»</w:t>
+            </w:r>
+            <w:r>
+              <w:rPr>
+                <w:rFonts w:ascii="Century" w:hAnsi="Century" w:cs="Times New Roman"/>
+                <w:szCs w:val="24"/>
+              </w:rPr>
+              <w:fldChar w:fldCharType="end"/>
+            </w:r>
+          </w:p>
+          <w:p>
+            <w:pPr>
+              <w:pStyle w:val="TableStyle2"/>
               <w:rPr>
                 <w:rFonts w:ascii="Times New Roman" w:hAnsi="Times New Roman"/>
                 <w:sz w:val="24"/>
@@ -1156,7 +1129,21 @@
                 <w:rFonts w:ascii="Century" w:hAnsi="Century" w:cs="Times New Roman"/>
                 <w:szCs w:val="24"/>
               </w:rPr>
-              <w:instrText xml:space="preserve"> MERGEFIELD contact.dates_by_medium_type:endEach \* MERGEFORMAT </w:instrText>
+              <w:instrText xml:space="preserve"> </w:instrText>
+            </w:r>
+            <w:r>
+              <w:rPr>
+                <w:rFonts w:ascii="Century" w:hAnsi="Century" w:cs="Times New Roman"/>
+                <w:szCs w:val="24"/>
+              </w:rPr>
+              <w:instrText>MERGEFIELD</w:instrText>
+            </w:r>
+            <w:r>
+              <w:rPr>
+                <w:rFonts w:ascii="Century" w:hAnsi="Century" w:cs="Times New Roman"/>
+                <w:szCs w:val="24"/>
+              </w:rPr>
+              <w:instrText xml:space="preserve"> contact.dates_by_medium_type:endEach \* MERGEFORMAT </w:instrText>
             </w:r>
             <w:r>
               <w:rPr>
@@ -1217,32 +1204,16 @@
                 <w:szCs w:val="24"/>
               </w:rPr>
             </w:pPr>
-            <w:r>
-              <w:lastRenderedPageBreak/>
-              <w:fldChar w:fldCharType="begin"/>
-            </w:r>
-            <w:r>
-              <w:instrText xml:space="preserve"> MERGEFIELD case_contacts:endEach \* MERGEFORMAT </w:instrText>
-            </w:r>
-            <w:r>
-              <w:fldChar w:fldCharType="separate"/>
-            </w:r>
-            <w:r>
-              <w:rPr>
-                <w:rFonts w:ascii="Century" w:hAnsi="Century" w:cs="Times New Roman"/>
-                <w:noProof/>
-                <w:szCs w:val="24"/>
-              </w:rPr>
-              <w:t>«case_contacts:endEach»</w:t>
-            </w:r>
-            <w:r>
-              <w:rPr>
-                <w:rFonts w:ascii="Century" w:hAnsi="Century" w:cs="Times New Roman"/>
-                <w:noProof/>
-                <w:szCs w:val="24"/>
-              </w:rPr>
-              <w:fldChar w:fldCharType="end"/>
-            </w:r>
+            <w:fldSimple w:instr=" MERGEFIELD case_contacts:endEach \* MERGEFORMAT ">
+              <w:r>
+                <w:rPr>
+                  <w:rFonts w:ascii="Century" w:hAnsi="Century" w:cs="Times New Roman"/>
+                  <w:noProof/>
+                  <w:szCs w:val="24"/>
+                </w:rPr>
+                <w:t>«case_contacts:endEach»</w:t>
+              </w:r>
+            </w:fldSimple>
           </w:p>
         </w:tc>
         <w:tc>
@@ -1380,6 +1351,7 @@
           <w:i w:val="0"/>
           <w:color w:val="984806" w:themeColor="accent6" w:themeShade="80"/>
         </w:rPr>
+        <w:lastRenderedPageBreak/>
         <w:t xml:space="preserve">When did family first come into contact with Department of Social Services or Department of Juvenile Justice – how many times? </w:t>
       </w:r>
     </w:p>
@@ -1990,7 +1962,6 @@
           <w:rFonts w:cs="Times New Roman"/>
           <w:color w:val="984806" w:themeColor="accent6" w:themeShade="80"/>
         </w:rPr>
-        <w:lastRenderedPageBreak/>
         <w:t>If so, with whom?</w:t>
       </w:r>
     </w:p>
@@ -2055,6 +2026,7 @@
           <w:rFonts w:cs="Times New Roman"/>
           <w:color w:val="984806" w:themeColor="accent6" w:themeShade="80"/>
         </w:rPr>
+        <w:lastRenderedPageBreak/>
         <w:t>What steps have parents taken to address court orders? Are there barriers to achieving this? What is the employment and housing status of the parents? Be sure to address parent’s positive steps, no matter how small, not just the deficits.</w:t>
       </w:r>
     </w:p>
@@ -2770,7 +2742,6 @@
           <w:rFonts w:cs="Times New Roman"/>
           <w:szCs w:val="24"/>
         </w:rPr>
-        <w:lastRenderedPageBreak/>
         <w:t>Respectfully submitted,</w:t>
       </w:r>
     </w:p>
@@ -2855,31 +2826,16 @@
                 <w:szCs w:val="24"/>
               </w:rPr>
             </w:pPr>
-            <w:r>
-              <w:fldChar w:fldCharType="begin"/>
-            </w:r>
-            <w:r>
-              <w:instrText xml:space="preserve"> MERGEFIELD =volunteer.name \* MERGEFORMAT </w:instrText>
-            </w:r>
-            <w:r>
-              <w:fldChar w:fldCharType="separate"/>
-            </w:r>
-            <w:r>
-              <w:rPr>
-                <w:rFonts w:ascii="Century" w:hAnsi="Century" w:cs="Times New Roman"/>
-                <w:noProof/>
-                <w:szCs w:val="24"/>
-              </w:rPr>
-              <w:t>«=volunteer.name»</w:t>
-            </w:r>
-            <w:r>
-              <w:rPr>
-                <w:rFonts w:ascii="Century" w:hAnsi="Century" w:cs="Times New Roman"/>
-                <w:noProof/>
-                <w:szCs w:val="24"/>
-              </w:rPr>
-              <w:fldChar w:fldCharType="end"/>
-            </w:r>
+            <w:fldSimple w:instr=" MERGEFIELD =volunteer.name \* MERGEFORMAT ">
+              <w:r>
+                <w:rPr>
+                  <w:rFonts w:ascii="Century" w:hAnsi="Century" w:cs="Times New Roman"/>
+                  <w:noProof/>
+                  <w:szCs w:val="24"/>
+                </w:rPr>
+                <w:t>«=volunteer.name»</w:t>
+              </w:r>
+            </w:fldSimple>
           </w:p>
           <w:p>
             <w:pPr>
@@ -3009,6 +2965,7 @@
                 <w:rFonts w:cs="Times New Roman"/>
                 <w:szCs w:val="24"/>
               </w:rPr>
+              <w:lastRenderedPageBreak/>
               <w:t>__________________________</w:t>
             </w:r>
           </w:p>
@@ -3019,31 +2976,16 @@
                 <w:szCs w:val="24"/>
               </w:rPr>
             </w:pPr>
-            <w:r>
-              <w:fldChar w:fldCharType="begin"/>
-            </w:r>
-            <w:r>
-              <w:instrText xml:space="preserve"> MERGEFIELD =volunteer.supervisor_name \* MERGEFORMAT </w:instrText>
-            </w:r>
-            <w:r>
-              <w:fldChar w:fldCharType="separate"/>
-            </w:r>
-            <w:r>
-              <w:rPr>
-                <w:rFonts w:ascii="Century" w:hAnsi="Century" w:cs="Times New Roman"/>
-                <w:noProof/>
-                <w:szCs w:val="24"/>
-              </w:rPr>
-              <w:t>«=volunteer.supervisor_name»</w:t>
-            </w:r>
-            <w:r>
-              <w:rPr>
-                <w:rFonts w:ascii="Century" w:hAnsi="Century" w:cs="Times New Roman"/>
-                <w:noProof/>
-                <w:szCs w:val="24"/>
-              </w:rPr>
-              <w:fldChar w:fldCharType="end"/>
-            </w:r>
+            <w:fldSimple w:instr=" MERGEFIELD =volunteer.supervisor_name \* MERGEFORMAT ">
+              <w:r>
+                <w:rPr>
+                  <w:rFonts w:ascii="Century" w:hAnsi="Century" w:cs="Times New Roman"/>
+                  <w:noProof/>
+                  <w:szCs w:val="24"/>
+                </w:rPr>
+                <w:t>«=volunteer.supervisor_name»</w:t>
+              </w:r>
+            </w:fldSimple>
           </w:p>
           <w:p>
             <w:pPr>
@@ -4232,6 +4174,7 @@
     <w:lsdException w:name="HTML Sample" w:semiHidden="1" w:unhideWhenUsed="1"/>
     <w:lsdException w:name="HTML Typewriter" w:semiHidden="1" w:unhideWhenUsed="1"/>
     <w:lsdException w:name="HTML Variable" w:semiHidden="1" w:unhideWhenUsed="1"/>
+    <w:lsdException w:name="Normal Table" w:semiHidden="1" w:unhideWhenUsed="1"/>
     <w:lsdException w:name="annotation subject" w:semiHidden="1" w:unhideWhenUsed="1"/>
     <w:lsdException w:name="No List" w:semiHidden="1" w:unhideWhenUsed="1"/>
     <w:lsdException w:name="Outline List 1" w:semiHidden="1" w:unhideWhenUsed="1"/>
@@ -4274,8 +4217,11 @@
     <w:lsdException w:name="Table Contemporary" w:semiHidden="1" w:unhideWhenUsed="1"/>
     <w:lsdException w:name="Table Elegant" w:semiHidden="1" w:unhideWhenUsed="1"/>
     <w:lsdException w:name="Table Professional" w:semiHidden="1" w:unhideWhenUsed="1"/>
+    <w:lsdException w:name="Table Subtle 1" w:semiHidden="1" w:unhideWhenUsed="1"/>
     <w:lsdException w:name="Table Subtle 2" w:semiHidden="1" w:unhideWhenUsed="1"/>
     <w:lsdException w:name="Table Web 1" w:semiHidden="1" w:unhideWhenUsed="1"/>
+    <w:lsdException w:name="Table Web 2" w:semiHidden="1" w:unhideWhenUsed="1"/>
+    <w:lsdException w:name="Table Web 3" w:semiHidden="1" w:unhideWhenUsed="1"/>
     <w:lsdException w:name="Balloon Text" w:semiHidden="1" w:unhideWhenUsed="1"/>
     <w:lsdException w:name="Table Grid" w:uiPriority="59"/>
     <w:lsdException w:name="Table Theme" w:semiHidden="1" w:unhideWhenUsed="1"/>
@@ -5115,26 +5061,10 @@
 </file>
 
 <file path=customXml/item1.xml><?xml version="1.0" encoding="utf-8"?>
-<p:properties xmlns:p="http://schemas.microsoft.com/office/2006/metadata/properties" xmlns:xsi="http://www.w3.org/2001/XMLSchema-instance" xmlns:pc="http://schemas.microsoft.com/office/infopath/2007/PartnerControls">
-  <documentManagement>
-    <lcf76f155ced4ddcb4097134ff3c332f xmlns="9200c031-2c82-4837-83b5-aa89830f3606">
-      <Terms xmlns="http://schemas.microsoft.com/office/infopath/2007/PartnerControls"/>
-    </lcf76f155ced4ddcb4097134ff3c332f>
-    <TaxCatchAll xmlns="1beae0de-d198-4bb8-bfd6-f5a48bd9db2d" xsi:nil="true"/>
-  </documentManagement>
-</p:properties>
+<b:Sources xmlns:b="http://schemas.openxmlformats.org/officeDocument/2006/bibliography" xmlns="http://schemas.openxmlformats.org/officeDocument/2006/bibliography" SelectedStyle="\APA.XSL" StyleName="APA"/>
 </file>
 
 <file path=customXml/item2.xml><?xml version="1.0" encoding="utf-8"?>
-<?mso-contentType ?>
-<FormTemplates xmlns="http://schemas.microsoft.com/sharepoint/v3/contenttype/forms">
-  <Display>DocumentLibraryForm</Display>
-  <Edit>DocumentLibraryForm</Edit>
-  <New>DocumentLibraryForm</New>
-</FormTemplates>
-</file>
-
-<file path=customXml/item3.xml><?xml version="1.0" encoding="utf-8"?>
 <ct:contentTypeSchema xmlns:ct="http://schemas.microsoft.com/office/2006/metadata/contentType" xmlns:ma="http://schemas.microsoft.com/office/2006/metadata/properties/metaAttributes" ct:_="" ma:_="" ma:contentTypeName="Document" ma:contentTypeID="0x010100388CD1F519C1954CAB822072FFFDD5F5" ma:contentTypeVersion="16" ma:contentTypeDescription="Create a new document." ma:contentTypeScope="" ma:versionID="1bf0f20ea16a34998c26647dcae32c07">
   <xsd:schema xmlns:xsd="http://www.w3.org/2001/XMLSchema" xmlns:xs="http://www.w3.org/2001/XMLSchema" xmlns:p="http://schemas.microsoft.com/office/2006/metadata/properties" xmlns:ns2="9200c031-2c82-4837-83b5-aa89830f3606" xmlns:ns3="1beae0de-d198-4bb8-bfd6-f5a48bd9db2d" targetNamespace="http://schemas.microsoft.com/office/2006/metadata/properties" ma:root="true" ma:fieldsID="0201b15ea806e47d5c716849ba1fbb46" ns2:_="" ns3:_="">
     <xsd:import namespace="9200c031-2c82-4837-83b5-aa89830f3606"/>
@@ -5377,30 +5307,35 @@
 </ct:contentTypeSchema>
 </file>
 
+<file path=customXml/item3.xml><?xml version="1.0" encoding="utf-8"?>
+<?mso-contentType ?>
+<FormTemplates xmlns="http://schemas.microsoft.com/sharepoint/v3/contenttype/forms">
+  <Display>DocumentLibraryForm</Display>
+  <Edit>DocumentLibraryForm</Edit>
+  <New>DocumentLibraryForm</New>
+</FormTemplates>
+</file>
+
 <file path=customXml/item4.xml><?xml version="1.0" encoding="utf-8"?>
-<b:Sources xmlns:b="http://schemas.openxmlformats.org/officeDocument/2006/bibliography" xmlns="http://schemas.openxmlformats.org/officeDocument/2006/bibliography" SelectedStyle="\APA.XSL" StyleName="APA"/>
+<p:properties xmlns:p="http://schemas.microsoft.com/office/2006/metadata/properties" xmlns:xsi="http://www.w3.org/2001/XMLSchema-instance" xmlns:pc="http://schemas.microsoft.com/office/infopath/2007/PartnerControls">
+  <documentManagement>
+    <lcf76f155ced4ddcb4097134ff3c332f xmlns="9200c031-2c82-4837-83b5-aa89830f3606">
+      <Terms xmlns="http://schemas.microsoft.com/office/infopath/2007/PartnerControls"/>
+    </lcf76f155ced4ddcb4097134ff3c332f>
+    <TaxCatchAll xmlns="1beae0de-d198-4bb8-bfd6-f5a48bd9db2d" xsi:nil="true"/>
+  </documentManagement>
+</p:properties>
 </file>
 
 <file path=customXml/itemProps1.xml><?xml version="1.0" encoding="utf-8"?>
-<ds:datastoreItem xmlns:ds="http://schemas.openxmlformats.org/officeDocument/2006/customXml" ds:itemID="{C2D511D3-853A-496E-9A9F-8582CAE01E0C}">
+<ds:datastoreItem xmlns:ds="http://schemas.openxmlformats.org/officeDocument/2006/customXml" ds:itemID="{686C874F-9130-4D6F-BBEC-3F109F87D1AE}">
   <ds:schemaRefs>
-    <ds:schemaRef ds:uri="http://schemas.microsoft.com/office/2006/metadata/properties"/>
-    <ds:schemaRef ds:uri="http://schemas.microsoft.com/office/infopath/2007/PartnerControls"/>
-    <ds:schemaRef ds:uri="9200c031-2c82-4837-83b5-aa89830f3606"/>
-    <ds:schemaRef ds:uri="1beae0de-d198-4bb8-bfd6-f5a48bd9db2d"/>
+    <ds:schemaRef ds:uri="http://schemas.openxmlformats.org/officeDocument/2006/bibliography"/>
   </ds:schemaRefs>
 </ds:datastoreItem>
 </file>
 
 <file path=customXml/itemProps2.xml><?xml version="1.0" encoding="utf-8"?>
-<ds:datastoreItem xmlns:ds="http://schemas.openxmlformats.org/officeDocument/2006/customXml" ds:itemID="{67BB2032-2239-45E2-9345-54B982D42B4C}">
-  <ds:schemaRefs>
-    <ds:schemaRef ds:uri="http://schemas.microsoft.com/sharepoint/v3/contenttype/forms"/>
-  </ds:schemaRefs>
-</ds:datastoreItem>
-</file>
-
-<file path=customXml/itemProps3.xml><?xml version="1.0" encoding="utf-8"?>
 <ds:datastoreItem xmlns:ds="http://schemas.openxmlformats.org/officeDocument/2006/customXml" ds:itemID="{AD5496BE-73B9-4D87-BF4C-C99559FB7C66}">
   <ds:schemaRefs>
     <ds:schemaRef ds:uri="http://schemas.microsoft.com/office/2006/metadata/contentType"/>
@@ -5419,10 +5354,21 @@
 </ds:datastoreItem>
 </file>
 
+<file path=customXml/itemProps3.xml><?xml version="1.0" encoding="utf-8"?>
+<ds:datastoreItem xmlns:ds="http://schemas.openxmlformats.org/officeDocument/2006/customXml" ds:itemID="{67BB2032-2239-45E2-9345-54B982D42B4C}">
+  <ds:schemaRefs>
+    <ds:schemaRef ds:uri="http://schemas.microsoft.com/sharepoint/v3/contenttype/forms"/>
+  </ds:schemaRefs>
+</ds:datastoreItem>
+</file>
+
 <file path=customXml/itemProps4.xml><?xml version="1.0" encoding="utf-8"?>
-<ds:datastoreItem xmlns:ds="http://schemas.openxmlformats.org/officeDocument/2006/customXml" ds:itemID="{686C874F-9130-4D6F-BBEC-3F109F87D1AE}">
+<ds:datastoreItem xmlns:ds="http://schemas.openxmlformats.org/officeDocument/2006/customXml" ds:itemID="{C2D511D3-853A-496E-9A9F-8582CAE01E0C}">
   <ds:schemaRefs>
-    <ds:schemaRef ds:uri="http://schemas.openxmlformats.org/officeDocument/2006/bibliography"/>
+    <ds:schemaRef ds:uri="http://schemas.microsoft.com/office/2006/metadata/properties"/>
+    <ds:schemaRef ds:uri="http://schemas.microsoft.com/office/infopath/2007/PartnerControls"/>
+    <ds:schemaRef ds:uri="9200c031-2c82-4837-83b5-aa89830f3606"/>
+    <ds:schemaRef ds:uri="1beae0de-d198-4bb8-bfd6-f5a48bd9db2d"/>
   </ds:schemaRefs>
 </ds:datastoreItem>
 </file>
</xml_diff>

<commit_message>
Fix font and size in table
</commit_message>
<xml_diff>
--- a/app/documents/templates/howard_county_report_template.docx
+++ b/app/documents/templates/howard_county_report_template.docx
@@ -621,20 +621,60 @@
               <w:rPr>
                 <w:rFonts w:ascii="Times New Roman" w:hAnsi="Times New Roman" w:cs="Times New Roman"/>
                 <w:b w:val="0"/>
+                <w:bCs w:val="0"/>
                 <w:sz w:val="24"/>
                 <w:szCs w:val="24"/>
               </w:rPr>
             </w:pPr>
-            <w:fldSimple w:instr=" MERGEFIELD case_contacts:each(contact) \* MERGEFORMAT ">
-              <w:r>
-                <w:rPr>
-                  <w:rFonts w:ascii="Century" w:hAnsi="Century" w:cs="Times New Roman"/>
-                  <w:noProof/>
-                  <w:szCs w:val="24"/>
-                </w:rPr>
-                <w:t>«case_contacts:each(contact)»</w:t>
-              </w:r>
-            </w:fldSimple>
+            <w:r>
+              <w:rPr>
+                <w:rFonts w:ascii="Times New Roman" w:hAnsi="Times New Roman" w:cs="Times New Roman"/>
+                <w:b w:val="0"/>
+                <w:bCs w:val="0"/>
+                <w:sz w:val="24"/>
+              </w:rPr>
+              <w:fldChar w:fldCharType="begin"/>
+            </w:r>
+            <w:r>
+              <w:rPr>
+                <w:rFonts w:ascii="Times New Roman" w:hAnsi="Times New Roman" w:cs="Times New Roman"/>
+                <w:b w:val="0"/>
+                <w:bCs w:val="0"/>
+                <w:sz w:val="24"/>
+              </w:rPr>
+              <w:instrText xml:space="preserve"> MERGEFIELD case_contacts:each(contact) \* MERGEFORMAT </w:instrText>
+            </w:r>
+            <w:r>
+              <w:rPr>
+                <w:rFonts w:ascii="Times New Roman" w:hAnsi="Times New Roman" w:cs="Times New Roman"/>
+                <w:b w:val="0"/>
+                <w:bCs w:val="0"/>
+                <w:sz w:val="24"/>
+              </w:rPr>
+              <w:fldChar w:fldCharType="separate"/>
+            </w:r>
+            <w:r>
+              <w:rPr>
+                <w:rFonts w:ascii="Times New Roman" w:hAnsi="Times New Roman" w:cs="Times New Roman"/>
+                <w:b w:val="0"/>
+                <w:bCs w:val="0"/>
+                <w:noProof/>
+                <w:sz w:val="24"/>
+                <w:szCs w:val="24"/>
+              </w:rPr>
+              <w:t>«case_contacts:each(contact)»</w:t>
+            </w:r>
+            <w:r>
+              <w:rPr>
+                <w:rFonts w:ascii="Times New Roman" w:hAnsi="Times New Roman" w:cs="Times New Roman"/>
+                <w:b w:val="0"/>
+                <w:bCs w:val="0"/>
+                <w:noProof/>
+                <w:sz w:val="24"/>
+                <w:szCs w:val="24"/>
+              </w:rPr>
+              <w:fldChar w:fldCharType="end"/>
+            </w:r>
           </w:p>
         </w:tc>
         <w:tc>
@@ -714,7 +754,7 @@
             <w:pPr>
               <w:pStyle w:val="TableStyle2"/>
               <w:rPr>
-                <w:rFonts w:ascii="Times New Roman" w:hAnsi="Times New Roman"/>
+                <w:rFonts w:ascii="Times New Roman" w:hAnsi="Times New Roman" w:cs="Times New Roman"/>
                 <w:sz w:val="24"/>
                 <w:szCs w:val="24"/>
               </w:rPr>
@@ -752,31 +792,56 @@
               <w:rPr>
                 <w:rFonts w:ascii="Times New Roman" w:hAnsi="Times New Roman" w:cs="Times New Roman"/>
                 <w:b w:val="0"/>
+                <w:bCs w:val="0"/>
                 <w:sz w:val="24"/>
                 <w:szCs w:val="24"/>
               </w:rPr>
             </w:pPr>
             <w:r>
+              <w:rPr>
+                <w:rFonts w:ascii="Times New Roman" w:hAnsi="Times New Roman" w:cs="Times New Roman"/>
+                <w:b w:val="0"/>
+                <w:bCs w:val="0"/>
+                <w:sz w:val="24"/>
+              </w:rPr>
               <w:fldChar w:fldCharType="begin"/>
             </w:r>
             <w:r>
+              <w:rPr>
+                <w:rFonts w:ascii="Times New Roman" w:hAnsi="Times New Roman" w:cs="Times New Roman"/>
+                <w:b w:val="0"/>
+                <w:bCs w:val="0"/>
+                <w:sz w:val="24"/>
+              </w:rPr>
               <w:instrText xml:space="preserve"> MERGEFIELD  =contact.name  \* MERGEFORMAT </w:instrText>
             </w:r>
             <w:r>
+              <w:rPr>
+                <w:rFonts w:ascii="Times New Roman" w:hAnsi="Times New Roman" w:cs="Times New Roman"/>
+                <w:b w:val="0"/>
+                <w:bCs w:val="0"/>
+                <w:sz w:val="24"/>
+              </w:rPr>
               <w:fldChar w:fldCharType="separate"/>
             </w:r>
             <w:r>
               <w:rPr>
-                <w:rFonts w:ascii="Century" w:hAnsi="Century" w:cs="Times New Roman"/>
+                <w:rFonts w:ascii="Times New Roman" w:hAnsi="Times New Roman" w:cs="Times New Roman"/>
+                <w:b w:val="0"/>
+                <w:bCs w:val="0"/>
                 <w:noProof/>
+                <w:sz w:val="24"/>
                 <w:szCs w:val="24"/>
               </w:rPr>
               <w:t>«=contact.name»</w:t>
             </w:r>
             <w:r>
               <w:rPr>
-                <w:rFonts w:ascii="Century" w:hAnsi="Century" w:cs="Times New Roman"/>
+                <w:rFonts w:ascii="Times New Roman" w:hAnsi="Times New Roman" w:cs="Times New Roman"/>
+                <w:b w:val="0"/>
+                <w:bCs w:val="0"/>
                 <w:noProof/>
+                <w:sz w:val="24"/>
                 <w:szCs w:val="24"/>
               </w:rPr>
               <w:fldChar w:fldCharType="end"/>
@@ -810,26 +875,40 @@
               </w:rPr>
             </w:pPr>
             <w:r>
+              <w:rPr>
+                <w:rFonts w:ascii="Times New Roman" w:hAnsi="Times New Roman" w:cs="Times New Roman"/>
+                <w:sz w:val="24"/>
+              </w:rPr>
               <w:fldChar w:fldCharType="begin"/>
             </w:r>
             <w:r>
+              <w:rPr>
+                <w:rFonts w:ascii="Times New Roman" w:hAnsi="Times New Roman" w:cs="Times New Roman"/>
+                <w:sz w:val="24"/>
+              </w:rPr>
               <w:instrText xml:space="preserve"> MERGEFIELD  =contact.type  \* MERGEFORMAT </w:instrText>
             </w:r>
             <w:r>
+              <w:rPr>
+                <w:rFonts w:ascii="Times New Roman" w:hAnsi="Times New Roman" w:cs="Times New Roman"/>
+                <w:sz w:val="24"/>
+              </w:rPr>
               <w:fldChar w:fldCharType="separate"/>
             </w:r>
             <w:r>
               <w:rPr>
-                <w:rFonts w:ascii="Century" w:hAnsi="Century" w:cs="Times New Roman"/>
+                <w:rFonts w:ascii="Times New Roman" w:hAnsi="Times New Roman" w:cs="Times New Roman"/>
                 <w:noProof/>
+                <w:sz w:val="24"/>
                 <w:szCs w:val="24"/>
               </w:rPr>
               <w:t>«=contact.type»</w:t>
             </w:r>
             <w:r>
               <w:rPr>
-                <w:rFonts w:ascii="Century" w:hAnsi="Century" w:cs="Times New Roman"/>
+                <w:rFonts w:ascii="Times New Roman" w:hAnsi="Times New Roman" w:cs="Times New Roman"/>
                 <w:noProof/>
+                <w:sz w:val="24"/>
                 <w:szCs w:val="24"/>
               </w:rPr>
               <w:fldChar w:fldCharType="end"/>
@@ -866,14 +945,14 @@
           <w:p>
             <w:pPr>
               <w:rPr>
-                <w:rFonts w:ascii="Century" w:hAnsi="Century" w:cs="Times New Roman"/>
+                <w:rFonts w:cs="Times New Roman"/>
                 <w:noProof/>
                 <w:szCs w:val="24"/>
               </w:rPr>
             </w:pPr>
             <w:r>
               <w:rPr>
-                <w:rFonts w:ascii="Century" w:hAnsi="Century" w:cs="Times New Roman"/>
+                <w:rFonts w:cs="Times New Roman"/>
                 <w:noProof/>
                 <w:szCs w:val="24"/>
               </w:rPr>
@@ -881,23 +960,39 @@
             </w:r>
             <w:r>
               <w:rPr>
-                <w:rFonts w:ascii="Century" w:hAnsi="Century" w:cs="Times New Roman"/>
+                <w:rFonts w:cs="Times New Roman"/>
                 <w:noProof/>
                 <w:szCs w:val="24"/>
               </w:rPr>
-              <w:instrText xml:space="preserve"> MERGEFIELD contact.dates_by_medium_type:each(date)  \* MERGEFORMAT </w:instrText>
-            </w:r>
-            <w:r>
-              <w:rPr>
-                <w:rFonts w:ascii="Century" w:hAnsi="Century" w:cs="Times New Roman"/>
+              <w:instrText xml:space="preserve"> MERGEFIELD contact.dates_by_medium_type:each(</w:instrText>
+            </w:r>
+            <w:r>
+              <w:rPr>
+                <w:rFonts w:cs="Times New Roman"/>
                 <w:noProof/>
                 <w:szCs w:val="24"/>
               </w:rPr>
+              <w:instrText>record</w:instrText>
+            </w:r>
+            <w:r>
+              <w:rPr>
+                <w:rFonts w:cs="Times New Roman"/>
+                <w:noProof/>
+                <w:szCs w:val="24"/>
+              </w:rPr>
+              <w:instrText xml:space="preserve">)  \* MERGEFORMAT </w:instrText>
+            </w:r>
+            <w:r>
+              <w:rPr>
+                <w:rFonts w:cs="Times New Roman"/>
+                <w:noProof/>
+                <w:szCs w:val="24"/>
+              </w:rPr>
               <w:fldChar w:fldCharType="separate"/>
             </w:r>
             <w:r>
               <w:rPr>
-                <w:rFonts w:ascii="Century" w:hAnsi="Century" w:cs="Times New Roman"/>
+                <w:rFonts w:cs="Times New Roman"/>
                 <w:noProof/>
                 <w:szCs w:val="24"/>
               </w:rPr>
@@ -905,7 +1000,7 @@
             </w:r>
             <w:r>
               <w:rPr>
-                <w:rFonts w:ascii="Century" w:hAnsi="Century" w:cs="Times New Roman"/>
+                <w:rFonts w:cs="Times New Roman"/>
                 <w:noProof/>
                 <w:szCs w:val="24"/>
               </w:rPr>
@@ -915,34 +1010,48 @@
           <w:p>
             <w:pPr>
               <w:rPr>
-                <w:rFonts w:ascii="Century" w:hAnsi="Century" w:cs="Times New Roman"/>
+                <w:rFonts w:cs="Times New Roman"/>
                 <w:szCs w:val="24"/>
               </w:rPr>
             </w:pPr>
             <w:r>
               <w:rPr>
-                <w:rFonts w:ascii="Century" w:hAnsi="Century" w:cs="Times New Roman"/>
+                <w:rFonts w:cs="Times New Roman"/>
                 <w:szCs w:val="24"/>
               </w:rPr>
               <w:fldChar w:fldCharType="begin"/>
             </w:r>
             <w:r>
               <w:rPr>
-                <w:rFonts w:ascii="Century" w:hAnsi="Century" w:cs="Times New Roman"/>
-                <w:szCs w:val="24"/>
-              </w:rPr>
-              <w:instrText xml:space="preserve"> MERGEFIELD =date.first  \* MERGEFORMAT </w:instrText>
-            </w:r>
-            <w:r>
-              <w:rPr>
-                <w:rFonts w:ascii="Century" w:hAnsi="Century" w:cs="Times New Roman"/>
+                <w:rFonts w:cs="Times New Roman"/>
+                <w:szCs w:val="24"/>
+              </w:rPr>
+              <w:instrText xml:space="preserve"> MERGEFIELD =</w:instrText>
+            </w:r>
+            <w:r>
+              <w:rPr>
+                <w:rFonts w:cs="Times New Roman"/>
+                <w:szCs w:val="24"/>
+              </w:rPr>
+              <w:instrText>record</w:instrText>
+            </w:r>
+            <w:r>
+              <w:rPr>
+                <w:rFonts w:cs="Times New Roman"/>
+                <w:szCs w:val="24"/>
+              </w:rPr>
+              <w:instrText xml:space="preserve">.first  \* MERGEFORMAT </w:instrText>
+            </w:r>
+            <w:r>
+              <w:rPr>
+                <w:rFonts w:cs="Times New Roman"/>
                 <w:szCs w:val="24"/>
               </w:rPr>
               <w:fldChar w:fldCharType="separate"/>
             </w:r>
             <w:r>
               <w:rPr>
-                <w:rFonts w:ascii="Century" w:hAnsi="Century" w:cs="Times New Roman"/>
+                <w:rFonts w:cs="Times New Roman"/>
                 <w:noProof/>
                 <w:szCs w:val="24"/>
               </w:rPr>
@@ -950,7 +1059,7 @@
             </w:r>
             <w:r>
               <w:rPr>
-                <w:rFonts w:ascii="Century" w:hAnsi="Century" w:cs="Times New Roman"/>
+                <w:rFonts w:cs="Times New Roman"/>
                 <w:szCs w:val="24"/>
               </w:rPr>
               <w:fldChar w:fldCharType="end"/>
@@ -959,39 +1068,48 @@
           <w:p>
             <w:pPr>
               <w:pStyle w:val="TableStyle2"/>
+              <w:rPr>
+                <w:rFonts w:ascii="Times New Roman" w:hAnsi="Times New Roman" w:cs="Times New Roman"/>
+                <w:sz w:val="24"/>
+              </w:rPr>
             </w:pPr>
             <w:r>
               <w:rPr>
-                <w:rFonts w:ascii="Century" w:hAnsi="Century" w:cs="Times New Roman"/>
+                <w:rFonts w:ascii="Times New Roman" w:hAnsi="Times New Roman" w:cs="Times New Roman"/>
+                <w:sz w:val="24"/>
                 <w:szCs w:val="24"/>
               </w:rPr>
               <w:fldChar w:fldCharType="begin"/>
             </w:r>
             <w:r>
               <w:rPr>
-                <w:rFonts w:ascii="Century" w:hAnsi="Century" w:cs="Times New Roman"/>
+                <w:rFonts w:ascii="Times New Roman" w:hAnsi="Times New Roman" w:cs="Times New Roman"/>
+                <w:sz w:val="24"/>
                 <w:szCs w:val="24"/>
               </w:rPr>
               <w:instrText xml:space="preserve"> MERGEFIELD contact.dates_by_medium_type:endEach \* MERGEFORMAT </w:instrText>
             </w:r>
             <w:r>
               <w:rPr>
-                <w:rFonts w:ascii="Century" w:hAnsi="Century" w:cs="Times New Roman"/>
+                <w:rFonts w:ascii="Times New Roman" w:hAnsi="Times New Roman" w:cs="Times New Roman"/>
+                <w:sz w:val="24"/>
                 <w:szCs w:val="24"/>
               </w:rPr>
               <w:fldChar w:fldCharType="separate"/>
             </w:r>
             <w:r>
               <w:rPr>
-                <w:rFonts w:ascii="Century" w:hAnsi="Century" w:cs="Times New Roman"/>
+                <w:rFonts w:ascii="Times New Roman" w:hAnsi="Times New Roman" w:cs="Times New Roman"/>
                 <w:noProof/>
+                <w:sz w:val="24"/>
                 <w:szCs w:val="24"/>
               </w:rPr>
               <w:t>«contact.dates_by_medium_type:endEach»</w:t>
             </w:r>
             <w:r>
               <w:rPr>
-                <w:rFonts w:ascii="Century" w:hAnsi="Century" w:cs="Times New Roman"/>
+                <w:rFonts w:ascii="Times New Roman" w:hAnsi="Times New Roman" w:cs="Times New Roman"/>
+                <w:sz w:val="24"/>
                 <w:szCs w:val="24"/>
               </w:rPr>
               <w:fldChar w:fldCharType="end"/>
@@ -1018,14 +1136,14 @@
           <w:p>
             <w:pPr>
               <w:rPr>
-                <w:rFonts w:ascii="Century" w:hAnsi="Century" w:cs="Times New Roman"/>
+                <w:rFonts w:cs="Times New Roman"/>
                 <w:noProof/>
                 <w:szCs w:val="24"/>
               </w:rPr>
             </w:pPr>
             <w:r>
               <w:rPr>
-                <w:rFonts w:ascii="Century" w:hAnsi="Century" w:cs="Times New Roman"/>
+                <w:rFonts w:cs="Times New Roman"/>
                 <w:noProof/>
                 <w:szCs w:val="24"/>
               </w:rPr>
@@ -1033,23 +1151,39 @@
             </w:r>
             <w:r>
               <w:rPr>
-                <w:rFonts w:ascii="Century" w:hAnsi="Century" w:cs="Times New Roman"/>
+                <w:rFonts w:cs="Times New Roman"/>
                 <w:noProof/>
                 <w:szCs w:val="24"/>
               </w:rPr>
-              <w:instrText xml:space="preserve"> MERGEFIELD contact.dates_by_medium_type:each(date)  \* MERGEFORMAT </w:instrText>
-            </w:r>
-            <w:r>
-              <w:rPr>
-                <w:rFonts w:ascii="Century" w:hAnsi="Century" w:cs="Times New Roman"/>
+              <w:instrText xml:space="preserve"> MERGEFIELD contact.dates_by_medium_type:each(</w:instrText>
+            </w:r>
+            <w:r>
+              <w:rPr>
+                <w:rFonts w:cs="Times New Roman"/>
                 <w:noProof/>
                 <w:szCs w:val="24"/>
               </w:rPr>
+              <w:instrText>record</w:instrText>
+            </w:r>
+            <w:r>
+              <w:rPr>
+                <w:rFonts w:cs="Times New Roman"/>
+                <w:noProof/>
+                <w:szCs w:val="24"/>
+              </w:rPr>
+              <w:instrText xml:space="preserve">)  \* MERGEFORMAT </w:instrText>
+            </w:r>
+            <w:r>
+              <w:rPr>
+                <w:rFonts w:cs="Times New Roman"/>
+                <w:noProof/>
+                <w:szCs w:val="24"/>
+              </w:rPr>
               <w:fldChar w:fldCharType="separate"/>
             </w:r>
             <w:r>
               <w:rPr>
-                <w:rFonts w:ascii="Century" w:hAnsi="Century" w:cs="Times New Roman"/>
+                <w:rFonts w:cs="Times New Roman"/>
                 <w:noProof/>
                 <w:szCs w:val="24"/>
               </w:rPr>
@@ -1057,7 +1191,7 @@
             </w:r>
             <w:r>
               <w:rPr>
-                <w:rFonts w:ascii="Century" w:hAnsi="Century" w:cs="Times New Roman"/>
+                <w:rFonts w:cs="Times New Roman"/>
                 <w:noProof/>
                 <w:szCs w:val="24"/>
               </w:rPr>
@@ -1067,34 +1201,48 @@
           <w:p>
             <w:pPr>
               <w:rPr>
-                <w:rFonts w:ascii="Century" w:hAnsi="Century" w:cs="Times New Roman"/>
+                <w:rFonts w:cs="Times New Roman"/>
                 <w:szCs w:val="24"/>
               </w:rPr>
             </w:pPr>
             <w:r>
               <w:rPr>
-                <w:rFonts w:ascii="Century" w:hAnsi="Century" w:cs="Times New Roman"/>
+                <w:rFonts w:cs="Times New Roman"/>
                 <w:szCs w:val="24"/>
               </w:rPr>
               <w:fldChar w:fldCharType="begin"/>
             </w:r>
             <w:r>
               <w:rPr>
-                <w:rFonts w:ascii="Century" w:hAnsi="Century" w:cs="Times New Roman"/>
-                <w:szCs w:val="24"/>
-              </w:rPr>
-              <w:instrText xml:space="preserve"> MERGEFIELD =date.last  \* MERGEFORMAT </w:instrText>
-            </w:r>
-            <w:r>
-              <w:rPr>
-                <w:rFonts w:ascii="Century" w:hAnsi="Century" w:cs="Times New Roman"/>
+                <w:rFonts w:cs="Times New Roman"/>
+                <w:szCs w:val="24"/>
+              </w:rPr>
+              <w:instrText xml:space="preserve"> MERGEFIELD =</w:instrText>
+            </w:r>
+            <w:r>
+              <w:rPr>
+                <w:rFonts w:cs="Times New Roman"/>
+                <w:szCs w:val="24"/>
+              </w:rPr>
+              <w:instrText>record</w:instrText>
+            </w:r>
+            <w:r>
+              <w:rPr>
+                <w:rFonts w:cs="Times New Roman"/>
+                <w:szCs w:val="24"/>
+              </w:rPr>
+              <w:instrText xml:space="preserve">.last  \* MERGEFORMAT </w:instrText>
+            </w:r>
+            <w:r>
+              <w:rPr>
+                <w:rFonts w:cs="Times New Roman"/>
                 <w:szCs w:val="24"/>
               </w:rPr>
               <w:fldChar w:fldCharType="separate"/>
             </w:r>
             <w:r>
               <w:rPr>
-                <w:rFonts w:ascii="Century" w:hAnsi="Century" w:cs="Times New Roman"/>
+                <w:rFonts w:cs="Times New Roman"/>
                 <w:noProof/>
                 <w:szCs w:val="24"/>
               </w:rPr>
@@ -1102,7 +1250,7 @@
             </w:r>
             <w:r>
               <w:rPr>
-                <w:rFonts w:ascii="Century" w:hAnsi="Century" w:cs="Times New Roman"/>
+                <w:rFonts w:cs="Times New Roman"/>
                 <w:szCs w:val="24"/>
               </w:rPr>
               <w:fldChar w:fldCharType="end"/>
@@ -1112,57 +1260,48 @@
             <w:pPr>
               <w:pStyle w:val="TableStyle2"/>
               <w:rPr>
-                <w:rFonts w:ascii="Times New Roman" w:hAnsi="Times New Roman"/>
+                <w:rFonts w:ascii="Times New Roman" w:hAnsi="Times New Roman" w:cs="Times New Roman"/>
                 <w:sz w:val="24"/>
                 <w:szCs w:val="24"/>
               </w:rPr>
             </w:pPr>
             <w:r>
               <w:rPr>
-                <w:rFonts w:ascii="Century" w:hAnsi="Century" w:cs="Times New Roman"/>
+                <w:rFonts w:ascii="Times New Roman" w:hAnsi="Times New Roman" w:cs="Times New Roman"/>
+                <w:sz w:val="24"/>
                 <w:szCs w:val="24"/>
               </w:rPr>
               <w:fldChar w:fldCharType="begin"/>
             </w:r>
             <w:r>
               <w:rPr>
-                <w:rFonts w:ascii="Century" w:hAnsi="Century" w:cs="Times New Roman"/>
-                <w:szCs w:val="24"/>
-              </w:rPr>
-              <w:instrText xml:space="preserve"> </w:instrText>
-            </w:r>
-            <w:r>
-              <w:rPr>
-                <w:rFonts w:ascii="Century" w:hAnsi="Century" w:cs="Times New Roman"/>
-                <w:szCs w:val="24"/>
-              </w:rPr>
-              <w:instrText>MERGEFIELD</w:instrText>
-            </w:r>
-            <w:r>
-              <w:rPr>
-                <w:rFonts w:ascii="Century" w:hAnsi="Century" w:cs="Times New Roman"/>
-                <w:szCs w:val="24"/>
-              </w:rPr>
-              <w:instrText xml:space="preserve"> contact.dates_by_medium_type:endEach \* MERGEFORMAT </w:instrText>
-            </w:r>
-            <w:r>
-              <w:rPr>
-                <w:rFonts w:ascii="Century" w:hAnsi="Century" w:cs="Times New Roman"/>
+                <w:rFonts w:ascii="Times New Roman" w:hAnsi="Times New Roman" w:cs="Times New Roman"/>
+                <w:sz w:val="24"/>
+                <w:szCs w:val="24"/>
+              </w:rPr>
+              <w:instrText xml:space="preserve"> MERGEFIELD contact.dates_by_medium_type:endEach \* MERGEFORMAT </w:instrText>
+            </w:r>
+            <w:r>
+              <w:rPr>
+                <w:rFonts w:ascii="Times New Roman" w:hAnsi="Times New Roman" w:cs="Times New Roman"/>
+                <w:sz w:val="24"/>
                 <w:szCs w:val="24"/>
               </w:rPr>
               <w:fldChar w:fldCharType="separate"/>
             </w:r>
             <w:r>
               <w:rPr>
-                <w:rFonts w:ascii="Century" w:hAnsi="Century" w:cs="Times New Roman"/>
+                <w:rFonts w:ascii="Times New Roman" w:hAnsi="Times New Roman" w:cs="Times New Roman"/>
                 <w:noProof/>
+                <w:sz w:val="24"/>
                 <w:szCs w:val="24"/>
               </w:rPr>
               <w:t>«contact.dates_by_medium_type:endEach»</w:t>
             </w:r>
             <w:r>
               <w:rPr>
-                <w:rFonts w:ascii="Century" w:hAnsi="Century" w:cs="Times New Roman"/>
+                <w:rFonts w:ascii="Times New Roman" w:hAnsi="Times New Roman" w:cs="Times New Roman"/>
+                <w:sz w:val="24"/>
                 <w:szCs w:val="24"/>
               </w:rPr>
               <w:fldChar w:fldCharType="end"/>
@@ -1200,20 +1339,60 @@
               <w:rPr>
                 <w:rFonts w:ascii="Times New Roman" w:hAnsi="Times New Roman" w:cs="Times New Roman"/>
                 <w:b w:val="0"/>
+                <w:bCs w:val="0"/>
                 <w:sz w:val="24"/>
                 <w:szCs w:val="24"/>
               </w:rPr>
             </w:pPr>
-            <w:fldSimple w:instr=" MERGEFIELD case_contacts:endEach \* MERGEFORMAT ">
-              <w:r>
-                <w:rPr>
-                  <w:rFonts w:ascii="Century" w:hAnsi="Century" w:cs="Times New Roman"/>
-                  <w:noProof/>
-                  <w:szCs w:val="24"/>
-                </w:rPr>
-                <w:t>«case_contacts:endEach»</w:t>
-              </w:r>
-            </w:fldSimple>
+            <w:r>
+              <w:rPr>
+                <w:rFonts w:ascii="Times New Roman" w:hAnsi="Times New Roman" w:cs="Times New Roman"/>
+                <w:b w:val="0"/>
+                <w:bCs w:val="0"/>
+                <w:sz w:val="24"/>
+              </w:rPr>
+              <w:fldChar w:fldCharType="begin"/>
+            </w:r>
+            <w:r>
+              <w:rPr>
+                <w:rFonts w:ascii="Times New Roman" w:hAnsi="Times New Roman" w:cs="Times New Roman"/>
+                <w:b w:val="0"/>
+                <w:bCs w:val="0"/>
+                <w:sz w:val="24"/>
+              </w:rPr>
+              <w:instrText xml:space="preserve"> MERGEFIELD case_contacts:endEach \* MERGEFORMAT </w:instrText>
+            </w:r>
+            <w:r>
+              <w:rPr>
+                <w:rFonts w:ascii="Times New Roman" w:hAnsi="Times New Roman" w:cs="Times New Roman"/>
+                <w:b w:val="0"/>
+                <w:bCs w:val="0"/>
+                <w:sz w:val="24"/>
+              </w:rPr>
+              <w:fldChar w:fldCharType="separate"/>
+            </w:r>
+            <w:r>
+              <w:rPr>
+                <w:rFonts w:ascii="Times New Roman" w:hAnsi="Times New Roman" w:cs="Times New Roman"/>
+                <w:b w:val="0"/>
+                <w:bCs w:val="0"/>
+                <w:noProof/>
+                <w:sz w:val="24"/>
+                <w:szCs w:val="24"/>
+              </w:rPr>
+              <w:t>«case_contacts:endEach»</w:t>
+            </w:r>
+            <w:r>
+              <w:rPr>
+                <w:rFonts w:ascii="Times New Roman" w:hAnsi="Times New Roman" w:cs="Times New Roman"/>
+                <w:b w:val="0"/>
+                <w:bCs w:val="0"/>
+                <w:noProof/>
+                <w:sz w:val="24"/>
+                <w:szCs w:val="24"/>
+              </w:rPr>
+              <w:fldChar w:fldCharType="end"/>
+            </w:r>
           </w:p>
         </w:tc>
         <w:tc>
@@ -1293,7 +1472,7 @@
             <w:pPr>
               <w:pStyle w:val="TableStyle2"/>
               <w:rPr>
-                <w:rFonts w:ascii="Times New Roman" w:hAnsi="Times New Roman"/>
+                <w:rFonts w:ascii="Times New Roman" w:hAnsi="Times New Roman" w:cs="Times New Roman"/>
                 <w:sz w:val="24"/>
                 <w:szCs w:val="24"/>
               </w:rPr>
@@ -1306,7 +1485,6 @@
       <w:pPr>
         <w:rPr>
           <w:rFonts w:cs="Times New Roman"/>
-          <w:sz w:val="22"/>
         </w:rPr>
       </w:pPr>
     </w:p>
@@ -1326,6 +1504,7 @@
           <w:bCs/>
           <w:szCs w:val="24"/>
         </w:rPr>
+        <w:lastRenderedPageBreak/>
         <w:t xml:space="preserve">B. </w:t>
       </w:r>
       <w:r>
@@ -1351,7 +1530,6 @@
           <w:i w:val="0"/>
           <w:color w:val="984806" w:themeColor="accent6" w:themeShade="80"/>
         </w:rPr>
-        <w:lastRenderedPageBreak/>
         <w:t xml:space="preserve">When did family first come into contact with Department of Social Services or Department of Juvenile Justice – how many times? </w:t>
       </w:r>
     </w:p>

</xml_diff>

<commit_message>
add linebreak to make it look better
</commit_message>
<xml_diff>
--- a/app/documents/templates/howard_county_report_template.docx
+++ b/app/documents/templates/howard_county_report_template.docx
@@ -1258,6 +1258,14 @@
           </w:p>
           <w:p>
             <w:pPr>
+              <w:rPr>
+                <w:rFonts w:cs="Times New Roman"/>
+                <w:szCs w:val="24"/>
+              </w:rPr>
+            </w:pPr>
+          </w:p>
+          <w:p>
+            <w:pPr>
               <w:pStyle w:val="TableStyle2"/>
               <w:rPr>
                 <w:rFonts w:ascii="Times New Roman" w:hAnsi="Times New Roman" w:cs="Times New Roman"/>
@@ -1360,7 +1368,17 @@
                 <w:bCs w:val="0"/>
                 <w:sz w:val="24"/>
               </w:rPr>
-              <w:instrText xml:space="preserve"> MERGEFIELD case_contacts:endEach \* MERGEFORMAT </w:instrText>
+              <w:instrText xml:space="preserve"> MERGEFIELD case_contacts:endEac</w:instrText>
+            </w:r>
+            <w:r>
+              <w:rPr>
+                <w:rFonts w:ascii="Times New Roman" w:hAnsi="Times New Roman" w:cs="Times New Roman"/>
+                <w:b w:val="0"/>
+                <w:bCs w:val="0"/>
+                <w:sz w:val="24"/>
+              </w:rPr>
+              <w:lastRenderedPageBreak/>
+              <w:instrText xml:space="preserve">h \* MERGEFORMAT </w:instrText>
             </w:r>
             <w:r>
               <w:rPr>
@@ -1504,7 +1522,6 @@
           <w:bCs/>
           <w:szCs w:val="24"/>
         </w:rPr>
-        <w:lastRenderedPageBreak/>
         <w:t xml:space="preserve">B. </w:t>
       </w:r>
       <w:r>
@@ -2140,6 +2157,7 @@
           <w:rFonts w:cs="Times New Roman"/>
           <w:color w:val="984806" w:themeColor="accent6" w:themeShade="80"/>
         </w:rPr>
+        <w:lastRenderedPageBreak/>
         <w:t>If so, with whom?</w:t>
       </w:r>
     </w:p>
@@ -2204,7 +2222,6 @@
           <w:rFonts w:cs="Times New Roman"/>
           <w:color w:val="984806" w:themeColor="accent6" w:themeShade="80"/>
         </w:rPr>
-        <w:lastRenderedPageBreak/>
         <w:t>What steps have parents taken to address court orders? Are there barriers to achieving this? What is the employment and housing status of the parents? Be sure to address parent’s positive steps, no matter how small, not just the deficits.</w:t>
       </w:r>
     </w:p>
@@ -2920,6 +2937,7 @@
           <w:rFonts w:cs="Times New Roman"/>
           <w:szCs w:val="24"/>
         </w:rPr>
+        <w:lastRenderedPageBreak/>
         <w:t>Respectfully submitted,</w:t>
       </w:r>
     </w:p>
@@ -3143,7 +3161,6 @@
                 <w:rFonts w:cs="Times New Roman"/>
                 <w:szCs w:val="24"/>
               </w:rPr>
-              <w:lastRenderedPageBreak/>
               <w:t>__________________________</w:t>
             </w:r>
           </w:p>
@@ -5239,10 +5256,26 @@
 </file>
 
 <file path=customXml/item1.xml><?xml version="1.0" encoding="utf-8"?>
-<b:Sources xmlns:b="http://schemas.openxmlformats.org/officeDocument/2006/bibliography" xmlns="http://schemas.openxmlformats.org/officeDocument/2006/bibliography" SelectedStyle="\APA.XSL" StyleName="APA"/>
+<p:properties xmlns:p="http://schemas.microsoft.com/office/2006/metadata/properties" xmlns:xsi="http://www.w3.org/2001/XMLSchema-instance" xmlns:pc="http://schemas.microsoft.com/office/infopath/2007/PartnerControls">
+  <documentManagement>
+    <lcf76f155ced4ddcb4097134ff3c332f xmlns="9200c031-2c82-4837-83b5-aa89830f3606">
+      <Terms xmlns="http://schemas.microsoft.com/office/infopath/2007/PartnerControls"/>
+    </lcf76f155ced4ddcb4097134ff3c332f>
+    <TaxCatchAll xmlns="1beae0de-d198-4bb8-bfd6-f5a48bd9db2d" xsi:nil="true"/>
+  </documentManagement>
+</p:properties>
 </file>
 
 <file path=customXml/item2.xml><?xml version="1.0" encoding="utf-8"?>
+<?mso-contentType ?>
+<FormTemplates xmlns="http://schemas.microsoft.com/sharepoint/v3/contenttype/forms">
+  <Display>DocumentLibraryForm</Display>
+  <Edit>DocumentLibraryForm</Edit>
+  <New>DocumentLibraryForm</New>
+</FormTemplates>
+</file>
+
+<file path=customXml/item3.xml><?xml version="1.0" encoding="utf-8"?>
 <ct:contentTypeSchema xmlns:ct="http://schemas.microsoft.com/office/2006/metadata/contentType" xmlns:ma="http://schemas.microsoft.com/office/2006/metadata/properties/metaAttributes" ct:_="" ma:_="" ma:contentTypeName="Document" ma:contentTypeID="0x010100388CD1F519C1954CAB822072FFFDD5F5" ma:contentTypeVersion="16" ma:contentTypeDescription="Create a new document." ma:contentTypeScope="" ma:versionID="1bf0f20ea16a34998c26647dcae32c07">
   <xsd:schema xmlns:xsd="http://www.w3.org/2001/XMLSchema" xmlns:xs="http://www.w3.org/2001/XMLSchema" xmlns:p="http://schemas.microsoft.com/office/2006/metadata/properties" xmlns:ns2="9200c031-2c82-4837-83b5-aa89830f3606" xmlns:ns3="1beae0de-d198-4bb8-bfd6-f5a48bd9db2d" targetNamespace="http://schemas.microsoft.com/office/2006/metadata/properties" ma:root="true" ma:fieldsID="0201b15ea806e47d5c716849ba1fbb46" ns2:_="" ns3:_="">
     <xsd:import namespace="9200c031-2c82-4837-83b5-aa89830f3606"/>
@@ -5485,35 +5518,30 @@
 </ct:contentTypeSchema>
 </file>
 
-<file path=customXml/item3.xml><?xml version="1.0" encoding="utf-8"?>
-<?mso-contentType ?>
-<FormTemplates xmlns="http://schemas.microsoft.com/sharepoint/v3/contenttype/forms">
-  <Display>DocumentLibraryForm</Display>
-  <Edit>DocumentLibraryForm</Edit>
-  <New>DocumentLibraryForm</New>
-</FormTemplates>
-</file>
-
 <file path=customXml/item4.xml><?xml version="1.0" encoding="utf-8"?>
-<p:properties xmlns:p="http://schemas.microsoft.com/office/2006/metadata/properties" xmlns:xsi="http://www.w3.org/2001/XMLSchema-instance" xmlns:pc="http://schemas.microsoft.com/office/infopath/2007/PartnerControls">
-  <documentManagement>
-    <lcf76f155ced4ddcb4097134ff3c332f xmlns="9200c031-2c82-4837-83b5-aa89830f3606">
-      <Terms xmlns="http://schemas.microsoft.com/office/infopath/2007/PartnerControls"/>
-    </lcf76f155ced4ddcb4097134ff3c332f>
-    <TaxCatchAll xmlns="1beae0de-d198-4bb8-bfd6-f5a48bd9db2d" xsi:nil="true"/>
-  </documentManagement>
-</p:properties>
+<b:Sources xmlns:b="http://schemas.openxmlformats.org/officeDocument/2006/bibliography" xmlns="http://schemas.openxmlformats.org/officeDocument/2006/bibliography" SelectedStyle="\APA.XSL" StyleName="APA"/>
 </file>
 
 <file path=customXml/itemProps1.xml><?xml version="1.0" encoding="utf-8"?>
-<ds:datastoreItem xmlns:ds="http://schemas.openxmlformats.org/officeDocument/2006/customXml" ds:itemID="{686C874F-9130-4D6F-BBEC-3F109F87D1AE}">
+<ds:datastoreItem xmlns:ds="http://schemas.openxmlformats.org/officeDocument/2006/customXml" ds:itemID="{C2D511D3-853A-496E-9A9F-8582CAE01E0C}">
   <ds:schemaRefs>
-    <ds:schemaRef ds:uri="http://schemas.openxmlformats.org/officeDocument/2006/bibliography"/>
+    <ds:schemaRef ds:uri="http://schemas.microsoft.com/office/2006/metadata/properties"/>
+    <ds:schemaRef ds:uri="http://schemas.microsoft.com/office/infopath/2007/PartnerControls"/>
+    <ds:schemaRef ds:uri="9200c031-2c82-4837-83b5-aa89830f3606"/>
+    <ds:schemaRef ds:uri="1beae0de-d198-4bb8-bfd6-f5a48bd9db2d"/>
   </ds:schemaRefs>
 </ds:datastoreItem>
 </file>
 
 <file path=customXml/itemProps2.xml><?xml version="1.0" encoding="utf-8"?>
+<ds:datastoreItem xmlns:ds="http://schemas.openxmlformats.org/officeDocument/2006/customXml" ds:itemID="{67BB2032-2239-45E2-9345-54B982D42B4C}">
+  <ds:schemaRefs>
+    <ds:schemaRef ds:uri="http://schemas.microsoft.com/sharepoint/v3/contenttype/forms"/>
+  </ds:schemaRefs>
+</ds:datastoreItem>
+</file>
+
+<file path=customXml/itemProps3.xml><?xml version="1.0" encoding="utf-8"?>
 <ds:datastoreItem xmlns:ds="http://schemas.openxmlformats.org/officeDocument/2006/customXml" ds:itemID="{AD5496BE-73B9-4D87-BF4C-C99559FB7C66}">
   <ds:schemaRefs>
     <ds:schemaRef ds:uri="http://schemas.microsoft.com/office/2006/metadata/contentType"/>
@@ -5532,21 +5560,10 @@
 </ds:datastoreItem>
 </file>
 
-<file path=customXml/itemProps3.xml><?xml version="1.0" encoding="utf-8"?>
-<ds:datastoreItem xmlns:ds="http://schemas.openxmlformats.org/officeDocument/2006/customXml" ds:itemID="{67BB2032-2239-45E2-9345-54B982D42B4C}">
+<file path=customXml/itemProps4.xml><?xml version="1.0" encoding="utf-8"?>
+<ds:datastoreItem xmlns:ds="http://schemas.openxmlformats.org/officeDocument/2006/customXml" ds:itemID="{686C874F-9130-4D6F-BBEC-3F109F87D1AE}">
   <ds:schemaRefs>
-    <ds:schemaRef ds:uri="http://schemas.microsoft.com/sharepoint/v3/contenttype/forms"/>
-  </ds:schemaRefs>
-</ds:datastoreItem>
-</file>
-
-<file path=customXml/itemProps4.xml><?xml version="1.0" encoding="utf-8"?>
-<ds:datastoreItem xmlns:ds="http://schemas.openxmlformats.org/officeDocument/2006/customXml" ds:itemID="{C2D511D3-853A-496E-9A9F-8582CAE01E0C}">
-  <ds:schemaRefs>
-    <ds:schemaRef ds:uri="http://schemas.microsoft.com/office/2006/metadata/properties"/>
-    <ds:schemaRef ds:uri="http://schemas.microsoft.com/office/infopath/2007/PartnerControls"/>
-    <ds:schemaRef ds:uri="9200c031-2c82-4837-83b5-aa89830f3606"/>
-    <ds:schemaRef ds:uri="1beae0de-d198-4bb8-bfd6-f5a48bd9db2d"/>
+    <ds:schemaRef ds:uri="http://schemas.openxmlformats.org/officeDocument/2006/bibliography"/>
   </ds:schemaRefs>
 </ds:datastoreItem>
 </file>
</xml_diff>

<commit_message>
Add linebreak for better multi line formatting in table
</commit_message>
<xml_diff>
--- a/app/documents/templates/howard_county_report_template.docx
+++ b/app/documents/templates/howard_county_report_template.docx
@@ -1064,6 +1064,14 @@
               </w:rPr>
               <w:fldChar w:fldCharType="end"/>
             </w:r>
+          </w:p>
+          <w:p>
+            <w:pPr>
+              <w:rPr>
+                <w:rFonts w:cs="Times New Roman"/>
+                <w:szCs w:val="24"/>
+              </w:rPr>
+            </w:pPr>
           </w:p>
           <w:p>
             <w:pPr>
@@ -5256,6 +5264,15 @@
 </file>
 
 <file path=customXml/item1.xml><?xml version="1.0" encoding="utf-8"?>
+<?mso-contentType ?>
+<FormTemplates xmlns="http://schemas.microsoft.com/sharepoint/v3/contenttype/forms">
+  <Display>DocumentLibraryForm</Display>
+  <Edit>DocumentLibraryForm</Edit>
+  <New>DocumentLibraryForm</New>
+</FormTemplates>
+</file>
+
+<file path=customXml/item2.xml><?xml version="1.0" encoding="utf-8"?>
 <p:properties xmlns:p="http://schemas.microsoft.com/office/2006/metadata/properties" xmlns:xsi="http://www.w3.org/2001/XMLSchema-instance" xmlns:pc="http://schemas.microsoft.com/office/infopath/2007/PartnerControls">
   <documentManagement>
     <lcf76f155ced4ddcb4097134ff3c332f xmlns="9200c031-2c82-4837-83b5-aa89830f3606">
@@ -5266,16 +5283,11 @@
 </p:properties>
 </file>
 
-<file path=customXml/item2.xml><?xml version="1.0" encoding="utf-8"?>
-<?mso-contentType ?>
-<FormTemplates xmlns="http://schemas.microsoft.com/sharepoint/v3/contenttype/forms">
-  <Display>DocumentLibraryForm</Display>
-  <Edit>DocumentLibraryForm</Edit>
-  <New>DocumentLibraryForm</New>
-</FormTemplates>
+<file path=customXml/item3.xml><?xml version="1.0" encoding="utf-8"?>
+<b:Sources xmlns:b="http://schemas.openxmlformats.org/officeDocument/2006/bibliography" xmlns="http://schemas.openxmlformats.org/officeDocument/2006/bibliography" SelectedStyle="\APA.XSL" StyleName="APA"/>
 </file>
 
-<file path=customXml/item3.xml><?xml version="1.0" encoding="utf-8"?>
+<file path=customXml/item4.xml><?xml version="1.0" encoding="utf-8"?>
 <ct:contentTypeSchema xmlns:ct="http://schemas.microsoft.com/office/2006/metadata/contentType" xmlns:ma="http://schemas.microsoft.com/office/2006/metadata/properties/metaAttributes" ct:_="" ma:_="" ma:contentTypeName="Document" ma:contentTypeID="0x010100388CD1F519C1954CAB822072FFFDD5F5" ma:contentTypeVersion="16" ma:contentTypeDescription="Create a new document." ma:contentTypeScope="" ma:versionID="1bf0f20ea16a34998c26647dcae32c07">
   <xsd:schema xmlns:xsd="http://www.w3.org/2001/XMLSchema" xmlns:xs="http://www.w3.org/2001/XMLSchema" xmlns:p="http://schemas.microsoft.com/office/2006/metadata/properties" xmlns:ns2="9200c031-2c82-4837-83b5-aa89830f3606" xmlns:ns3="1beae0de-d198-4bb8-bfd6-f5a48bd9db2d" targetNamespace="http://schemas.microsoft.com/office/2006/metadata/properties" ma:root="true" ma:fieldsID="0201b15ea806e47d5c716849ba1fbb46" ns2:_="" ns3:_="">
     <xsd:import namespace="9200c031-2c82-4837-83b5-aa89830f3606"/>
@@ -5518,11 +5530,15 @@
 </ct:contentTypeSchema>
 </file>
 
-<file path=customXml/item4.xml><?xml version="1.0" encoding="utf-8"?>
-<b:Sources xmlns:b="http://schemas.openxmlformats.org/officeDocument/2006/bibliography" xmlns="http://schemas.openxmlformats.org/officeDocument/2006/bibliography" SelectedStyle="\APA.XSL" StyleName="APA"/>
+<file path=customXml/itemProps1.xml><?xml version="1.0" encoding="utf-8"?>
+<ds:datastoreItem xmlns:ds="http://schemas.openxmlformats.org/officeDocument/2006/customXml" ds:itemID="{67BB2032-2239-45E2-9345-54B982D42B4C}">
+  <ds:schemaRefs>
+    <ds:schemaRef ds:uri="http://schemas.microsoft.com/sharepoint/v3/contenttype/forms"/>
+  </ds:schemaRefs>
+</ds:datastoreItem>
 </file>
 
-<file path=customXml/itemProps1.xml><?xml version="1.0" encoding="utf-8"?>
+<file path=customXml/itemProps2.xml><?xml version="1.0" encoding="utf-8"?>
 <ds:datastoreItem xmlns:ds="http://schemas.openxmlformats.org/officeDocument/2006/customXml" ds:itemID="{C2D511D3-853A-496E-9A9F-8582CAE01E0C}">
   <ds:schemaRefs>
     <ds:schemaRef ds:uri="http://schemas.microsoft.com/office/2006/metadata/properties"/>
@@ -5533,15 +5549,15 @@
 </ds:datastoreItem>
 </file>
 
-<file path=customXml/itemProps2.xml><?xml version="1.0" encoding="utf-8"?>
-<ds:datastoreItem xmlns:ds="http://schemas.openxmlformats.org/officeDocument/2006/customXml" ds:itemID="{67BB2032-2239-45E2-9345-54B982D42B4C}">
+<file path=customXml/itemProps3.xml><?xml version="1.0" encoding="utf-8"?>
+<ds:datastoreItem xmlns:ds="http://schemas.openxmlformats.org/officeDocument/2006/customXml" ds:itemID="{686C874F-9130-4D6F-BBEC-3F109F87D1AE}">
   <ds:schemaRefs>
-    <ds:schemaRef ds:uri="http://schemas.microsoft.com/sharepoint/v3/contenttype/forms"/>
+    <ds:schemaRef ds:uri="http://schemas.openxmlformats.org/officeDocument/2006/bibliography"/>
   </ds:schemaRefs>
 </ds:datastoreItem>
 </file>
 
-<file path=customXml/itemProps3.xml><?xml version="1.0" encoding="utf-8"?>
+<file path=customXml/itemProps4.xml><?xml version="1.0" encoding="utf-8"?>
 <ds:datastoreItem xmlns:ds="http://schemas.openxmlformats.org/officeDocument/2006/customXml" ds:itemID="{AD5496BE-73B9-4D87-BF4C-C99559FB7C66}">
   <ds:schemaRefs>
     <ds:schemaRef ds:uri="http://schemas.microsoft.com/office/2006/metadata/contentType"/>
@@ -5558,12 +5574,4 @@
     <ds:schemaRef ds:uri="http://schemas.microsoft.com/internal/obd"/>
   </ds:schemaRefs>
 </ds:datastoreItem>
-</file>
-
-<file path=customXml/itemProps4.xml><?xml version="1.0" encoding="utf-8"?>
-<ds:datastoreItem xmlns:ds="http://schemas.openxmlformats.org/officeDocument/2006/customXml" ds:itemID="{686C874F-9130-4D6F-BBEC-3F109F87D1AE}">
-  <ds:schemaRefs>
-    <ds:schemaRef ds:uri="http://schemas.openxmlformats.org/officeDocument/2006/bibliography"/>
-  </ds:schemaRefs>
-</ds:datastoreItem>
 </file>
</xml_diff>

<commit_message>
Fix font in section A for howard court report and write a afteraparty data migration to update it automatically on deploy in prod
</commit_message>
<xml_diff>
--- a/app/documents/templates/howard_county_report_template.docx
+++ b/app/documents/templates/howard_county_report_template.docx
@@ -356,7 +356,7 @@
           <w:rFonts w:cs="Times New Roman"/>
           <w:b/>
           <w:bCs/>
-          <w:sz w:val="22"/>
+          <w:szCs w:val="24"/>
         </w:rPr>
       </w:pPr>
       <w:r>
@@ -364,7 +364,7 @@
           <w:rFonts w:cs="Times New Roman"/>
           <w:b/>
           <w:bCs/>
-          <w:sz w:val="22"/>
+          <w:szCs w:val="24"/>
         </w:rPr>
         <w:t>CASA Activities:</w:t>
       </w:r>
@@ -382,14 +382,7 @@
           <w:rFonts w:cs="Times New Roman"/>
           <w:szCs w:val="24"/>
         </w:rPr>
-        <w:t xml:space="preserve">CASA </w:t>
-      </w:r>
-      <w:r>
-        <w:rPr>
-          <w:rFonts w:cs="Times New Roman"/>
-          <w:szCs w:val="24"/>
-        </w:rPr>
-        <w:t xml:space="preserve">Appointed: </w:t>
+        <w:t xml:space="preserve">CASA Appointed: </w:t>
       </w:r>
       <w:r>
         <w:rPr>
@@ -397,7 +390,15 @@
           <w:noProof/>
           <w:szCs w:val="24"/>
         </w:rPr>
-        <w:t>&lt;date appointed on court order&gt;</w:t>
+        <w:t>&lt;d</w:t>
+      </w:r>
+      <w:r>
+        <w:rPr>
+          <w:rFonts w:cs="Times New Roman"/>
+          <w:noProof/>
+          <w:szCs w:val="24"/>
+        </w:rPr>
+        <w:t>ate appointed on court order&gt;</w:t>
       </w:r>
       <w:r>
         <w:rPr>
@@ -415,7 +416,7 @@
           <w:rFonts w:cs="Times New Roman"/>
           <w:b/>
           <w:bCs/>
-          <w:sz w:val="22"/>
+          <w:szCs w:val="24"/>
         </w:rPr>
       </w:pPr>
     </w:p>
@@ -5264,30 +5265,6 @@
 </file>
 
 <file path=customXml/item1.xml><?xml version="1.0" encoding="utf-8"?>
-<?mso-contentType ?>
-<FormTemplates xmlns="http://schemas.microsoft.com/sharepoint/v3/contenttype/forms">
-  <Display>DocumentLibraryForm</Display>
-  <Edit>DocumentLibraryForm</Edit>
-  <New>DocumentLibraryForm</New>
-</FormTemplates>
-</file>
-
-<file path=customXml/item2.xml><?xml version="1.0" encoding="utf-8"?>
-<p:properties xmlns:p="http://schemas.microsoft.com/office/2006/metadata/properties" xmlns:xsi="http://www.w3.org/2001/XMLSchema-instance" xmlns:pc="http://schemas.microsoft.com/office/infopath/2007/PartnerControls">
-  <documentManagement>
-    <lcf76f155ced4ddcb4097134ff3c332f xmlns="9200c031-2c82-4837-83b5-aa89830f3606">
-      <Terms xmlns="http://schemas.microsoft.com/office/infopath/2007/PartnerControls"/>
-    </lcf76f155ced4ddcb4097134ff3c332f>
-    <TaxCatchAll xmlns="1beae0de-d198-4bb8-bfd6-f5a48bd9db2d" xsi:nil="true"/>
-  </documentManagement>
-</p:properties>
-</file>
-
-<file path=customXml/item3.xml><?xml version="1.0" encoding="utf-8"?>
-<b:Sources xmlns:b="http://schemas.openxmlformats.org/officeDocument/2006/bibliography" xmlns="http://schemas.openxmlformats.org/officeDocument/2006/bibliography" SelectedStyle="\APA.XSL" StyleName="APA"/>
-</file>
-
-<file path=customXml/item4.xml><?xml version="1.0" encoding="utf-8"?>
 <ct:contentTypeSchema xmlns:ct="http://schemas.microsoft.com/office/2006/metadata/contentType" xmlns:ma="http://schemas.microsoft.com/office/2006/metadata/properties/metaAttributes" ct:_="" ma:_="" ma:contentTypeName="Document" ma:contentTypeID="0x010100388CD1F519C1954CAB822072FFFDD5F5" ma:contentTypeVersion="16" ma:contentTypeDescription="Create a new document." ma:contentTypeScope="" ma:versionID="1bf0f20ea16a34998c26647dcae32c07">
   <xsd:schema xmlns:xsd="http://www.w3.org/2001/XMLSchema" xmlns:xs="http://www.w3.org/2001/XMLSchema" xmlns:p="http://schemas.microsoft.com/office/2006/metadata/properties" xmlns:ns2="9200c031-2c82-4837-83b5-aa89830f3606" xmlns:ns3="1beae0de-d198-4bb8-bfd6-f5a48bd9db2d" targetNamespace="http://schemas.microsoft.com/office/2006/metadata/properties" ma:root="true" ma:fieldsID="0201b15ea806e47d5c716849ba1fbb46" ns2:_="" ns3:_="">
     <xsd:import namespace="9200c031-2c82-4837-83b5-aa89830f3606"/>
@@ -5530,34 +5507,31 @@
 </ct:contentTypeSchema>
 </file>
 
-<file path=customXml/itemProps1.xml><?xml version="1.0" encoding="utf-8"?>
-<ds:datastoreItem xmlns:ds="http://schemas.openxmlformats.org/officeDocument/2006/customXml" ds:itemID="{67BB2032-2239-45E2-9345-54B982D42B4C}">
-  <ds:schemaRefs>
-    <ds:schemaRef ds:uri="http://schemas.microsoft.com/sharepoint/v3/contenttype/forms"/>
-  </ds:schemaRefs>
-</ds:datastoreItem>
+<file path=customXml/item2.xml><?xml version="1.0" encoding="utf-8"?>
+<b:Sources xmlns:b="http://schemas.openxmlformats.org/officeDocument/2006/bibliography" xmlns="http://schemas.openxmlformats.org/officeDocument/2006/bibliography" SelectedStyle="\APA.XSL" StyleName="APA"/>
 </file>
 
-<file path=customXml/itemProps2.xml><?xml version="1.0" encoding="utf-8"?>
-<ds:datastoreItem xmlns:ds="http://schemas.openxmlformats.org/officeDocument/2006/customXml" ds:itemID="{C2D511D3-853A-496E-9A9F-8582CAE01E0C}">
-  <ds:schemaRefs>
-    <ds:schemaRef ds:uri="http://schemas.microsoft.com/office/2006/metadata/properties"/>
-    <ds:schemaRef ds:uri="http://schemas.microsoft.com/office/infopath/2007/PartnerControls"/>
-    <ds:schemaRef ds:uri="9200c031-2c82-4837-83b5-aa89830f3606"/>
-    <ds:schemaRef ds:uri="1beae0de-d198-4bb8-bfd6-f5a48bd9db2d"/>
-  </ds:schemaRefs>
-</ds:datastoreItem>
+<file path=customXml/item3.xml><?xml version="1.0" encoding="utf-8"?>
+<p:properties xmlns:p="http://schemas.microsoft.com/office/2006/metadata/properties" xmlns:xsi="http://www.w3.org/2001/XMLSchema-instance" xmlns:pc="http://schemas.microsoft.com/office/infopath/2007/PartnerControls">
+  <documentManagement>
+    <lcf76f155ced4ddcb4097134ff3c332f xmlns="9200c031-2c82-4837-83b5-aa89830f3606">
+      <Terms xmlns="http://schemas.microsoft.com/office/infopath/2007/PartnerControls"/>
+    </lcf76f155ced4ddcb4097134ff3c332f>
+    <TaxCatchAll xmlns="1beae0de-d198-4bb8-bfd6-f5a48bd9db2d" xsi:nil="true"/>
+  </documentManagement>
+</p:properties>
 </file>
 
-<file path=customXml/itemProps3.xml><?xml version="1.0" encoding="utf-8"?>
-<ds:datastoreItem xmlns:ds="http://schemas.openxmlformats.org/officeDocument/2006/customXml" ds:itemID="{686C874F-9130-4D6F-BBEC-3F109F87D1AE}">
-  <ds:schemaRefs>
-    <ds:schemaRef ds:uri="http://schemas.openxmlformats.org/officeDocument/2006/bibliography"/>
-  </ds:schemaRefs>
-</ds:datastoreItem>
+<file path=customXml/item4.xml><?xml version="1.0" encoding="utf-8"?>
+<?mso-contentType ?>
+<FormTemplates xmlns="http://schemas.microsoft.com/sharepoint/v3/contenttype/forms">
+  <Display>DocumentLibraryForm</Display>
+  <Edit>DocumentLibraryForm</Edit>
+  <New>DocumentLibraryForm</New>
+</FormTemplates>
 </file>
 
-<file path=customXml/itemProps4.xml><?xml version="1.0" encoding="utf-8"?>
+<file path=customXml/itemProps1.xml><?xml version="1.0" encoding="utf-8"?>
 <ds:datastoreItem xmlns:ds="http://schemas.openxmlformats.org/officeDocument/2006/customXml" ds:itemID="{AD5496BE-73B9-4D87-BF4C-C99559FB7C66}">
   <ds:schemaRefs>
     <ds:schemaRef ds:uri="http://schemas.microsoft.com/office/2006/metadata/contentType"/>
@@ -5574,4 +5548,31 @@
     <ds:schemaRef ds:uri="http://schemas.microsoft.com/internal/obd"/>
   </ds:schemaRefs>
 </ds:datastoreItem>
+</file>
+
+<file path=customXml/itemProps2.xml><?xml version="1.0" encoding="utf-8"?>
+<ds:datastoreItem xmlns:ds="http://schemas.openxmlformats.org/officeDocument/2006/customXml" ds:itemID="{686C874F-9130-4D6F-BBEC-3F109F87D1AE}">
+  <ds:schemaRefs>
+    <ds:schemaRef ds:uri="http://schemas.openxmlformats.org/officeDocument/2006/bibliography"/>
+  </ds:schemaRefs>
+</ds:datastoreItem>
+</file>
+
+<file path=customXml/itemProps3.xml><?xml version="1.0" encoding="utf-8"?>
+<ds:datastoreItem xmlns:ds="http://schemas.openxmlformats.org/officeDocument/2006/customXml" ds:itemID="{C2D511D3-853A-496E-9A9F-8582CAE01E0C}">
+  <ds:schemaRefs>
+    <ds:schemaRef ds:uri="http://schemas.microsoft.com/office/2006/metadata/properties"/>
+    <ds:schemaRef ds:uri="http://schemas.microsoft.com/office/infopath/2007/PartnerControls"/>
+    <ds:schemaRef ds:uri="9200c031-2c82-4837-83b5-aa89830f3606"/>
+    <ds:schemaRef ds:uri="1beae0de-d198-4bb8-bfd6-f5a48bd9db2d"/>
+  </ds:schemaRefs>
+</ds:datastoreItem>
+</file>
+
+<file path=customXml/itemProps4.xml><?xml version="1.0" encoding="utf-8"?>
+<ds:datastoreItem xmlns:ds="http://schemas.openxmlformats.org/officeDocument/2006/customXml" ds:itemID="{67BB2032-2239-45E2-9345-54B982D42B4C}">
+  <ds:schemaRefs>
+    <ds:schemaRef ds:uri="http://schemas.microsoft.com/sharepoint/v3/contenttype/forms"/>
+  </ds:schemaRefs>
+</ds:datastoreItem>
 </file>
</xml_diff>

<commit_message>
Fix table issue for Howard
</commit_message>
<xml_diff>
--- a/app/documents/templates/howard_county_report_template.docx
+++ b/app/documents/templates/howard_county_report_template.docx
@@ -1,6 +1,6 @@
 
 <file path=word/document.xml><?xml version="1.0" encoding="utf-8"?>
-<w:document xmlns:wpc="http://schemas.microsoft.com/office/word/2010/wordprocessingCanvas" xmlns:cx="http://schemas.microsoft.com/office/drawing/2014/chartex" xmlns:cx1="http://schemas.microsoft.com/office/drawing/2015/9/8/chartex" xmlns:cx2="http://schemas.microsoft.com/office/drawing/2015/10/21/chartex" xmlns:cx3="http://schemas.microsoft.com/office/drawing/2016/5/9/chartex" xmlns:cx4="http://schemas.microsoft.com/office/drawing/2016/5/10/chartex" xmlns:cx5="http://schemas.microsoft.com/office/drawing/2016/5/11/chartex" xmlns:cx6="http://schemas.microsoft.com/office/drawing/2016/5/12/chartex" xmlns:cx7="http://schemas.microsoft.com/office/drawing/2016/5/13/chartex" xmlns:cx8="http://schemas.microsoft.com/office/drawing/2016/5/14/chartex" xmlns:mc="http://schemas.openxmlformats.org/markup-compatibility/2006" xmlns:aink="http://schemas.microsoft.com/office/drawing/2016/ink" xmlns:am3d="http://schemas.microsoft.com/office/drawing/2017/model3d" xmlns:o="urn:schemas-microsoft-com:office:office" xmlns:oel="http://schemas.microsoft.com/office/2019/extlst" xmlns:r="http://schemas.openxmlformats.org/officeDocument/2006/relationships" xmlns:m="http://schemas.openxmlformats.org/officeDocument/2006/math" xmlns:v="urn:schemas-microsoft-com:vml" xmlns:wp14="http://schemas.microsoft.com/office/word/2010/wordprocessingDrawing" xmlns:wp="http://schemas.openxmlformats.org/drawingml/2006/wordprocessingDrawing" xmlns:w10="urn:schemas-microsoft-com:office:word" xmlns:w="http://schemas.openxmlformats.org/wordprocessingml/2006/main" xmlns:w14="http://schemas.microsoft.com/office/word/2010/wordml" xmlns:w15="http://schemas.microsoft.com/office/word/2012/wordml" xmlns:w16cex="http://schemas.microsoft.com/office/word/2018/wordml/cex" xmlns:w16cid="http://schemas.microsoft.com/office/word/2016/wordml/cid" xmlns:w16="http://schemas.microsoft.com/office/word/2018/wordml" xmlns:w16du="http://schemas.microsoft.com/office/word/2023/wordml/word16du" xmlns:w16sdtdh="http://schemas.microsoft.com/office/word/2020/wordml/sdtdatahash" xmlns:w16se="http://schemas.microsoft.com/office/word/2015/wordml/symex" xmlns:wpg="http://schemas.microsoft.com/office/word/2010/wordprocessingGroup" xmlns:wpi="http://schemas.microsoft.com/office/word/2010/wordprocessingInk" xmlns:wne="http://schemas.microsoft.com/office/word/2006/wordml" xmlns:wps="http://schemas.microsoft.com/office/word/2010/wordprocessingShape" mc:Ignorable="w14 w15 w16se w16cid w16 w16cex w16sdtdh w16du wp14">
+<w:document xmlns:wpc="http://schemas.microsoft.com/office/word/2010/wordprocessingCanvas" xmlns:cx="http://schemas.microsoft.com/office/drawing/2014/chartex" xmlns:cx1="http://schemas.microsoft.com/office/drawing/2015/9/8/chartex" xmlns:cx2="http://schemas.microsoft.com/office/drawing/2015/10/21/chartex" xmlns:cx3="http://schemas.microsoft.com/office/drawing/2016/5/9/chartex" xmlns:cx4="http://schemas.microsoft.com/office/drawing/2016/5/10/chartex" xmlns:cx5="http://schemas.microsoft.com/office/drawing/2016/5/11/chartex" xmlns:cx6="http://schemas.microsoft.com/office/drawing/2016/5/12/chartex" xmlns:cx7="http://schemas.microsoft.com/office/drawing/2016/5/13/chartex" xmlns:cx8="http://schemas.microsoft.com/office/drawing/2016/5/14/chartex" xmlns:mc="http://schemas.openxmlformats.org/markup-compatibility/2006" xmlns:aink="http://schemas.microsoft.com/office/drawing/2016/ink" xmlns:am3d="http://schemas.microsoft.com/office/drawing/2017/model3d" xmlns:o="urn:schemas-microsoft-com:office:office" xmlns:oel="http://schemas.microsoft.com/office/2019/extlst" xmlns:r="http://schemas.openxmlformats.org/officeDocument/2006/relationships" xmlns:m="http://schemas.openxmlformats.org/officeDocument/2006/math" xmlns:v="urn:schemas-microsoft-com:vml" xmlns:wp14="http://schemas.microsoft.com/office/word/2010/wordprocessingDrawing" xmlns:wp="http://schemas.openxmlformats.org/drawingml/2006/wordprocessingDrawing" xmlns:w10="urn:schemas-microsoft-com:office:word" xmlns:w="http://schemas.openxmlformats.org/wordprocessingml/2006/main" xmlns:w14="http://schemas.microsoft.com/office/word/2010/wordml" xmlns:w15="http://schemas.microsoft.com/office/word/2012/wordml" xmlns:w16cex="http://schemas.microsoft.com/office/word/2018/wordml/cex" xmlns:w16cid="http://schemas.microsoft.com/office/word/2016/wordml/cid" xmlns:w16="http://schemas.microsoft.com/office/word/2018/wordml" xmlns:w16sdtdh="http://schemas.microsoft.com/office/word/2020/wordml/sdtdatahash" xmlns:w16se="http://schemas.microsoft.com/office/word/2015/wordml/symex" xmlns:wpg="http://schemas.microsoft.com/office/word/2010/wordprocessingGroup" xmlns:wpi="http://schemas.microsoft.com/office/word/2010/wordprocessingInk" xmlns:wne="http://schemas.microsoft.com/office/word/2006/wordml" xmlns:wps="http://schemas.microsoft.com/office/word/2010/wordprocessingShape" mc:Ignorable="w14 w15 w16se w16cid w16 w16cex w16sdtdh wp14">
   <w:body>
     <w:p>
       <w:pPr>
@@ -434,6 +434,10 @@
         </w:tblBorders>
         <w:shd w:val="clear" w:color="auto" w:fill="BDC0BF"/>
         <w:tblLayout w:type="fixed"/>
+        <w:tblCellMar>
+          <w:left w:w="0" w:type="dxa"/>
+          <w:right w:w="0" w:type="dxa"/>
+        </w:tblCellMar>
         <w:tblLook w:val="04A0" w:firstRow="1" w:lastRow="0" w:firstColumn="1" w:lastColumn="0" w:noHBand="0" w:noVBand="1"/>
       </w:tblPr>
       <w:tblGrid>
@@ -1499,27 +1503,14 @@
       </w:tr>
     </w:tbl>
     <w:p>
-      <w:r>
-        <w:fldChar w:fldCharType="begin"/>
-      </w:r>
-      <w:r>
-        <w:instrText xml:space="preserve"> MERGEFIELD  case_topics:if  \* MERGEFORMAT </w:instrText>
-      </w:r>
-      <w:r>
-        <w:fldChar w:fldCharType="separate"/>
-      </w:r>
-      <w:r>
-        <w:rPr>
-          <w:noProof/>
-        </w:rPr>
-        <w:t>«case_topics:if»</w:t>
-      </w:r>
-      <w:r>
-        <w:rPr>
-          <w:noProof/>
-        </w:rPr>
-        <w:fldChar w:fldCharType="end"/>
-      </w:r>
+      <w:fldSimple w:instr=" MERGEFIELD  case_topics:if  \* MERGEFORMAT ">
+        <w:r>
+          <w:rPr>
+            <w:noProof/>
+          </w:rPr>
+          <w:t>«case_topics:if»</w:t>
+        </w:r>
+      </w:fldSimple>
     </w:p>
     <w:p>
       <w:pPr>
@@ -1889,28 +1880,14 @@
           <w:noProof/>
         </w:rPr>
       </w:pPr>
-      <w:r>
-        <w:lastRenderedPageBreak/>
-        <w:fldChar w:fldCharType="begin"/>
-      </w:r>
-      <w:r>
-        <w:instrText xml:space="preserve"> MERGEFIELD  case_topics:else  \* MERGEFORMAT </w:instrText>
-      </w:r>
-      <w:r>
-        <w:fldChar w:fldCharType="separate"/>
-      </w:r>
-      <w:r>
-        <w:rPr>
-          <w:noProof/>
-        </w:rPr>
-        <w:t>«case_topics:else»</w:t>
-      </w:r>
-      <w:r>
-        <w:rPr>
-          <w:noProof/>
-        </w:rPr>
-        <w:fldChar w:fldCharType="end"/>
-      </w:r>
+      <w:fldSimple w:instr=" MERGEFIELD  case_topics:else  \* MERGEFORMAT ">
+        <w:r>
+          <w:rPr>
+            <w:noProof/>
+          </w:rPr>
+          <w:t>«case_topics:else»</w:t>
+        </w:r>
+      </w:fldSimple>
     </w:p>
     <w:p>
       <w:pPr>
@@ -1951,7 +1928,23 @@
           <w:i w:val="0"/>
           <w:color w:val="984806" w:themeColor="accent6" w:themeShade="80"/>
         </w:rPr>
-        <w:t xml:space="preserve">When did family first come into contact with Department of Social Services or Department of Juvenile Justice – how many times? </w:t>
+        <w:t xml:space="preserve">When did family first </w:t>
+      </w:r>
+      <w:proofErr w:type="gramStart"/>
+      <w:r>
+        <w:rPr>
+          <w:i w:val="0"/>
+          <w:color w:val="984806" w:themeColor="accent6" w:themeShade="80"/>
+        </w:rPr>
+        <w:t>come into contact with</w:t>
+      </w:r>
+      <w:proofErr w:type="gramEnd"/>
+      <w:r>
+        <w:rPr>
+          <w:i w:val="0"/>
+          <w:color w:val="984806" w:themeColor="accent6" w:themeShade="80"/>
+        </w:rPr>
+        <w:t xml:space="preserve"> Department of Social Services or Department of Juvenile Justice – how many times? </w:t>
       </w:r>
     </w:p>
     <w:p>
@@ -1967,7 +1960,23 @@
           <w:i w:val="0"/>
           <w:color w:val="984806" w:themeColor="accent6" w:themeShade="80"/>
         </w:rPr>
-        <w:t>Tell the history of their involvement with the department and any facts about their life that could help determine the need for placement and/or services (eg. A history of domestic violence, substance abuse, etc.).   If it is a long history try to do it chronologically.</w:t>
+        <w:t>Tell the history of their involvement with the department and any facts about their life that could help determine the need for placement and/or services (</w:t>
+      </w:r>
+      <w:proofErr w:type="spellStart"/>
+      <w:r>
+        <w:rPr>
+          <w:i w:val="0"/>
+          <w:color w:val="984806" w:themeColor="accent6" w:themeShade="80"/>
+        </w:rPr>
+        <w:t>eg.</w:t>
+      </w:r>
+      <w:proofErr w:type="spellEnd"/>
+      <w:r>
+        <w:rPr>
+          <w:i w:val="0"/>
+          <w:color w:val="984806" w:themeColor="accent6" w:themeShade="80"/>
+        </w:rPr>
+        <w:t xml:space="preserve"> A history of domestic violence, substance abuse, etc.).   If it is a long history try to do it chronologically.</w:t>
       </w:r>
     </w:p>
     <w:p>
@@ -2032,7 +2041,23 @@
           <w:rFonts w:cs="Times New Roman"/>
           <w:color w:val="984806" w:themeColor="accent6" w:themeShade="80"/>
         </w:rPr>
-        <w:t>If child has been placed previously give a history of the child’s placements (placed with different parents, relatives, DSS, etc).</w:t>
+        <w:t xml:space="preserve">If child has been placed previously give a history of the child’s placements (placed with different parents, relatives, DSS, </w:t>
+      </w:r>
+      <w:proofErr w:type="spellStart"/>
+      <w:r>
+        <w:rPr>
+          <w:rFonts w:cs="Times New Roman"/>
+          <w:color w:val="984806" w:themeColor="accent6" w:themeShade="80"/>
+        </w:rPr>
+        <w:t>etc</w:t>
+      </w:r>
+      <w:proofErr w:type="spellEnd"/>
+      <w:r>
+        <w:rPr>
+          <w:rFonts w:cs="Times New Roman"/>
+          <w:color w:val="984806" w:themeColor="accent6" w:themeShade="80"/>
+        </w:rPr>
+        <w:t>).</w:t>
       </w:r>
     </w:p>
     <w:p>
@@ -2106,7 +2131,23 @@
           <w:rFonts w:cs="Times New Roman"/>
           <w:color w:val="984806" w:themeColor="accent6" w:themeShade="80"/>
         </w:rPr>
-        <w:t>Are there any issues or concerns at this point in time at the placement?</w:t>
+        <w:t xml:space="preserve">Are there any issues or concerns </w:t>
+      </w:r>
+      <w:proofErr w:type="gramStart"/>
+      <w:r>
+        <w:rPr>
+          <w:rFonts w:cs="Times New Roman"/>
+          <w:color w:val="984806" w:themeColor="accent6" w:themeShade="80"/>
+        </w:rPr>
+        <w:t>at this point in time</w:t>
+      </w:r>
+      <w:proofErr w:type="gramEnd"/>
+      <w:r>
+        <w:rPr>
+          <w:rFonts w:cs="Times New Roman"/>
+          <w:color w:val="984806" w:themeColor="accent6" w:themeShade="80"/>
+        </w:rPr>
+        <w:t xml:space="preserve"> at the placement?</w:t>
       </w:r>
     </w:p>
     <w:p>
@@ -2208,7 +2249,25 @@
           <w:color w:val="984806" w:themeColor="accent6" w:themeShade="80"/>
           <w:szCs w:val="24"/>
         </w:rPr>
-        <w:t>Corps, etc)?</w:t>
+        <w:t xml:space="preserve">Corps, </w:t>
+      </w:r>
+      <w:proofErr w:type="spellStart"/>
+      <w:r>
+        <w:rPr>
+          <w:rFonts w:cs="Times New Roman"/>
+          <w:color w:val="984806" w:themeColor="accent6" w:themeShade="80"/>
+          <w:szCs w:val="24"/>
+        </w:rPr>
+        <w:t>etc</w:t>
+      </w:r>
+      <w:proofErr w:type="spellEnd"/>
+      <w:r>
+        <w:rPr>
+          <w:rFonts w:cs="Times New Roman"/>
+          <w:color w:val="984806" w:themeColor="accent6" w:themeShade="80"/>
+          <w:szCs w:val="24"/>
+        </w:rPr>
+        <w:t>)?</w:t>
       </w:r>
     </w:p>
     <w:p>
@@ -2242,7 +2301,25 @@
           <w:color w:val="984806" w:themeColor="accent6" w:themeShade="80"/>
           <w:szCs w:val="24"/>
         </w:rPr>
-        <w:t xml:space="preserve">Are there any concerns at this point in time? </w:t>
+        <w:t xml:space="preserve">Are there any concerns </w:t>
+      </w:r>
+      <w:proofErr w:type="gramStart"/>
+      <w:r>
+        <w:rPr>
+          <w:rFonts w:cs="Times New Roman"/>
+          <w:color w:val="984806" w:themeColor="accent6" w:themeShade="80"/>
+          <w:szCs w:val="24"/>
+        </w:rPr>
+        <w:t>at this point in time</w:t>
+      </w:r>
+      <w:proofErr w:type="gramEnd"/>
+      <w:r>
+        <w:rPr>
+          <w:rFonts w:cs="Times New Roman"/>
+          <w:color w:val="984806" w:themeColor="accent6" w:themeShade="80"/>
+          <w:szCs w:val="24"/>
+        </w:rPr>
+        <w:t xml:space="preserve">? </w:t>
       </w:r>
     </w:p>
     <w:p>
@@ -2607,6 +2684,7 @@
         </w:rPr>
         <w:t xml:space="preserve">, </w:t>
       </w:r>
+      <w:proofErr w:type="gramStart"/>
       <w:r>
         <w:rPr>
           <w:rFonts w:cs="Times New Roman"/>
@@ -2615,6 +2693,7 @@
         </w:rPr>
         <w:t>interests</w:t>
       </w:r>
+      <w:proofErr w:type="gramEnd"/>
       <w:r>
         <w:rPr>
           <w:rFonts w:cs="Times New Roman"/>
@@ -2640,27 +2719,14 @@
           <w:szCs w:val="24"/>
         </w:rPr>
       </w:pPr>
-      <w:r>
-        <w:fldChar w:fldCharType="begin"/>
-      </w:r>
-      <w:r>
-        <w:instrText xml:space="preserve"> MERGEFIELD  case_topics:endIf  \* MERGEFORMAT </w:instrText>
-      </w:r>
-      <w:r>
-        <w:fldChar w:fldCharType="separate"/>
-      </w:r>
-      <w:r>
-        <w:rPr>
-          <w:noProof/>
-        </w:rPr>
-        <w:t>«case_topics:endIf»</w:t>
-      </w:r>
-      <w:r>
-        <w:rPr>
-          <w:noProof/>
-        </w:rPr>
-        <w:fldChar w:fldCharType="end"/>
-      </w:r>
+      <w:fldSimple w:instr=" MERGEFIELD  case_topics:endIf  \* MERGEFORMAT ">
+        <w:r>
+          <w:rPr>
+            <w:noProof/>
+          </w:rPr>
+          <w:t>«case_topics:endIf»</w:t>
+        </w:r>
+      </w:fldSimple>
     </w:p>
     <w:p>
       <w:pPr>
@@ -2752,8 +2818,17 @@
           <w:rFonts w:cs="Times New Roman"/>
           <w:szCs w:val="24"/>
         </w:rPr>
-        <w:t>Recommendation…;</w:t>
-      </w:r>
+        <w:t>Recommendation</w:t>
+      </w:r>
+      <w:proofErr w:type="gramStart"/>
+      <w:r>
+        <w:rPr>
+          <w:rFonts w:cs="Times New Roman"/>
+          <w:szCs w:val="24"/>
+        </w:rPr>
+        <w:t>…;</w:t>
+      </w:r>
+      <w:proofErr w:type="gramEnd"/>
     </w:p>
     <w:p>
       <w:pPr>
@@ -2798,8 +2873,17 @@
           <w:rFonts w:cs="Times New Roman"/>
           <w:szCs w:val="24"/>
         </w:rPr>
-        <w:t>Recommendation…;</w:t>
-      </w:r>
+        <w:t>Recommendation</w:t>
+      </w:r>
+      <w:proofErr w:type="gramStart"/>
+      <w:r>
+        <w:rPr>
+          <w:rFonts w:cs="Times New Roman"/>
+          <w:szCs w:val="24"/>
+        </w:rPr>
+        <w:t>…;</w:t>
+      </w:r>
+      <w:proofErr w:type="gramEnd"/>
     </w:p>
     <w:p>
       <w:pPr>
@@ -2844,8 +2928,17 @@
           <w:rFonts w:cs="Times New Roman"/>
           <w:szCs w:val="24"/>
         </w:rPr>
-        <w:t>Recommendation…;</w:t>
-      </w:r>
+        <w:t>Recommendation</w:t>
+      </w:r>
+      <w:proofErr w:type="gramStart"/>
+      <w:r>
+        <w:rPr>
+          <w:rFonts w:cs="Times New Roman"/>
+          <w:szCs w:val="24"/>
+        </w:rPr>
+        <w:t>…;</w:t>
+      </w:r>
+      <w:proofErr w:type="gramEnd"/>
     </w:p>
     <w:p>
       <w:pPr>
@@ -2945,7 +3038,21 @@
         <w:rPr>
           <w:color w:val="984806" w:themeColor="accent6" w:themeShade="80"/>
         </w:rPr>
-        <w:t xml:space="preserve">If the child is to remain in foster care or should continue to be under the court supervision first recommendation should begin that the Child continue to be a Child In Need of Assistance. Then state where the child should be placed. Describe your rationale for this recommendation – describe why the child </w:t>
+        <w:t xml:space="preserve">If the child is to remain in foster care or should continue to be under the court supervision first recommendation should begin that the Child continue to be a Child </w:t>
+      </w:r>
+      <w:proofErr w:type="gramStart"/>
+      <w:r>
+        <w:rPr>
+          <w:color w:val="984806" w:themeColor="accent6" w:themeShade="80"/>
+        </w:rPr>
+        <w:t>In</w:t>
+      </w:r>
+      <w:proofErr w:type="gramEnd"/>
+      <w:r>
+        <w:rPr>
+          <w:color w:val="984806" w:themeColor="accent6" w:themeShade="80"/>
+        </w:rPr>
+        <w:t xml:space="preserve"> Need of Assistance. Then state where the child should be placed. Describe your rationale for this recommendation – describe why the child </w:t>
       </w:r>
       <w:r>
         <w:rPr>
@@ -3067,8 +3174,18 @@
           <w:i/>
           <w:color w:val="984806" w:themeColor="accent6" w:themeShade="80"/>
         </w:rPr>
-        <w:t>Whether child should remain in same placement, recommendation for other placements</w:t>
-      </w:r>
+        <w:t xml:space="preserve">Whether child should remain in same placement, recommendation for other </w:t>
+      </w:r>
+      <w:proofErr w:type="gramStart"/>
+      <w:r>
+        <w:rPr>
+          <w:rFonts w:cs="Times New Roman"/>
+          <w:i/>
+          <w:color w:val="984806" w:themeColor="accent6" w:themeShade="80"/>
+        </w:rPr>
+        <w:t>placements</w:t>
+      </w:r>
+      <w:proofErr w:type="gramEnd"/>
     </w:p>
     <w:p>
       <w:pPr>
@@ -3213,8 +3330,18 @@
           <w:i/>
           <w:color w:val="984806" w:themeColor="accent6" w:themeShade="80"/>
         </w:rPr>
-        <w:t>, supervised or not</w:t>
-      </w:r>
+        <w:t xml:space="preserve">, supervised or </w:t>
+      </w:r>
+      <w:proofErr w:type="gramStart"/>
+      <w:r>
+        <w:rPr>
+          <w:rFonts w:cs="Times New Roman"/>
+          <w:i/>
+          <w:color w:val="984806" w:themeColor="accent6" w:themeShade="80"/>
+        </w:rPr>
+        <w:t>not</w:t>
+      </w:r>
+      <w:proofErr w:type="gramEnd"/>
     </w:p>
     <w:p>
       <w:pPr>
@@ -3560,7 +3687,7 @@
 </file>
 
 <file path=word/endnotes.xml><?xml version="1.0" encoding="utf-8"?>
-<w:endnotes xmlns:wpc="http://schemas.microsoft.com/office/word/2010/wordprocessingCanvas" xmlns:cx="http://schemas.microsoft.com/office/drawing/2014/chartex" xmlns:cx1="http://schemas.microsoft.com/office/drawing/2015/9/8/chartex" xmlns:cx2="http://schemas.microsoft.com/office/drawing/2015/10/21/chartex" xmlns:cx3="http://schemas.microsoft.com/office/drawing/2016/5/9/chartex" xmlns:cx4="http://schemas.microsoft.com/office/drawing/2016/5/10/chartex" xmlns:cx5="http://schemas.microsoft.com/office/drawing/2016/5/11/chartex" xmlns:cx6="http://schemas.microsoft.com/office/drawing/2016/5/12/chartex" xmlns:cx7="http://schemas.microsoft.com/office/drawing/2016/5/13/chartex" xmlns:cx8="http://schemas.microsoft.com/office/drawing/2016/5/14/chartex" xmlns:mc="http://schemas.openxmlformats.org/markup-compatibility/2006" xmlns:aink="http://schemas.microsoft.com/office/drawing/2016/ink" xmlns:am3d="http://schemas.microsoft.com/office/drawing/2017/model3d" xmlns:o="urn:schemas-microsoft-com:office:office" xmlns:oel="http://schemas.microsoft.com/office/2019/extlst" xmlns:r="http://schemas.openxmlformats.org/officeDocument/2006/relationships" xmlns:m="http://schemas.openxmlformats.org/officeDocument/2006/math" xmlns:v="urn:schemas-microsoft-com:vml" xmlns:wp14="http://schemas.microsoft.com/office/word/2010/wordprocessingDrawing" xmlns:wp="http://schemas.openxmlformats.org/drawingml/2006/wordprocessingDrawing" xmlns:w10="urn:schemas-microsoft-com:office:word" xmlns:w="http://schemas.openxmlformats.org/wordprocessingml/2006/main" xmlns:w14="http://schemas.microsoft.com/office/word/2010/wordml" xmlns:w15="http://schemas.microsoft.com/office/word/2012/wordml" xmlns:w16cex="http://schemas.microsoft.com/office/word/2018/wordml/cex" xmlns:w16cid="http://schemas.microsoft.com/office/word/2016/wordml/cid" xmlns:w16="http://schemas.microsoft.com/office/word/2018/wordml" xmlns:w16du="http://schemas.microsoft.com/office/word/2023/wordml/word16du" xmlns:w16sdtdh="http://schemas.microsoft.com/office/word/2020/wordml/sdtdatahash" xmlns:w16se="http://schemas.microsoft.com/office/word/2015/wordml/symex" xmlns:wpg="http://schemas.microsoft.com/office/word/2010/wordprocessingGroup" xmlns:wpi="http://schemas.microsoft.com/office/word/2010/wordprocessingInk" xmlns:wne="http://schemas.microsoft.com/office/word/2006/wordml" xmlns:wps="http://schemas.microsoft.com/office/word/2010/wordprocessingShape" mc:Ignorable="w14 w15 w16se w16cid w16 w16cex w16sdtdh w16du wp14">
+<w:endnotes xmlns:wpc="http://schemas.microsoft.com/office/word/2010/wordprocessingCanvas" xmlns:cx="http://schemas.microsoft.com/office/drawing/2014/chartex" xmlns:cx1="http://schemas.microsoft.com/office/drawing/2015/9/8/chartex" xmlns:cx2="http://schemas.microsoft.com/office/drawing/2015/10/21/chartex" xmlns:cx3="http://schemas.microsoft.com/office/drawing/2016/5/9/chartex" xmlns:cx4="http://schemas.microsoft.com/office/drawing/2016/5/10/chartex" xmlns:cx5="http://schemas.microsoft.com/office/drawing/2016/5/11/chartex" xmlns:cx6="http://schemas.microsoft.com/office/drawing/2016/5/12/chartex" xmlns:cx7="http://schemas.microsoft.com/office/drawing/2016/5/13/chartex" xmlns:cx8="http://schemas.microsoft.com/office/drawing/2016/5/14/chartex" xmlns:mc="http://schemas.openxmlformats.org/markup-compatibility/2006" xmlns:aink="http://schemas.microsoft.com/office/drawing/2016/ink" xmlns:am3d="http://schemas.microsoft.com/office/drawing/2017/model3d" xmlns:o="urn:schemas-microsoft-com:office:office" xmlns:oel="http://schemas.microsoft.com/office/2019/extlst" xmlns:r="http://schemas.openxmlformats.org/officeDocument/2006/relationships" xmlns:m="http://schemas.openxmlformats.org/officeDocument/2006/math" xmlns:v="urn:schemas-microsoft-com:vml" xmlns:wp14="http://schemas.microsoft.com/office/word/2010/wordprocessingDrawing" xmlns:wp="http://schemas.openxmlformats.org/drawingml/2006/wordprocessingDrawing" xmlns:w10="urn:schemas-microsoft-com:office:word" xmlns:w="http://schemas.openxmlformats.org/wordprocessingml/2006/main" xmlns:w14="http://schemas.microsoft.com/office/word/2010/wordml" xmlns:w15="http://schemas.microsoft.com/office/word/2012/wordml" xmlns:w16cex="http://schemas.microsoft.com/office/word/2018/wordml/cex" xmlns:w16cid="http://schemas.microsoft.com/office/word/2016/wordml/cid" xmlns:w16="http://schemas.microsoft.com/office/word/2018/wordml" xmlns:w16sdtdh="http://schemas.microsoft.com/office/word/2020/wordml/sdtdatahash" xmlns:w16se="http://schemas.microsoft.com/office/word/2015/wordml/symex" xmlns:wpg="http://schemas.microsoft.com/office/word/2010/wordprocessingGroup" xmlns:wpi="http://schemas.microsoft.com/office/word/2010/wordprocessingInk" xmlns:wne="http://schemas.microsoft.com/office/word/2006/wordml" xmlns:wps="http://schemas.microsoft.com/office/word/2010/wordprocessingShape" mc:Ignorable="w14 w15 w16se w16cid w16 w16cex w16sdtdh wp14">
   <w:endnote w:type="separator" w:id="-1">
     <w:p>
       <w:pPr>
@@ -3592,7 +3719,7 @@
 </file>
 
 <file path=word/footnotes.xml><?xml version="1.0" encoding="utf-8"?>
-<w:footnotes xmlns:wpc="http://schemas.microsoft.com/office/word/2010/wordprocessingCanvas" xmlns:cx="http://schemas.microsoft.com/office/drawing/2014/chartex" xmlns:cx1="http://schemas.microsoft.com/office/drawing/2015/9/8/chartex" xmlns:cx2="http://schemas.microsoft.com/office/drawing/2015/10/21/chartex" xmlns:cx3="http://schemas.microsoft.com/office/drawing/2016/5/9/chartex" xmlns:cx4="http://schemas.microsoft.com/office/drawing/2016/5/10/chartex" xmlns:cx5="http://schemas.microsoft.com/office/drawing/2016/5/11/chartex" xmlns:cx6="http://schemas.microsoft.com/office/drawing/2016/5/12/chartex" xmlns:cx7="http://schemas.microsoft.com/office/drawing/2016/5/13/chartex" xmlns:cx8="http://schemas.microsoft.com/office/drawing/2016/5/14/chartex" xmlns:mc="http://schemas.openxmlformats.org/markup-compatibility/2006" xmlns:aink="http://schemas.microsoft.com/office/drawing/2016/ink" xmlns:am3d="http://schemas.microsoft.com/office/drawing/2017/model3d" xmlns:o="urn:schemas-microsoft-com:office:office" xmlns:oel="http://schemas.microsoft.com/office/2019/extlst" xmlns:r="http://schemas.openxmlformats.org/officeDocument/2006/relationships" xmlns:m="http://schemas.openxmlformats.org/officeDocument/2006/math" xmlns:v="urn:schemas-microsoft-com:vml" xmlns:wp14="http://schemas.microsoft.com/office/word/2010/wordprocessingDrawing" xmlns:wp="http://schemas.openxmlformats.org/drawingml/2006/wordprocessingDrawing" xmlns:w10="urn:schemas-microsoft-com:office:word" xmlns:w="http://schemas.openxmlformats.org/wordprocessingml/2006/main" xmlns:w14="http://schemas.microsoft.com/office/word/2010/wordml" xmlns:w15="http://schemas.microsoft.com/office/word/2012/wordml" xmlns:w16cex="http://schemas.microsoft.com/office/word/2018/wordml/cex" xmlns:w16cid="http://schemas.microsoft.com/office/word/2016/wordml/cid" xmlns:w16="http://schemas.microsoft.com/office/word/2018/wordml" xmlns:w16du="http://schemas.microsoft.com/office/word/2023/wordml/word16du" xmlns:w16sdtdh="http://schemas.microsoft.com/office/word/2020/wordml/sdtdatahash" xmlns:w16se="http://schemas.microsoft.com/office/word/2015/wordml/symex" xmlns:wpg="http://schemas.microsoft.com/office/word/2010/wordprocessingGroup" xmlns:wpi="http://schemas.microsoft.com/office/word/2010/wordprocessingInk" xmlns:wne="http://schemas.microsoft.com/office/word/2006/wordml" xmlns:wps="http://schemas.microsoft.com/office/word/2010/wordprocessingShape" mc:Ignorable="w14 w15 w16se w16cid w16 w16cex w16sdtdh w16du wp14">
+<w:footnotes xmlns:wpc="http://schemas.microsoft.com/office/word/2010/wordprocessingCanvas" xmlns:cx="http://schemas.microsoft.com/office/drawing/2014/chartex" xmlns:cx1="http://schemas.microsoft.com/office/drawing/2015/9/8/chartex" xmlns:cx2="http://schemas.microsoft.com/office/drawing/2015/10/21/chartex" xmlns:cx3="http://schemas.microsoft.com/office/drawing/2016/5/9/chartex" xmlns:cx4="http://schemas.microsoft.com/office/drawing/2016/5/10/chartex" xmlns:cx5="http://schemas.microsoft.com/office/drawing/2016/5/11/chartex" xmlns:cx6="http://schemas.microsoft.com/office/drawing/2016/5/12/chartex" xmlns:cx7="http://schemas.microsoft.com/office/drawing/2016/5/13/chartex" xmlns:cx8="http://schemas.microsoft.com/office/drawing/2016/5/14/chartex" xmlns:mc="http://schemas.openxmlformats.org/markup-compatibility/2006" xmlns:aink="http://schemas.microsoft.com/office/drawing/2016/ink" xmlns:am3d="http://schemas.microsoft.com/office/drawing/2017/model3d" xmlns:o="urn:schemas-microsoft-com:office:office" xmlns:oel="http://schemas.microsoft.com/office/2019/extlst" xmlns:r="http://schemas.openxmlformats.org/officeDocument/2006/relationships" xmlns:m="http://schemas.openxmlformats.org/officeDocument/2006/math" xmlns:v="urn:schemas-microsoft-com:vml" xmlns:wp14="http://schemas.microsoft.com/office/word/2010/wordprocessingDrawing" xmlns:wp="http://schemas.openxmlformats.org/drawingml/2006/wordprocessingDrawing" xmlns:w10="urn:schemas-microsoft-com:office:word" xmlns:w="http://schemas.openxmlformats.org/wordprocessingml/2006/main" xmlns:w14="http://schemas.microsoft.com/office/word/2010/wordml" xmlns:w15="http://schemas.microsoft.com/office/word/2012/wordml" xmlns:w16cex="http://schemas.microsoft.com/office/word/2018/wordml/cex" xmlns:w16cid="http://schemas.microsoft.com/office/word/2016/wordml/cid" xmlns:w16="http://schemas.microsoft.com/office/word/2018/wordml" xmlns:w16sdtdh="http://schemas.microsoft.com/office/word/2020/wordml/sdtdatahash" xmlns:w16se="http://schemas.microsoft.com/office/word/2015/wordml/symex" xmlns:wpg="http://schemas.microsoft.com/office/word/2010/wordprocessingGroup" xmlns:wpi="http://schemas.microsoft.com/office/word/2010/wordprocessingInk" xmlns:wne="http://schemas.microsoft.com/office/word/2006/wordml" xmlns:wps="http://schemas.microsoft.com/office/word/2010/wordprocessingShape" mc:Ignorable="w14 w15 w16se w16cid w16 w16cex w16sdtdh wp14">
   <w:footnote w:type="separator" w:id="-1">
     <w:p>
       <w:pPr>
@@ -3624,7 +3751,7 @@
 </file>
 
 <file path=word/header1.xml><?xml version="1.0" encoding="utf-8"?>
-<w:hdr xmlns:wpc="http://schemas.microsoft.com/office/word/2010/wordprocessingCanvas" xmlns:cx="http://schemas.microsoft.com/office/drawing/2014/chartex" xmlns:cx1="http://schemas.microsoft.com/office/drawing/2015/9/8/chartex" xmlns:cx2="http://schemas.microsoft.com/office/drawing/2015/10/21/chartex" xmlns:cx3="http://schemas.microsoft.com/office/drawing/2016/5/9/chartex" xmlns:cx4="http://schemas.microsoft.com/office/drawing/2016/5/10/chartex" xmlns:cx5="http://schemas.microsoft.com/office/drawing/2016/5/11/chartex" xmlns:cx6="http://schemas.microsoft.com/office/drawing/2016/5/12/chartex" xmlns:cx7="http://schemas.microsoft.com/office/drawing/2016/5/13/chartex" xmlns:cx8="http://schemas.microsoft.com/office/drawing/2016/5/14/chartex" xmlns:mc="http://schemas.openxmlformats.org/markup-compatibility/2006" xmlns:aink="http://schemas.microsoft.com/office/drawing/2016/ink" xmlns:am3d="http://schemas.microsoft.com/office/drawing/2017/model3d" xmlns:o="urn:schemas-microsoft-com:office:office" xmlns:oel="http://schemas.microsoft.com/office/2019/extlst" xmlns:r="http://schemas.openxmlformats.org/officeDocument/2006/relationships" xmlns:m="http://schemas.openxmlformats.org/officeDocument/2006/math" xmlns:v="urn:schemas-microsoft-com:vml" xmlns:wp14="http://schemas.microsoft.com/office/word/2010/wordprocessingDrawing" xmlns:wp="http://schemas.openxmlformats.org/drawingml/2006/wordprocessingDrawing" xmlns:w10="urn:schemas-microsoft-com:office:word" xmlns:w="http://schemas.openxmlformats.org/wordprocessingml/2006/main" xmlns:w14="http://schemas.microsoft.com/office/word/2010/wordml" xmlns:w15="http://schemas.microsoft.com/office/word/2012/wordml" xmlns:w16cex="http://schemas.microsoft.com/office/word/2018/wordml/cex" xmlns:w16cid="http://schemas.microsoft.com/office/word/2016/wordml/cid" xmlns:w16="http://schemas.microsoft.com/office/word/2018/wordml" xmlns:w16du="http://schemas.microsoft.com/office/word/2023/wordml/word16du" xmlns:w16sdtdh="http://schemas.microsoft.com/office/word/2020/wordml/sdtdatahash" xmlns:w16se="http://schemas.microsoft.com/office/word/2015/wordml/symex" xmlns:wpg="http://schemas.microsoft.com/office/word/2010/wordprocessingGroup" xmlns:wpi="http://schemas.microsoft.com/office/word/2010/wordprocessingInk" xmlns:wne="http://schemas.microsoft.com/office/word/2006/wordml" xmlns:wps="http://schemas.microsoft.com/office/word/2010/wordprocessingShape" mc:Ignorable="w14 w15 w16se w16cid w16 w16cex w16sdtdh w16du wp14">
+<w:hdr xmlns:wpc="http://schemas.microsoft.com/office/word/2010/wordprocessingCanvas" xmlns:cx="http://schemas.microsoft.com/office/drawing/2014/chartex" xmlns:cx1="http://schemas.microsoft.com/office/drawing/2015/9/8/chartex" xmlns:cx2="http://schemas.microsoft.com/office/drawing/2015/10/21/chartex" xmlns:cx3="http://schemas.microsoft.com/office/drawing/2016/5/9/chartex" xmlns:cx4="http://schemas.microsoft.com/office/drawing/2016/5/10/chartex" xmlns:cx5="http://schemas.microsoft.com/office/drawing/2016/5/11/chartex" xmlns:cx6="http://schemas.microsoft.com/office/drawing/2016/5/12/chartex" xmlns:cx7="http://schemas.microsoft.com/office/drawing/2016/5/13/chartex" xmlns:cx8="http://schemas.microsoft.com/office/drawing/2016/5/14/chartex" xmlns:mc="http://schemas.openxmlformats.org/markup-compatibility/2006" xmlns:aink="http://schemas.microsoft.com/office/drawing/2016/ink" xmlns:am3d="http://schemas.microsoft.com/office/drawing/2017/model3d" xmlns:o="urn:schemas-microsoft-com:office:office" xmlns:oel="http://schemas.microsoft.com/office/2019/extlst" xmlns:r="http://schemas.openxmlformats.org/officeDocument/2006/relationships" xmlns:m="http://schemas.openxmlformats.org/officeDocument/2006/math" xmlns:v="urn:schemas-microsoft-com:vml" xmlns:wp14="http://schemas.microsoft.com/office/word/2010/wordprocessingDrawing" xmlns:wp="http://schemas.openxmlformats.org/drawingml/2006/wordprocessingDrawing" xmlns:w10="urn:schemas-microsoft-com:office:word" xmlns:w="http://schemas.openxmlformats.org/wordprocessingml/2006/main" xmlns:w14="http://schemas.microsoft.com/office/word/2010/wordml" xmlns:w15="http://schemas.microsoft.com/office/word/2012/wordml" xmlns:w16cex="http://schemas.microsoft.com/office/word/2018/wordml/cex" xmlns:w16cid="http://schemas.microsoft.com/office/word/2016/wordml/cid" xmlns:w16="http://schemas.microsoft.com/office/word/2018/wordml" xmlns:w16sdtdh="http://schemas.microsoft.com/office/word/2020/wordml/sdtdatahash" xmlns:w16se="http://schemas.microsoft.com/office/word/2015/wordml/symex" xmlns:wpg="http://schemas.microsoft.com/office/word/2010/wordprocessingGroup" xmlns:wpi="http://schemas.microsoft.com/office/word/2010/wordprocessingInk" xmlns:wne="http://schemas.microsoft.com/office/word/2006/wordml" xmlns:wps="http://schemas.microsoft.com/office/word/2010/wordprocessingShape" mc:Ignorable="w14 w15 w16se w16cid w16 w16cex w16sdtdh wp14">
   <w:p>
     <w:pPr>
       <w:pStyle w:val="Header"/>
@@ -3665,7 +3792,7 @@
 </file>
 
 <file path=word/header2.xml><?xml version="1.0" encoding="utf-8"?>
-<w:hdr xmlns:wpc="http://schemas.microsoft.com/office/word/2010/wordprocessingCanvas" xmlns:cx="http://schemas.microsoft.com/office/drawing/2014/chartex" xmlns:cx1="http://schemas.microsoft.com/office/drawing/2015/9/8/chartex" xmlns:cx2="http://schemas.microsoft.com/office/drawing/2015/10/21/chartex" xmlns:cx3="http://schemas.microsoft.com/office/drawing/2016/5/9/chartex" xmlns:cx4="http://schemas.microsoft.com/office/drawing/2016/5/10/chartex" xmlns:cx5="http://schemas.microsoft.com/office/drawing/2016/5/11/chartex" xmlns:cx6="http://schemas.microsoft.com/office/drawing/2016/5/12/chartex" xmlns:cx7="http://schemas.microsoft.com/office/drawing/2016/5/13/chartex" xmlns:cx8="http://schemas.microsoft.com/office/drawing/2016/5/14/chartex" xmlns:mc="http://schemas.openxmlformats.org/markup-compatibility/2006" xmlns:aink="http://schemas.microsoft.com/office/drawing/2016/ink" xmlns:am3d="http://schemas.microsoft.com/office/drawing/2017/model3d" xmlns:o="urn:schemas-microsoft-com:office:office" xmlns:oel="http://schemas.microsoft.com/office/2019/extlst" xmlns:r="http://schemas.openxmlformats.org/officeDocument/2006/relationships" xmlns:m="http://schemas.openxmlformats.org/officeDocument/2006/math" xmlns:v="urn:schemas-microsoft-com:vml" xmlns:wp14="http://schemas.microsoft.com/office/word/2010/wordprocessingDrawing" xmlns:wp="http://schemas.openxmlformats.org/drawingml/2006/wordprocessingDrawing" xmlns:w10="urn:schemas-microsoft-com:office:word" xmlns:w="http://schemas.openxmlformats.org/wordprocessingml/2006/main" xmlns:w14="http://schemas.microsoft.com/office/word/2010/wordml" xmlns:w15="http://schemas.microsoft.com/office/word/2012/wordml" xmlns:w16cex="http://schemas.microsoft.com/office/word/2018/wordml/cex" xmlns:w16cid="http://schemas.microsoft.com/office/word/2016/wordml/cid" xmlns:w16="http://schemas.microsoft.com/office/word/2018/wordml" xmlns:w16du="http://schemas.microsoft.com/office/word/2023/wordml/word16du" xmlns:w16sdtdh="http://schemas.microsoft.com/office/word/2020/wordml/sdtdatahash" xmlns:w16se="http://schemas.microsoft.com/office/word/2015/wordml/symex" xmlns:wpg="http://schemas.microsoft.com/office/word/2010/wordprocessingGroup" xmlns:wpi="http://schemas.microsoft.com/office/word/2010/wordprocessingInk" xmlns:wne="http://schemas.microsoft.com/office/word/2006/wordml" xmlns:wps="http://schemas.microsoft.com/office/word/2010/wordprocessingShape" mc:Ignorable="w14 w15 w16se w16cid w16 w16cex w16sdtdh w16du wp14">
+<w:hdr xmlns:wpc="http://schemas.microsoft.com/office/word/2010/wordprocessingCanvas" xmlns:cx="http://schemas.microsoft.com/office/drawing/2014/chartex" xmlns:cx1="http://schemas.microsoft.com/office/drawing/2015/9/8/chartex" xmlns:cx2="http://schemas.microsoft.com/office/drawing/2015/10/21/chartex" xmlns:cx3="http://schemas.microsoft.com/office/drawing/2016/5/9/chartex" xmlns:cx4="http://schemas.microsoft.com/office/drawing/2016/5/10/chartex" xmlns:cx5="http://schemas.microsoft.com/office/drawing/2016/5/11/chartex" xmlns:cx6="http://schemas.microsoft.com/office/drawing/2016/5/12/chartex" xmlns:cx7="http://schemas.microsoft.com/office/drawing/2016/5/13/chartex" xmlns:cx8="http://schemas.microsoft.com/office/drawing/2016/5/14/chartex" xmlns:mc="http://schemas.openxmlformats.org/markup-compatibility/2006" xmlns:aink="http://schemas.microsoft.com/office/drawing/2016/ink" xmlns:am3d="http://schemas.microsoft.com/office/drawing/2017/model3d" xmlns:o="urn:schemas-microsoft-com:office:office" xmlns:oel="http://schemas.microsoft.com/office/2019/extlst" xmlns:r="http://schemas.openxmlformats.org/officeDocument/2006/relationships" xmlns:m="http://schemas.openxmlformats.org/officeDocument/2006/math" xmlns:v="urn:schemas-microsoft-com:vml" xmlns:wp14="http://schemas.microsoft.com/office/word/2010/wordprocessingDrawing" xmlns:wp="http://schemas.openxmlformats.org/drawingml/2006/wordprocessingDrawing" xmlns:w10="urn:schemas-microsoft-com:office:word" xmlns:w="http://schemas.openxmlformats.org/wordprocessingml/2006/main" xmlns:w14="http://schemas.microsoft.com/office/word/2010/wordml" xmlns:w15="http://schemas.microsoft.com/office/word/2012/wordml" xmlns:w16cex="http://schemas.microsoft.com/office/word/2018/wordml/cex" xmlns:w16cid="http://schemas.microsoft.com/office/word/2016/wordml/cid" xmlns:w16="http://schemas.microsoft.com/office/word/2018/wordml" xmlns:w16sdtdh="http://schemas.microsoft.com/office/word/2020/wordml/sdtdatahash" xmlns:w16se="http://schemas.microsoft.com/office/word/2015/wordml/symex" xmlns:wpg="http://schemas.microsoft.com/office/word/2010/wordprocessingGroup" xmlns:wpi="http://schemas.microsoft.com/office/word/2010/wordprocessingInk" xmlns:wne="http://schemas.microsoft.com/office/word/2006/wordml" xmlns:wps="http://schemas.microsoft.com/office/word/2010/wordprocessingShape" mc:Ignorable="w14 w15 w16se w16cid w16 w16cex w16sdtdh wp14">
   <w:tbl>
     <w:tblPr>
       <w:tblW w:w="0" w:type="auto"/>
@@ -3961,7 +4088,7 @@
             </wp:anchor>
           </w:drawing>
         </mc:Choice>
-        <mc:Fallback>
+        <mc:Fallback xmlns:w16du="http://schemas.microsoft.com/office/word/2023/wordml/word16du">
           <w:pict>
             <v:shapetype w14:anchorId="66D7B572" id="_x0000_t32" coordsize="21600,21600" o:spt="32" o:oned="t" path="m,l21600,21600e" filled="f">
               <v:path arrowok="t" fillok="f" o:connecttype="none"/>
@@ -3977,7 +4104,7 @@
 </file>
 
 <file path=word/numbering.xml><?xml version="1.0" encoding="utf-8"?>
-<w:numbering xmlns:wpc="http://schemas.microsoft.com/office/word/2010/wordprocessingCanvas" xmlns:cx="http://schemas.microsoft.com/office/drawing/2014/chartex" xmlns:cx1="http://schemas.microsoft.com/office/drawing/2015/9/8/chartex" xmlns:cx2="http://schemas.microsoft.com/office/drawing/2015/10/21/chartex" xmlns:cx3="http://schemas.microsoft.com/office/drawing/2016/5/9/chartex" xmlns:cx4="http://schemas.microsoft.com/office/drawing/2016/5/10/chartex" xmlns:cx5="http://schemas.microsoft.com/office/drawing/2016/5/11/chartex" xmlns:cx6="http://schemas.microsoft.com/office/drawing/2016/5/12/chartex" xmlns:cx7="http://schemas.microsoft.com/office/drawing/2016/5/13/chartex" xmlns:cx8="http://schemas.microsoft.com/office/drawing/2016/5/14/chartex" xmlns:mc="http://schemas.openxmlformats.org/markup-compatibility/2006" xmlns:aink="http://schemas.microsoft.com/office/drawing/2016/ink" xmlns:am3d="http://schemas.microsoft.com/office/drawing/2017/model3d" xmlns:o="urn:schemas-microsoft-com:office:office" xmlns:oel="http://schemas.microsoft.com/office/2019/extlst" xmlns:r="http://schemas.openxmlformats.org/officeDocument/2006/relationships" xmlns:m="http://schemas.openxmlformats.org/officeDocument/2006/math" xmlns:v="urn:schemas-microsoft-com:vml" xmlns:wp14="http://schemas.microsoft.com/office/word/2010/wordprocessingDrawing" xmlns:wp="http://schemas.openxmlformats.org/drawingml/2006/wordprocessingDrawing" xmlns:w10="urn:schemas-microsoft-com:office:word" xmlns:w="http://schemas.openxmlformats.org/wordprocessingml/2006/main" xmlns:w14="http://schemas.microsoft.com/office/word/2010/wordml" xmlns:w15="http://schemas.microsoft.com/office/word/2012/wordml" xmlns:w16cex="http://schemas.microsoft.com/office/word/2018/wordml/cex" xmlns:w16cid="http://schemas.microsoft.com/office/word/2016/wordml/cid" xmlns:w16="http://schemas.microsoft.com/office/word/2018/wordml" xmlns:w16du="http://schemas.microsoft.com/office/word/2023/wordml/word16du" xmlns:w16sdtdh="http://schemas.microsoft.com/office/word/2020/wordml/sdtdatahash" xmlns:w16se="http://schemas.microsoft.com/office/word/2015/wordml/symex" xmlns:wpg="http://schemas.microsoft.com/office/word/2010/wordprocessingGroup" xmlns:wpi="http://schemas.microsoft.com/office/word/2010/wordprocessingInk" xmlns:wne="http://schemas.microsoft.com/office/word/2006/wordml" xmlns:wps="http://schemas.microsoft.com/office/word/2010/wordprocessingShape" mc:Ignorable="w14 w15 w16se w16cid w16 w16cex w16sdtdh w16du wp14">
+<w:numbering xmlns:wpc="http://schemas.microsoft.com/office/word/2010/wordprocessingCanvas" xmlns:cx="http://schemas.microsoft.com/office/drawing/2014/chartex" xmlns:cx1="http://schemas.microsoft.com/office/drawing/2015/9/8/chartex" xmlns:cx2="http://schemas.microsoft.com/office/drawing/2015/10/21/chartex" xmlns:cx3="http://schemas.microsoft.com/office/drawing/2016/5/9/chartex" xmlns:cx4="http://schemas.microsoft.com/office/drawing/2016/5/10/chartex" xmlns:cx5="http://schemas.microsoft.com/office/drawing/2016/5/11/chartex" xmlns:cx6="http://schemas.microsoft.com/office/drawing/2016/5/12/chartex" xmlns:cx7="http://schemas.microsoft.com/office/drawing/2016/5/13/chartex" xmlns:cx8="http://schemas.microsoft.com/office/drawing/2016/5/14/chartex" xmlns:mc="http://schemas.openxmlformats.org/markup-compatibility/2006" xmlns:aink="http://schemas.microsoft.com/office/drawing/2016/ink" xmlns:am3d="http://schemas.microsoft.com/office/drawing/2017/model3d" xmlns:o="urn:schemas-microsoft-com:office:office" xmlns:oel="http://schemas.microsoft.com/office/2019/extlst" xmlns:r="http://schemas.openxmlformats.org/officeDocument/2006/relationships" xmlns:m="http://schemas.openxmlformats.org/officeDocument/2006/math" xmlns:v="urn:schemas-microsoft-com:vml" xmlns:wp14="http://schemas.microsoft.com/office/word/2010/wordprocessingDrawing" xmlns:wp="http://schemas.openxmlformats.org/drawingml/2006/wordprocessingDrawing" xmlns:w10="urn:schemas-microsoft-com:office:word" xmlns:w="http://schemas.openxmlformats.org/wordprocessingml/2006/main" xmlns:w14="http://schemas.microsoft.com/office/word/2010/wordml" xmlns:w15="http://schemas.microsoft.com/office/word/2012/wordml" xmlns:w16cex="http://schemas.microsoft.com/office/word/2018/wordml/cex" xmlns:w16cid="http://schemas.microsoft.com/office/word/2016/wordml/cid" xmlns:w16="http://schemas.microsoft.com/office/word/2018/wordml" xmlns:w16sdtdh="http://schemas.microsoft.com/office/word/2020/wordml/sdtdatahash" xmlns:w16se="http://schemas.microsoft.com/office/word/2015/wordml/symex" xmlns:wpg="http://schemas.microsoft.com/office/word/2010/wordprocessingGroup" xmlns:wpi="http://schemas.microsoft.com/office/word/2010/wordprocessingInk" xmlns:wne="http://schemas.microsoft.com/office/word/2006/wordml" xmlns:wps="http://schemas.microsoft.com/office/word/2010/wordprocessingShape" mc:Ignorable="w14 w15 w16se w16cid w16 w16cex w16sdtdh wp14">
   <w:abstractNum w:abstractNumId="0" w15:restartNumberingAfterBreak="0">
     <w:nsid w:val="132A5854"/>
     <w:multiLevelType w:val="hybridMultilevel"/>
@@ -4683,7 +4810,7 @@
 </file>
 
 <file path=word/styles.xml><?xml version="1.0" encoding="utf-8"?>
-<w:styles xmlns:mc="http://schemas.openxmlformats.org/markup-compatibility/2006" xmlns:r="http://schemas.openxmlformats.org/officeDocument/2006/relationships" xmlns:w="http://schemas.openxmlformats.org/wordprocessingml/2006/main" xmlns:w14="http://schemas.microsoft.com/office/word/2010/wordml" xmlns:w15="http://schemas.microsoft.com/office/word/2012/wordml" xmlns:w16cex="http://schemas.microsoft.com/office/word/2018/wordml/cex" xmlns:w16cid="http://schemas.microsoft.com/office/word/2016/wordml/cid" xmlns:w16="http://schemas.microsoft.com/office/word/2018/wordml" xmlns:w16du="http://schemas.microsoft.com/office/word/2023/wordml/word16du" xmlns:w16sdtdh="http://schemas.microsoft.com/office/word/2020/wordml/sdtdatahash" xmlns:w16se="http://schemas.microsoft.com/office/word/2015/wordml/symex" mc:Ignorable="w14 w15 w16se w16cid w16 w16cex w16sdtdh w16du">
+<w:styles xmlns:mc="http://schemas.openxmlformats.org/markup-compatibility/2006" xmlns:r="http://schemas.openxmlformats.org/officeDocument/2006/relationships" xmlns:w="http://schemas.openxmlformats.org/wordprocessingml/2006/main" xmlns:w14="http://schemas.microsoft.com/office/word/2010/wordml" xmlns:w15="http://schemas.microsoft.com/office/word/2012/wordml" xmlns:w16cex="http://schemas.microsoft.com/office/word/2018/wordml/cex" xmlns:w16cid="http://schemas.microsoft.com/office/word/2016/wordml/cid" xmlns:w16="http://schemas.microsoft.com/office/word/2018/wordml" xmlns:w16sdtdh="http://schemas.microsoft.com/office/word/2020/wordml/sdtdatahash" xmlns:w16se="http://schemas.microsoft.com/office/word/2015/wordml/symex" mc:Ignorable="w14 w15 w16se w16cid w16 w16cex w16sdtdh">
   <w:docDefaults>
     <w:rPrDefault>
       <w:rPr>
@@ -5717,15 +5844,6 @@
 </file>
 
 <file path=customXml/item1.xml><?xml version="1.0" encoding="utf-8"?>
-<?mso-contentType ?>
-<FormTemplates xmlns="http://schemas.microsoft.com/sharepoint/v3/contenttype/forms">
-  <Display>DocumentLibraryForm</Display>
-  <Edit>DocumentLibraryForm</Edit>
-  <New>DocumentLibraryForm</New>
-</FormTemplates>
-</file>
-
-<file path=customXml/item2.xml><?xml version="1.0" encoding="utf-8"?>
 <ct:contentTypeSchema xmlns:ct="http://schemas.microsoft.com/office/2006/metadata/contentType" xmlns:ma="http://schemas.microsoft.com/office/2006/metadata/properties/metaAttributes" ct:_="" ma:_="" ma:contentTypeName="Document" ma:contentTypeID="0x010100388CD1F519C1954CAB822072FFFDD5F5" ma:contentTypeVersion="16" ma:contentTypeDescription="Create a new document." ma:contentTypeScope="" ma:versionID="1bf0f20ea16a34998c26647dcae32c07">
   <xsd:schema xmlns:xsd="http://www.w3.org/2001/XMLSchema" xmlns:xs="http://www.w3.org/2001/XMLSchema" xmlns:p="http://schemas.microsoft.com/office/2006/metadata/properties" xmlns:ns2="9200c031-2c82-4837-83b5-aa89830f3606" xmlns:ns3="1beae0de-d198-4bb8-bfd6-f5a48bd9db2d" targetNamespace="http://schemas.microsoft.com/office/2006/metadata/properties" ma:root="true" ma:fieldsID="0201b15ea806e47d5c716849ba1fbb46" ns2:_="" ns3:_="">
     <xsd:import namespace="9200c031-2c82-4837-83b5-aa89830f3606"/>
@@ -5968,11 +6086,16 @@
 </ct:contentTypeSchema>
 </file>
 
-<file path=customXml/item3.xml><?xml version="1.0" encoding="utf-8"?>
-<b:Sources xmlns:b="http://schemas.openxmlformats.org/officeDocument/2006/bibliography" xmlns="http://schemas.openxmlformats.org/officeDocument/2006/bibliography" SelectedStyle="\APA.XSL" StyleName="APA"/>
+<file path=customXml/item2.xml><?xml version="1.0" encoding="utf-8"?>
+<?mso-contentType ?>
+<FormTemplates xmlns="http://schemas.microsoft.com/sharepoint/v3/contenttype/forms">
+  <Display>DocumentLibraryForm</Display>
+  <Edit>DocumentLibraryForm</Edit>
+  <New>DocumentLibraryForm</New>
+</FormTemplates>
 </file>
 
-<file path=customXml/item4.xml><?xml version="1.0" encoding="utf-8"?>
+<file path=customXml/item3.xml><?xml version="1.0" encoding="utf-8"?>
 <p:properties xmlns:p="http://schemas.microsoft.com/office/2006/metadata/properties" xmlns:xsi="http://www.w3.org/2001/XMLSchema-instance" xmlns:pc="http://schemas.microsoft.com/office/infopath/2007/PartnerControls">
   <documentManagement>
     <lcf76f155ced4ddcb4097134ff3c332f xmlns="9200c031-2c82-4837-83b5-aa89830f3606">
@@ -5983,15 +6106,11 @@
 </p:properties>
 </file>
 
-<file path=customXml/itemProps1.xml><?xml version="1.0" encoding="utf-8"?>
-<ds:datastoreItem xmlns:ds="http://schemas.openxmlformats.org/officeDocument/2006/customXml" ds:itemID="{67BB2032-2239-45E2-9345-54B982D42B4C}">
-  <ds:schemaRefs>
-    <ds:schemaRef ds:uri="http://schemas.microsoft.com/sharepoint/v3/contenttype/forms"/>
-  </ds:schemaRefs>
-</ds:datastoreItem>
+<file path=customXml/item4.xml><?xml version="1.0" encoding="utf-8"?>
+<b:Sources xmlns:b="http://schemas.openxmlformats.org/officeDocument/2006/bibliography" xmlns="http://schemas.openxmlformats.org/officeDocument/2006/bibliography" SelectedStyle="\APA.XSL" StyleName="APA"/>
 </file>
 
-<file path=customXml/itemProps2.xml><?xml version="1.0" encoding="utf-8"?>
+<file path=customXml/itemProps1.xml><?xml version="1.0" encoding="utf-8"?>
 <ds:datastoreItem xmlns:ds="http://schemas.openxmlformats.org/officeDocument/2006/customXml" ds:itemID="{AD5496BE-73B9-4D87-BF4C-C99559FB7C66}">
   <ds:schemaRefs>
     <ds:schemaRef ds:uri="http://schemas.microsoft.com/office/2006/metadata/contentType"/>
@@ -6010,15 +6129,15 @@
 </ds:datastoreItem>
 </file>
 
-<file path=customXml/itemProps3.xml><?xml version="1.0" encoding="utf-8"?>
-<ds:datastoreItem xmlns:ds="http://schemas.openxmlformats.org/officeDocument/2006/customXml" ds:itemID="{686C874F-9130-4D6F-BBEC-3F109F87D1AE}">
+<file path=customXml/itemProps2.xml><?xml version="1.0" encoding="utf-8"?>
+<ds:datastoreItem xmlns:ds="http://schemas.openxmlformats.org/officeDocument/2006/customXml" ds:itemID="{67BB2032-2239-45E2-9345-54B982D42B4C}">
   <ds:schemaRefs>
-    <ds:schemaRef ds:uri="http://schemas.openxmlformats.org/officeDocument/2006/bibliography"/>
+    <ds:schemaRef ds:uri="http://schemas.microsoft.com/sharepoint/v3/contenttype/forms"/>
   </ds:schemaRefs>
 </ds:datastoreItem>
 </file>
 
-<file path=customXml/itemProps4.xml><?xml version="1.0" encoding="utf-8"?>
+<file path=customXml/itemProps3.xml><?xml version="1.0" encoding="utf-8"?>
 <ds:datastoreItem xmlns:ds="http://schemas.openxmlformats.org/officeDocument/2006/customXml" ds:itemID="{C2D511D3-853A-496E-9A9F-8582CAE01E0C}">
   <ds:schemaRefs>
     <ds:schemaRef ds:uri="http://schemas.microsoft.com/office/2006/metadata/properties"/>
@@ -6027,4 +6146,12 @@
     <ds:schemaRef ds:uri="1beae0de-d198-4bb8-bfd6-f5a48bd9db2d"/>
   </ds:schemaRefs>
 </ds:datastoreItem>
+</file>
+
+<file path=customXml/itemProps4.xml><?xml version="1.0" encoding="utf-8"?>
+<ds:datastoreItem xmlns:ds="http://schemas.openxmlformats.org/officeDocument/2006/customXml" ds:itemID="{686C874F-9130-4D6F-BBEC-3F109F87D1AE}">
+  <ds:schemaRefs>
+    <ds:schemaRef ds:uri="http://schemas.openxmlformats.org/officeDocument/2006/bibliography"/>
+  </ds:schemaRefs>
+</ds:datastoreItem>
 </file>
</xml_diff>